<commit_message>
add diagramas de sequencia no documento de modelo de sistema
</commit_message>
<xml_diff>
--- a/DS/Documentacao/sy-system-model.docx
+++ b/DS/Documentacao/sy-system-model.docx
@@ -180,15 +180,12 @@
         <w:tblLook w:val="00A7"/>
       </w:tblPr>
       <w:tblGrid>
-        <w:gridCol w:w="1063"/>
-        <w:gridCol w:w="708"/>
-        <w:gridCol w:w="993"/>
-        <w:gridCol w:w="1134"/>
-        <w:gridCol w:w="533"/>
-        <w:gridCol w:w="1309"/>
+        <w:gridCol w:w="2764"/>
+        <w:gridCol w:w="1667"/>
+        <w:gridCol w:w="34"/>
+        <w:gridCol w:w="1275"/>
         <w:gridCol w:w="1560"/>
-        <w:gridCol w:w="1134"/>
-        <w:gridCol w:w="1134"/>
+        <w:gridCol w:w="2268"/>
       </w:tblGrid>
       <w:tr>
         <w:trPr>
@@ -196,12 +193,11 @@
         </w:trPr>
         <w:tc>
           <w:tcPr>
-            <w:tcW w:w="1063" w:type="dxa"/>
+            <w:tcW w:w="2764" w:type="dxa"/>
             <w:tcBorders>
-              <w:top w:val="single" w:sz="12" w:space="0" w:color="000000"/>
-              <w:left w:val="single" w:sz="12" w:space="0" w:color="000000"/>
-              <w:bottom w:val="nil"/>
-              <w:right w:val="single" w:sz="6" w:space="0" w:color="000000"/>
+              <w:top w:val="single" w:sz="6" w:space="0" w:color="000000"/>
+              <w:left w:val="single" w:sz="6" w:space="0" w:color="000000"/>
+              <w:bottom w:val="single" w:sz="6" w:space="0" w:color="000000"/>
             </w:tcBorders>
           </w:tcPr>
           <w:p>
@@ -221,18 +217,60 @@
                 <w:sz w:val="20"/>
                 <w:lang w:val="pt-BR"/>
               </w:rPr>
-              <w:t>Thesis No:</w:t>
-            </w:r>
-          </w:p>
-        </w:tc>
-        <w:tc>
-          <w:tcPr>
-            <w:tcW w:w="708" w:type="dxa"/>
+              <w:t>Class</w:t>
+            </w:r>
+            <w:r>
+              <w:rPr>
+                <w:sz w:val="20"/>
+                <w:lang w:val="pt-BR"/>
+              </w:rPr>
+              <w:t>e de</w:t>
+            </w:r>
+            <w:r>
+              <w:rPr>
+                <w:sz w:val="20"/>
+                <w:lang w:val="pt-BR"/>
+              </w:rPr>
+              <w:t xml:space="preserve"> Model</w:t>
+            </w:r>
+            <w:r>
+              <w:rPr>
+                <w:sz w:val="20"/>
+                <w:lang w:val="pt-BR"/>
+              </w:rPr>
+              <w:t>o</w:t>
+            </w:r>
+            <w:r>
+              <w:rPr>
+                <w:sz w:val="20"/>
+                <w:lang w:val="pt-BR"/>
+              </w:rPr>
+              <w:t xml:space="preserve"> Process</w:t>
+            </w:r>
+            <w:r>
+              <w:rPr>
+                <w:sz w:val="20"/>
+                <w:lang w:val="pt-BR"/>
+              </w:rPr>
+              <w:t>o</w:t>
+            </w:r>
+            <w:r>
+              <w:rPr>
+                <w:sz w:val="20"/>
+                <w:lang w:val="pt-BR"/>
+              </w:rPr>
+              <w:t>:</w:t>
+            </w:r>
+          </w:p>
+        </w:tc>
+        <w:tc>
+          <w:tcPr>
+            <w:tcW w:w="1701" w:type="dxa"/>
+            <w:gridSpan w:val="2"/>
             <w:tcBorders>
-              <w:top w:val="single" w:sz="12" w:space="0" w:color="000000"/>
+              <w:top w:val="single" w:sz="6" w:space="0" w:color="000000"/>
               <w:left w:val="nil"/>
-              <w:bottom w:val="nil"/>
-              <w:right w:val="single" w:sz="6" w:space="0" w:color="000000"/>
+              <w:bottom w:val="single" w:sz="6" w:space="0" w:color="000000"/>
             </w:tcBorders>
           </w:tcPr>
           <w:p>
@@ -252,18 +290,23 @@
                 <w:sz w:val="20"/>
                 <w:lang w:val="pt-BR"/>
               </w:rPr>
-              <w:t>Type:</w:t>
-            </w:r>
-          </w:p>
-        </w:tc>
-        <w:tc>
-          <w:tcPr>
-            <w:tcW w:w="2127" w:type="dxa"/>
-            <w:gridSpan w:val="2"/>
+              <w:t>Aluno</w:t>
+            </w:r>
+            <w:r>
+              <w:rPr>
+                <w:sz w:val="20"/>
+                <w:lang w:val="pt-BR"/>
+              </w:rPr>
+              <w:t>:</w:t>
+            </w:r>
+          </w:p>
+        </w:tc>
+        <w:tc>
+          <w:tcPr>
+            <w:tcW w:w="1275" w:type="dxa"/>
             <w:tcBorders>
-              <w:top w:val="single" w:sz="12" w:space="0" w:color="000000"/>
-              <w:left w:val="nil"/>
-              <w:bottom w:val="nil"/>
+              <w:top w:val="single" w:sz="6" w:space="0" w:color="000000"/>
+              <w:bottom w:val="single" w:sz="6" w:space="0" w:color="000000"/>
             </w:tcBorders>
           </w:tcPr>
           <w:p>
@@ -283,18 +326,17 @@
                 <w:sz w:val="20"/>
                 <w:lang w:val="pt-BR"/>
               </w:rPr>
-              <w:t>Class of Process Model:</w:t>
-            </w:r>
-          </w:p>
-        </w:tc>
-        <w:tc>
-          <w:tcPr>
-            <w:tcW w:w="1842" w:type="dxa"/>
-            <w:gridSpan w:val="2"/>
+              <w:t>Supervisor:</w:t>
+            </w:r>
+          </w:p>
+        </w:tc>
+        <w:tc>
+          <w:tcPr>
+            <w:tcW w:w="1560" w:type="dxa"/>
             <w:tcBorders>
-              <w:top w:val="single" w:sz="12" w:space="0" w:color="000000"/>
-              <w:left w:val="nil"/>
-              <w:bottom w:val="nil"/>
+              <w:top w:val="single" w:sz="6" w:space="0" w:color="000000"/>
+              <w:bottom w:val="single" w:sz="6" w:space="0" w:color="000000"/>
+              <w:right w:val="single" w:sz="6" w:space="0" w:color="000000"/>
             </w:tcBorders>
           </w:tcPr>
           <w:p>
@@ -314,16 +356,25 @@
                 <w:sz w:val="20"/>
                 <w:lang w:val="pt-BR"/>
               </w:rPr>
-              <w:t>Student:</w:t>
-            </w:r>
-          </w:p>
-        </w:tc>
-        <w:tc>
-          <w:tcPr>
-            <w:tcW w:w="1560" w:type="dxa"/>
+              <w:t>Início</w:t>
+            </w:r>
+            <w:r>
+              <w:rPr>
+                <w:sz w:val="20"/>
+                <w:lang w:val="pt-BR"/>
+              </w:rPr>
+              <w:t>:</w:t>
+            </w:r>
+          </w:p>
+        </w:tc>
+        <w:tc>
+          <w:tcPr>
+            <w:tcW w:w="2268" w:type="dxa"/>
             <w:tcBorders>
-              <w:top w:val="single" w:sz="12" w:space="0" w:color="000000"/>
-              <w:bottom w:val="nil"/>
+              <w:top w:val="single" w:sz="6" w:space="0" w:color="000000"/>
+              <w:left w:val="nil"/>
+              <w:bottom w:val="single" w:sz="6" w:space="0" w:color="000000"/>
+              <w:right w:val="single" w:sz="6" w:space="0" w:color="000000"/>
             </w:tcBorders>
           </w:tcPr>
           <w:p>
@@ -343,7 +394,7 @@
                 <w:sz w:val="20"/>
                 <w:lang w:val="pt-BR"/>
               </w:rPr>
-              <w:t>Supervisor</w:t>
+              <w:t>Fim</w:t>
             </w:r>
             <w:r>
               <w:rPr>
@@ -351,67 +402,6 @@
                 <w:lang w:val="pt-BR"/>
               </w:rPr>
               <w:t>:</w:t>
-            </w:r>
-          </w:p>
-        </w:tc>
-        <w:tc>
-          <w:tcPr>
-            <w:tcW w:w="1134" w:type="dxa"/>
-            <w:tcBorders>
-              <w:top w:val="single" w:sz="12" w:space="0" w:color="000000"/>
-              <w:bottom w:val="nil"/>
-              <w:right w:val="single" w:sz="6" w:space="0" w:color="000000"/>
-            </w:tcBorders>
-          </w:tcPr>
-          <w:p>
-            <w:pPr>
-              <w:framePr w:w="9628" w:h="3119" w:hRule="exact" w:hSpace="142" w:vSpace="851" w:wrap="around" w:vAnchor="page" w:hAnchor="page" w:x="1231" w:y="12815"/>
-              <w:tabs>
-                <w:tab w:val="left" w:pos="851"/>
-              </w:tabs>
-              <w:spacing w:line="360" w:lineRule="auto"/>
-              <w:rPr>
-                <w:sz w:val="20"/>
-                <w:lang w:val="pt-BR"/>
-              </w:rPr>
-            </w:pPr>
-            <w:r>
-              <w:rPr>
-                <w:sz w:val="20"/>
-                <w:lang w:val="pt-BR"/>
-              </w:rPr>
-              <w:t>Begin:</w:t>
-            </w:r>
-          </w:p>
-        </w:tc>
-        <w:tc>
-          <w:tcPr>
-            <w:tcW w:w="1134" w:type="dxa"/>
-            <w:tcBorders>
-              <w:top w:val="single" w:sz="12" w:space="0" w:color="000000"/>
-              <w:left w:val="nil"/>
-              <w:bottom w:val="nil"/>
-              <w:right w:val="single" w:sz="12" w:space="0" w:color="000000"/>
-            </w:tcBorders>
-          </w:tcPr>
-          <w:p>
-            <w:pPr>
-              <w:framePr w:w="9628" w:h="3119" w:hRule="exact" w:hSpace="142" w:vSpace="851" w:wrap="around" w:vAnchor="page" w:hAnchor="page" w:x="1231" w:y="12815"/>
-              <w:tabs>
-                <w:tab w:val="left" w:pos="851"/>
-              </w:tabs>
-              <w:spacing w:line="360" w:lineRule="auto"/>
-              <w:rPr>
-                <w:sz w:val="20"/>
-                <w:lang w:val="pt-BR"/>
-              </w:rPr>
-            </w:pPr>
-            <w:r>
-              <w:rPr>
-                <w:sz w:val="20"/>
-                <w:lang w:val="pt-BR"/>
-              </w:rPr>
-              <w:t>End:</w:t>
             </w:r>
           </w:p>
         </w:tc>
@@ -422,78 +412,11 @@
         </w:trPr>
         <w:tc>
           <w:tcPr>
-            <w:tcW w:w="1063" w:type="dxa"/>
+            <w:tcW w:w="2764" w:type="dxa"/>
             <w:tcBorders>
-              <w:top w:val="nil"/>
-              <w:left w:val="single" w:sz="12" w:space="0" w:color="000000"/>
-              <w:bottom w:val="single" w:sz="12" w:space="0" w:color="000000"/>
-              <w:right w:val="single" w:sz="6" w:space="0" w:color="000000"/>
-            </w:tcBorders>
-          </w:tcPr>
-          <w:p>
-            <w:pPr>
-              <w:framePr w:w="9628" w:h="3119" w:hRule="exact" w:hSpace="142" w:vSpace="851" w:wrap="around" w:vAnchor="page" w:hAnchor="page" w:x="1231" w:y="12815"/>
-              <w:tabs>
-                <w:tab w:val="left" w:pos="851"/>
-              </w:tabs>
-              <w:spacing w:line="360" w:lineRule="auto"/>
-              <w:rPr>
-                <w:sz w:val="20"/>
-                <w:lang w:val="pt-BR"/>
-              </w:rPr>
-            </w:pPr>
-            <w:fldSimple w:instr=" DOCPROPERTY &quot;ArbeitNr&quot;  \* MERGEFORMAT ">
-              <w:r>
-                <w:rPr>
-                  <w:sz w:val="20"/>
-                  <w:lang w:val="pt-BR"/>
-                </w:rPr>
-                <w:t>0</w:t>
-              </w:r>
-            </w:fldSimple>
-          </w:p>
-        </w:tc>
-        <w:tc>
-          <w:tcPr>
-            <w:tcW w:w="708" w:type="dxa"/>
-            <w:tcBorders>
-              <w:top w:val="nil"/>
-              <w:left w:val="nil"/>
-              <w:bottom w:val="single" w:sz="12" w:space="0" w:color="000000"/>
-              <w:right w:val="single" w:sz="6" w:space="0" w:color="000000"/>
-            </w:tcBorders>
-          </w:tcPr>
-          <w:p>
-            <w:pPr>
-              <w:framePr w:w="9628" w:h="3119" w:hRule="exact" w:hSpace="142" w:vSpace="851" w:wrap="around" w:vAnchor="page" w:hAnchor="page" w:x="1231" w:y="12815"/>
-              <w:tabs>
-                <w:tab w:val="left" w:pos="851"/>
-              </w:tabs>
-              <w:spacing w:line="360" w:lineRule="auto"/>
-              <w:rPr>
-                <w:sz w:val="20"/>
-                <w:lang w:val="pt-BR"/>
-              </w:rPr>
-            </w:pPr>
-            <w:fldSimple w:instr=" DOCPROPERTY &quot;Art&quot;  \* MERGEFORMAT ">
-              <w:r>
-                <w:rPr>
-                  <w:sz w:val="20"/>
-                  <w:lang w:val="pt-BR"/>
-                </w:rPr>
-                <w:t>&lt;Type&gt;</w:t>
-              </w:r>
-            </w:fldSimple>
-          </w:p>
-        </w:tc>
-        <w:tc>
-          <w:tcPr>
-            <w:tcW w:w="2127" w:type="dxa"/>
-            <w:gridSpan w:val="2"/>
-            <w:tcBorders>
-              <w:top w:val="nil"/>
-              <w:left w:val="nil"/>
-              <w:bottom w:val="single" w:sz="12" w:space="0" w:color="000000"/>
+              <w:top w:val="single" w:sz="6" w:space="0" w:color="000000"/>
+              <w:left w:val="single" w:sz="6" w:space="0" w:color="000000"/>
+              <w:bottom w:val="single" w:sz="6" w:space="0" w:color="000000"/>
             </w:tcBorders>
           </w:tcPr>
           <w:p>
@@ -515,7 +438,42 @@
                   <w:sz w:val="20"/>
                   <w:lang w:val="pt-BR"/>
                 </w:rPr>
-                <w:t>Model for System  Development</w:t>
+                <w:t>Model</w:t>
+              </w:r>
+              <w:r>
+                <w:rPr>
+                  <w:sz w:val="20"/>
+                  <w:lang w:val="pt-BR"/>
+                </w:rPr>
+                <w:t>o</w:t>
+              </w:r>
+              <w:r>
+                <w:rPr>
+                  <w:sz w:val="20"/>
+                  <w:lang w:val="pt-BR"/>
+                </w:rPr>
+                <w:t xml:space="preserve"> </w:t>
+              </w:r>
+              <w:r>
+                <w:rPr>
+                  <w:sz w:val="20"/>
+                  <w:lang w:val="pt-BR"/>
+                </w:rPr>
+                <w:t>para</w:t>
+              </w:r>
+              <w:r>
+                <w:rPr>
+                  <w:sz w:val="20"/>
+                  <w:lang w:val="pt-BR"/>
+                </w:rPr>
+                <w:t xml:space="preserve"> </w:t>
+              </w:r>
+              <w:r>
+                <w:rPr>
+                  <w:sz w:val="20"/>
+                  <w:lang w:val="pt-BR"/>
+                </w:rPr>
+                <w:t>Desenvolvimento de Sistema</w:t>
               </w:r>
             </w:fldSimple>
             <w:r>
@@ -543,12 +501,12 @@
         </w:tc>
         <w:tc>
           <w:tcPr>
-            <w:tcW w:w="1842" w:type="dxa"/>
+            <w:tcW w:w="1701" w:type="dxa"/>
             <w:gridSpan w:val="2"/>
             <w:tcBorders>
-              <w:top w:val="nil"/>
+              <w:top w:val="single" w:sz="6" w:space="0" w:color="000000"/>
               <w:left w:val="nil"/>
-              <w:bottom w:val="single" w:sz="12" w:space="0" w:color="000000"/>
+              <w:bottom w:val="single" w:sz="6" w:space="0" w:color="000000"/>
             </w:tcBorders>
           </w:tcPr>
           <w:p>
@@ -563,15 +521,6 @@
                 <w:lang w:val="pt-BR"/>
               </w:rPr>
             </w:pPr>
-            <w:fldSimple w:instr=" DOCPROPERTY &quot;Bearbeiter&quot;  \* MERGEFORMAT ">
-              <w:r>
-                <w:rPr>
-                  <w:sz w:val="20"/>
-                  <w:lang w:val="pt-BR"/>
-                </w:rPr>
-                <w:t>&lt;Last Name&gt;</w:t>
-              </w:r>
-            </w:fldSimple>
             <w:r>
               <w:rPr>
                 <w:sz w:val="20"/>
@@ -597,10 +546,10 @@
         </w:tc>
         <w:tc>
           <w:tcPr>
-            <w:tcW w:w="1560" w:type="dxa"/>
+            <w:tcW w:w="1275" w:type="dxa"/>
             <w:tcBorders>
-              <w:top w:val="nil"/>
-              <w:bottom w:val="single" w:sz="12" w:space="0" w:color="000000"/>
+              <w:top w:val="single" w:sz="6" w:space="0" w:color="000000"/>
+              <w:bottom w:val="single" w:sz="6" w:space="0" w:color="000000"/>
             </w:tcBorders>
           </w:tcPr>
           <w:p>
@@ -615,39 +564,14 @@
                 <w:lang w:val="pt-BR"/>
               </w:rPr>
             </w:pPr>
-            <w:fldSimple w:instr=" DOCPROPERTY &quot;BetreuerKürzel&quot;  \* MERGEFORMAT ">
-              <w:r>
-                <w:rPr>
-                  <w:sz w:val="20"/>
-                  <w:lang w:val="pt-BR"/>
-                </w:rPr>
-                <w:t>&lt;Xx&gt;</w:t>
-              </w:r>
-            </w:fldSimple>
-            <w:r>
-              <w:rPr>
-                <w:sz w:val="20"/>
-                <w:lang w:val="pt-BR"/>
-              </w:rPr>
-              <w:t>/</w:t>
-            </w:r>
-            <w:fldSimple w:instr=" DOCPROPERTY &quot;MitbetreuerKürzel&quot;  \* MERGEFORMAT ">
-              <w:r>
-                <w:rPr>
-                  <w:sz w:val="20"/>
-                  <w:lang w:val="pt-BR"/>
-                </w:rPr>
-                <w:t>&lt;Yy&gt;</w:t>
-              </w:r>
-            </w:fldSimple>
-          </w:p>
-        </w:tc>
-        <w:tc>
-          <w:tcPr>
-            <w:tcW w:w="1134" w:type="dxa"/>
+          </w:p>
+        </w:tc>
+        <w:tc>
+          <w:tcPr>
+            <w:tcW w:w="1560" w:type="dxa"/>
             <w:tcBorders>
-              <w:top w:val="nil"/>
-              <w:bottom w:val="single" w:sz="12" w:space="0" w:color="000000"/>
+              <w:top w:val="single" w:sz="6" w:space="0" w:color="000000"/>
+              <w:bottom w:val="single" w:sz="6" w:space="0" w:color="000000"/>
               <w:right w:val="single" w:sz="6" w:space="0" w:color="000000"/>
             </w:tcBorders>
           </w:tcPr>
@@ -663,25 +587,16 @@
                 <w:lang w:val="pt-BR"/>
               </w:rPr>
             </w:pPr>
-            <w:fldSimple w:instr=" DOCPROPERTY &quot;Beginn&quot;  \* MERGEFORMAT ">
-              <w:r>
-                <w:rPr>
-                  <w:sz w:val="20"/>
-                  <w:lang w:val="pt-BR"/>
-                </w:rPr>
-                <w:t>&lt;Begin&gt;</w:t>
-              </w:r>
-            </w:fldSimple>
-          </w:p>
-        </w:tc>
-        <w:tc>
-          <w:tcPr>
-            <w:tcW w:w="1134" w:type="dxa"/>
+          </w:p>
+        </w:tc>
+        <w:tc>
+          <w:tcPr>
+            <w:tcW w:w="2268" w:type="dxa"/>
             <w:tcBorders>
-              <w:top w:val="nil"/>
+              <w:top w:val="single" w:sz="6" w:space="0" w:color="000000"/>
               <w:left w:val="nil"/>
-              <w:bottom w:val="single" w:sz="12" w:space="0" w:color="000000"/>
-              <w:right w:val="single" w:sz="12" w:space="0" w:color="000000"/>
+              <w:bottom w:val="single" w:sz="6" w:space="0" w:color="000000"/>
+              <w:right w:val="single" w:sz="6" w:space="0" w:color="000000"/>
             </w:tcBorders>
           </w:tcPr>
           <w:p>
@@ -696,15 +611,7 @@
                 <w:lang w:val="pt-BR"/>
               </w:rPr>
             </w:pPr>
-            <w:fldSimple w:instr=" DOCPROPERTY &quot;Ende&quot;  \* MERGEFORMAT ">
-              <w:r>
-                <w:rPr>
-                  <w:sz w:val="20"/>
-                  <w:lang w:val="pt-BR"/>
-                </w:rPr>
-                <w:t>&lt;End&gt;</w:t>
-              </w:r>
-            </w:fldSimple>
+            <w:fldSimple w:instr=" DOCPROPERTY &quot;Ende&quot;  \* MERGEFORMAT "/>
           </w:p>
         </w:tc>
       </w:tr>
@@ -712,11 +619,10 @@
         <w:tc>
           <w:tcPr>
             <w:tcW w:w="2764" w:type="dxa"/>
-            <w:gridSpan w:val="3"/>
             <w:tcBorders>
-              <w:top w:val="single" w:sz="12" w:space="0" w:color="000000"/>
-              <w:left w:val="single" w:sz="12" w:space="0" w:color="000000"/>
-              <w:bottom w:val="nil"/>
+              <w:top w:val="single" w:sz="6" w:space="0" w:color="000000"/>
+              <w:left w:val="single" w:sz="6" w:space="0" w:color="000000"/>
+              <w:bottom w:val="single" w:sz="6" w:space="0" w:color="000000"/>
             </w:tcBorders>
           </w:tcPr>
           <w:p>
@@ -736,16 +642,31 @@
                 <w:sz w:val="20"/>
                 <w:lang w:val="pt-BR"/>
               </w:rPr>
-              <w:t>Document:</w:t>
-            </w:r>
-          </w:p>
-        </w:tc>
-        <w:tc>
-          <w:tcPr>
-            <w:tcW w:w="1134" w:type="dxa"/>
+              <w:t>Document</w:t>
+            </w:r>
+            <w:r>
+              <w:rPr>
+                <w:sz w:val="20"/>
+                <w:lang w:val="pt-BR"/>
+              </w:rPr>
+              <w:t>o</w:t>
+            </w:r>
+            <w:r>
+              <w:rPr>
+                <w:sz w:val="20"/>
+                <w:lang w:val="pt-BR"/>
+              </w:rPr>
+              <w:t>:</w:t>
+            </w:r>
+          </w:p>
+        </w:tc>
+        <w:tc>
+          <w:tcPr>
+            <w:tcW w:w="1701" w:type="dxa"/>
+            <w:gridSpan w:val="2"/>
             <w:tcBorders>
-              <w:top w:val="single" w:sz="12" w:space="0" w:color="000000"/>
-              <w:bottom w:val="nil"/>
+              <w:top w:val="single" w:sz="6" w:space="0" w:color="000000"/>
+              <w:bottom w:val="single" w:sz="6" w:space="0" w:color="000000"/>
             </w:tcBorders>
           </w:tcPr>
           <w:p>
@@ -771,11 +692,10 @@
         </w:tc>
         <w:tc>
           <w:tcPr>
-            <w:tcW w:w="1842" w:type="dxa"/>
-            <w:gridSpan w:val="2"/>
+            <w:tcW w:w="1275" w:type="dxa"/>
             <w:tcBorders>
-              <w:top w:val="single" w:sz="12" w:space="0" w:color="000000"/>
-              <w:bottom w:val="nil"/>
+              <w:top w:val="single" w:sz="6" w:space="0" w:color="000000"/>
+              <w:bottom w:val="single" w:sz="6" w:space="0" w:color="000000"/>
               <w:right w:val="single" w:sz="6" w:space="0" w:color="000000"/>
             </w:tcBorders>
           </w:tcPr>
@@ -796,7 +716,14 @@
                 <w:sz w:val="20"/>
                 <w:lang w:val="pt-BR"/>
               </w:rPr>
-              <w:t>Author:</w:t>
+              <w:t>Ator</w:t>
+            </w:r>
+            <w:r>
+              <w:rPr>
+                <w:sz w:val="20"/>
+                <w:lang w:val="pt-BR"/>
+              </w:rPr>
+              <w:t>:</w:t>
             </w:r>
           </w:p>
         </w:tc>
@@ -804,8 +731,9 @@
           <w:tcPr>
             <w:tcW w:w="1560" w:type="dxa"/>
             <w:tcBorders>
+              <w:top w:val="single" w:sz="6" w:space="0" w:color="000000"/>
               <w:left w:val="nil"/>
-              <w:bottom w:val="nil"/>
+              <w:bottom w:val="single" w:sz="6" w:space="0" w:color="000000"/>
             </w:tcBorders>
           </w:tcPr>
           <w:p>
@@ -825,17 +753,31 @@
                 <w:sz w:val="20"/>
                 <w:lang w:val="pt-BR"/>
               </w:rPr>
-              <w:t>Date:</w:t>
+              <w:t>Dat</w:t>
+            </w:r>
+            <w:r>
+              <w:rPr>
+                <w:sz w:val="20"/>
+                <w:lang w:val="pt-BR"/>
+              </w:rPr>
+              <w:t>a</w:t>
+            </w:r>
+            <w:r>
+              <w:rPr>
+                <w:sz w:val="20"/>
+                <w:lang w:val="pt-BR"/>
+              </w:rPr>
+              <w:t>:</w:t>
             </w:r>
           </w:p>
         </w:tc>
         <w:tc>
           <w:tcPr>
             <w:tcW w:w="2268" w:type="dxa"/>
-            <w:gridSpan w:val="2"/>
             <w:tcBorders>
-              <w:bottom w:val="nil"/>
-              <w:right w:val="single" w:sz="12" w:space="0" w:color="000000"/>
+              <w:top w:val="single" w:sz="6" w:space="0" w:color="000000"/>
+              <w:bottom w:val="single" w:sz="6" w:space="0" w:color="000000"/>
+              <w:right w:val="single" w:sz="6" w:space="0" w:color="000000"/>
             </w:tcBorders>
           </w:tcPr>
           <w:p>
@@ -864,10 +806,9 @@
         <w:tc>
           <w:tcPr>
             <w:tcW w:w="2764" w:type="dxa"/>
-            <w:gridSpan w:val="3"/>
             <w:tcBorders>
-              <w:top w:val="nil"/>
-              <w:left w:val="single" w:sz="12" w:space="0" w:color="000000"/>
+              <w:top w:val="single" w:sz="6" w:space="0" w:color="000000"/>
+              <w:left w:val="single" w:sz="6" w:space="0" w:color="000000"/>
             </w:tcBorders>
           </w:tcPr>
           <w:p>
@@ -895,9 +836,10 @@
         </w:tc>
         <w:tc>
           <w:tcPr>
-            <w:tcW w:w="1134" w:type="dxa"/>
+            <w:tcW w:w="1701" w:type="dxa"/>
+            <w:gridSpan w:val="2"/>
             <w:tcBorders>
-              <w:top w:val="nil"/>
+              <w:top w:val="single" w:sz="6" w:space="0" w:color="000000"/>
             </w:tcBorders>
           </w:tcPr>
           <w:p>
@@ -925,10 +867,9 @@
         </w:tc>
         <w:tc>
           <w:tcPr>
-            <w:tcW w:w="1842" w:type="dxa"/>
-            <w:gridSpan w:val="2"/>
+            <w:tcW w:w="1275" w:type="dxa"/>
             <w:tcBorders>
-              <w:top w:val="nil"/>
+              <w:top w:val="single" w:sz="6" w:space="0" w:color="000000"/>
               <w:right w:val="single" w:sz="6" w:space="0" w:color="000000"/>
             </w:tcBorders>
           </w:tcPr>
@@ -944,22 +885,13 @@
                 <w:lang w:val="pt-BR"/>
               </w:rPr>
             </w:pPr>
-            <w:fldSimple w:instr=" DOCPROPERTY &quot;SADA_Author&quot;  \* MERGEFORMAT ">
-              <w:r>
-                <w:rPr>
-                  <w:sz w:val="20"/>
-                  <w:lang w:val="pt-BR"/>
-                </w:rPr>
-                <w:t>&lt;Author&gt;</w:t>
-              </w:r>
-            </w:fldSimple>
           </w:p>
         </w:tc>
         <w:tc>
           <w:tcPr>
             <w:tcW w:w="1560" w:type="dxa"/>
             <w:tcBorders>
-              <w:top w:val="nil"/>
+              <w:top w:val="single" w:sz="6" w:space="0" w:color="000000"/>
               <w:left w:val="nil"/>
             </w:tcBorders>
           </w:tcPr>
@@ -1002,7 +934,7 @@
                 <w:sz w:val="20"/>
                 <w:lang w:val="pt-BR"/>
               </w:rPr>
-              <w:t>05.01.17</w:t>
+              <w:t>17.01.17</w:t>
             </w:r>
             <w:r>
               <w:rPr>
@@ -1016,10 +948,9 @@
         <w:tc>
           <w:tcPr>
             <w:tcW w:w="2268" w:type="dxa"/>
-            <w:gridSpan w:val="2"/>
             <w:tcBorders>
-              <w:top w:val="nil"/>
-              <w:right w:val="single" w:sz="12" w:space="0" w:color="000000"/>
+              <w:top w:val="single" w:sz="6" w:space="0" w:color="000000"/>
+              <w:right w:val="single" w:sz="6" w:space="0" w:color="000000"/>
             </w:tcBorders>
           </w:tcPr>
           <w:p>
@@ -1050,10 +981,10 @@
         <w:tc>
           <w:tcPr>
             <w:tcW w:w="4431" w:type="dxa"/>
-            <w:gridSpan w:val="5"/>
+            <w:gridSpan w:val="2"/>
             <w:tcBorders>
-              <w:left w:val="single" w:sz="12" w:space="0" w:color="000000"/>
-              <w:bottom w:val="nil"/>
+              <w:left w:val="single" w:sz="6" w:space="0" w:color="000000"/>
+              <w:bottom w:val="single" w:sz="6" w:space="0" w:color="000000"/>
             </w:tcBorders>
           </w:tcPr>
           <w:p>
@@ -1073,15 +1004,23 @@
                 <w:sz w:val="20"/>
                 <w:lang w:val="pt-BR"/>
               </w:rPr>
-              <w:t>Filename:</w:t>
+              <w:t>Nome do Arquivo</w:t>
+            </w:r>
+            <w:r>
+              <w:rPr>
+                <w:sz w:val="20"/>
+                <w:lang w:val="pt-BR"/>
+              </w:rPr>
+              <w:t>:</w:t>
             </w:r>
           </w:p>
         </w:tc>
         <w:tc>
           <w:tcPr>
             <w:tcW w:w="1309" w:type="dxa"/>
+            <w:gridSpan w:val="2"/>
             <w:tcBorders>
-              <w:bottom w:val="nil"/>
+              <w:bottom w:val="single" w:sz="6" w:space="0" w:color="000000"/>
             </w:tcBorders>
           </w:tcPr>
           <w:p>
@@ -1101,7 +1040,28 @@
                 <w:sz w:val="20"/>
                 <w:lang w:val="pt-BR"/>
               </w:rPr>
-              <w:t>Pages:</w:t>
+              <w:t>Pá</w:t>
+            </w:r>
+            <w:r>
+              <w:rPr>
+                <w:sz w:val="20"/>
+                <w:lang w:val="pt-BR"/>
+              </w:rPr>
+              <w:t>g</w:t>
+            </w:r>
+            <w:r>
+              <w:rPr>
+                <w:sz w:val="20"/>
+                <w:lang w:val="pt-BR"/>
+              </w:rPr>
+              <w:t>ina</w:t>
+            </w:r>
+            <w:r>
+              <w:rPr>
+                <w:sz w:val="20"/>
+                <w:lang w:val="pt-BR"/>
+              </w:rPr>
+              <w:t>s:</w:t>
             </w:r>
           </w:p>
         </w:tc>
@@ -1109,7 +1069,7 @@
           <w:tcPr>
             <w:tcW w:w="1560" w:type="dxa"/>
             <w:tcBorders>
-              <w:bottom w:val="nil"/>
+              <w:bottom w:val="single" w:sz="6" w:space="0" w:color="000000"/>
               <w:right w:val="single" w:sz="6" w:space="0" w:color="000000"/>
             </w:tcBorders>
           </w:tcPr>
@@ -1120,6 +1080,7 @@
                 <w:tab w:val="left" w:pos="851"/>
               </w:tabs>
               <w:spacing w:line="360" w:lineRule="auto"/>
+              <w:jc w:val="left"/>
               <w:rPr>
                 <w:sz w:val="20"/>
                 <w:lang w:val="pt-BR"/>
@@ -1130,18 +1091,31 @@
                 <w:sz w:val="20"/>
                 <w:lang w:val="pt-BR"/>
               </w:rPr>
-              <w:t>Print Date:</w:t>
+              <w:t>Dat</w:t>
+            </w:r>
+            <w:r>
+              <w:rPr>
+                <w:sz w:val="20"/>
+                <w:lang w:val="pt-BR"/>
+              </w:rPr>
+              <w:t>a de impressão</w:t>
+            </w:r>
+            <w:r>
+              <w:rPr>
+                <w:sz w:val="20"/>
+                <w:lang w:val="pt-BR"/>
+              </w:rPr>
+              <w:t>:</w:t>
             </w:r>
           </w:p>
         </w:tc>
         <w:tc>
           <w:tcPr>
             <w:tcW w:w="2268" w:type="dxa"/>
-            <w:gridSpan w:val="2"/>
             <w:tcBorders>
               <w:left w:val="nil"/>
-              <w:bottom w:val="nil"/>
-              <w:right w:val="single" w:sz="12" w:space="0" w:color="000000"/>
+              <w:bottom w:val="single" w:sz="6" w:space="0" w:color="000000"/>
+              <w:right w:val="single" w:sz="6" w:space="0" w:color="000000"/>
             </w:tcBorders>
           </w:tcPr>
           <w:p>
@@ -1170,11 +1144,11 @@
         <w:tc>
           <w:tcPr>
             <w:tcW w:w="4431" w:type="dxa"/>
-            <w:gridSpan w:val="5"/>
+            <w:gridSpan w:val="2"/>
             <w:tcBorders>
-              <w:top w:val="nil"/>
-              <w:left w:val="single" w:sz="12" w:space="0" w:color="000000"/>
-              <w:bottom w:val="single" w:sz="12" w:space="0" w:color="000000"/>
+              <w:top w:val="single" w:sz="6" w:space="0" w:color="000000"/>
+              <w:left w:val="single" w:sz="6" w:space="0" w:color="000000"/>
+              <w:bottom w:val="single" w:sz="6" w:space="0" w:color="000000"/>
             </w:tcBorders>
           </w:tcPr>
           <w:p>
@@ -1189,24 +1163,18 @@
                 <w:lang w:val="pt-BR"/>
               </w:rPr>
             </w:pPr>
-            <w:fldSimple w:instr=" FILENAME  \* MERGEFORMAT ">
-              <w:r>
-                <w:rPr>
-                  <w:noProof/>
-                  <w:sz w:val="20"/>
-                  <w:lang w:val="pt-BR"/>
-                </w:rPr>
-                <w:t>Document2</w:t>
-              </w:r>
-            </w:fldSimple>
+            <w:r>
+              <w:t>Sy-system-model.doc</w:t>
+            </w:r>
           </w:p>
         </w:tc>
         <w:tc>
           <w:tcPr>
             <w:tcW w:w="1309" w:type="dxa"/>
+            <w:gridSpan w:val="2"/>
             <w:tcBorders>
-              <w:top w:val="nil"/>
-              <w:bottom w:val="single" w:sz="12" w:space="0" w:color="000000"/>
+              <w:top w:val="single" w:sz="6" w:space="0" w:color="000000"/>
+              <w:bottom w:val="single" w:sz="6" w:space="0" w:color="000000"/>
             </w:tcBorders>
           </w:tcPr>
           <w:p>
@@ -1237,8 +1205,8 @@
           <w:tcPr>
             <w:tcW w:w="1560" w:type="dxa"/>
             <w:tcBorders>
-              <w:top w:val="nil"/>
-              <w:bottom w:val="single" w:sz="12" w:space="0" w:color="000000"/>
+              <w:top w:val="single" w:sz="6" w:space="0" w:color="000000"/>
+              <w:bottom w:val="single" w:sz="6" w:space="0" w:color="000000"/>
               <w:right w:val="single" w:sz="6" w:space="0" w:color="000000"/>
             </w:tcBorders>
           </w:tcPr>
@@ -1296,12 +1264,11 @@
         <w:tc>
           <w:tcPr>
             <w:tcW w:w="2268" w:type="dxa"/>
-            <w:gridSpan w:val="2"/>
             <w:tcBorders>
-              <w:top w:val="nil"/>
+              <w:top w:val="single" w:sz="6" w:space="0" w:color="000000"/>
               <w:left w:val="nil"/>
-              <w:bottom w:val="single" w:sz="12" w:space="0" w:color="000000"/>
-              <w:right w:val="single" w:sz="12" w:space="0" w:color="000000"/>
+              <w:bottom w:val="single" w:sz="6" w:space="0" w:color="000000"/>
+              <w:right w:val="single" w:sz="6" w:space="0" w:color="000000"/>
             </w:tcBorders>
           </w:tcPr>
           <w:p>
@@ -3475,7 +3442,7 @@
                     <a:blip r:embed="rId8">
                       <a:extLst>
                         <a:ext uri="{28A0092B-C50C-407E-A947-70E740481C1C}">
-                          <a14:useLocalDpi xmlns="" xmlns:wpc="http://schemas.microsoft.com/office/word/2010/wordprocessingCanvas" xmlns:mc="http://schemas.openxmlformats.org/markup-compatibility/2006" xmlns:o="urn:schemas-microsoft-com:office:office" xmlns:v="urn:schemas-microsoft-com:vml" xmlns:wp14="http://schemas.microsoft.com/office/word/2010/wordprocessingDrawing" xmlns:w10="urn:schemas-microsoft-com:office:word" xmlns:w="http://schemas.openxmlformats.org/wordprocessingml/2006/main" xmlns:w14="http://schemas.microsoft.com/office/word/2010/wordml" xmlns:wpg="http://schemas.microsoft.com/office/word/2010/wordprocessingGroup" xmlns:wpi="http://schemas.microsoft.com/office/word/2010/wordprocessingInk" xmlns:wps="http://schemas.microsoft.com/office/word/2010/wordprocessingShape" xmlns:a14="http://schemas.microsoft.com/office/drawing/2010/main" val="0"/>
+                          <a14:useLocalDpi xmlns:a14="http://schemas.microsoft.com/office/drawing/2010/main" xmlns:wps="http://schemas.microsoft.com/office/word/2010/wordprocessingShape" xmlns:wpi="http://schemas.microsoft.com/office/word/2010/wordprocessingInk" xmlns:wpg="http://schemas.microsoft.com/office/word/2010/wordprocessingGroup" xmlns:w14="http://schemas.microsoft.com/office/word/2010/wordml" xmlns:w="http://schemas.openxmlformats.org/wordprocessingml/2006/main" xmlns:w10="urn:schemas-microsoft-com:office:word" xmlns:wp14="http://schemas.microsoft.com/office/word/2010/wordprocessingDrawing" xmlns:v="urn:schemas-microsoft-com:vml" xmlns:o="urn:schemas-microsoft-com:office:office" xmlns:mc="http://schemas.openxmlformats.org/markup-compatibility/2006" xmlns:wpc="http://schemas.microsoft.com/office/word/2010/wordprocessingCanvas" xmlns="" val="0"/>
                         </a:ext>
                       </a:extLst>
                     </a:blip>
@@ -3539,7 +3506,7 @@
                     <a:blip r:embed="rId9">
                       <a:extLst>
                         <a:ext uri="{28A0092B-C50C-407E-A947-70E740481C1C}">
-                          <a14:useLocalDpi xmlns="" xmlns:wpc="http://schemas.microsoft.com/office/word/2010/wordprocessingCanvas" xmlns:mc="http://schemas.openxmlformats.org/markup-compatibility/2006" xmlns:o="urn:schemas-microsoft-com:office:office" xmlns:v="urn:schemas-microsoft-com:vml" xmlns:wp14="http://schemas.microsoft.com/office/word/2010/wordprocessingDrawing" xmlns:w10="urn:schemas-microsoft-com:office:word" xmlns:w="http://schemas.openxmlformats.org/wordprocessingml/2006/main" xmlns:w14="http://schemas.microsoft.com/office/word/2010/wordml" xmlns:wpg="http://schemas.microsoft.com/office/word/2010/wordprocessingGroup" xmlns:wpi="http://schemas.microsoft.com/office/word/2010/wordprocessingInk" xmlns:wps="http://schemas.microsoft.com/office/word/2010/wordprocessingShape" xmlns:a14="http://schemas.microsoft.com/office/drawing/2010/main" val="0"/>
+                          <a14:useLocalDpi xmlns:a14="http://schemas.microsoft.com/office/drawing/2010/main" xmlns:wps="http://schemas.microsoft.com/office/word/2010/wordprocessingShape" xmlns:wpi="http://schemas.microsoft.com/office/word/2010/wordprocessingInk" xmlns:wpg="http://schemas.microsoft.com/office/word/2010/wordprocessingGroup" xmlns:w14="http://schemas.microsoft.com/office/word/2010/wordml" xmlns:w="http://schemas.openxmlformats.org/wordprocessingml/2006/main" xmlns:w10="urn:schemas-microsoft-com:office:word" xmlns:wp14="http://schemas.microsoft.com/office/word/2010/wordprocessingDrawing" xmlns:v="urn:schemas-microsoft-com:vml" xmlns:o="urn:schemas-microsoft-com:office:office" xmlns:mc="http://schemas.openxmlformats.org/markup-compatibility/2006" xmlns:wpc="http://schemas.microsoft.com/office/word/2010/wordprocessingCanvas" xmlns="" val="0"/>
                         </a:ext>
                       </a:extLst>
                     </a:blip>
@@ -13484,7 +13451,19 @@
         <w:rPr>
           <w:lang w:val="pt-BR"/>
         </w:rPr>
-        <w:t xml:space="preserve">Diagrama de </w:t>
+        <w:t>Diagrama</w:t>
+      </w:r>
+      <w:r>
+        <w:rPr>
+          <w:lang w:val="pt-BR"/>
+        </w:rPr>
+        <w:t>s</w:t>
+      </w:r>
+      <w:r>
+        <w:rPr>
+          <w:lang w:val="pt-BR"/>
+        </w:rPr>
+        <w:t xml:space="preserve"> de </w:t>
       </w:r>
       <w:r>
         <w:rPr>
@@ -13496,77 +13475,728 @@
         <w:rPr>
           <w:lang w:val="pt-BR"/>
         </w:rPr>
-        <w:t xml:space="preserve"> do Caso de Uso</w:t>
+        <w:t>s de</w:t>
+      </w:r>
+      <w:r>
+        <w:rPr>
+          <w:lang w:val="pt-BR"/>
+        </w:rPr>
+        <w:t xml:space="preserve"> Caso</w:t>
+      </w:r>
+      <w:r>
+        <w:rPr>
+          <w:lang w:val="pt-BR"/>
+        </w:rPr>
+        <w:t>s</w:t>
+      </w:r>
+      <w:r>
+        <w:rPr>
+          <w:lang w:val="pt-BR"/>
+        </w:rPr>
+        <w:t xml:space="preserve"> de Uso</w:t>
       </w:r>
       <w:bookmarkEnd w:id="8"/>
     </w:p>
     <w:p>
       <w:pPr>
-        <w:pStyle w:val="Ttulo1"/>
-        <w:rPr>
-          <w:lang w:val="pt-BR"/>
-        </w:rPr>
-      </w:pPr>
-      <w:bookmarkStart w:id="9" w:name="_Toc471419594"/>
-      <w:r>
-        <w:rPr>
-          <w:lang w:val="pt-BR"/>
-        </w:rPr>
-        <w:t>Hardware System Model</w:t>
-      </w:r>
-      <w:bookmarkEnd w:id="9"/>
+        <w:rPr>
+          <w:lang w:val="pt-BR"/>
+        </w:rPr>
+      </w:pPr>
     </w:p>
     <w:p>
       <w:pPr>
+        <w:rPr>
+          <w:lang w:val="pt-BR"/>
+        </w:rPr>
+      </w:pPr>
+    </w:p>
+    <w:p>
+      <w:pPr>
+        <w:rPr>
+          <w:lang w:val="pt-BR"/>
+        </w:rPr>
+      </w:pPr>
+    </w:p>
+    <w:p>
+      <w:pPr>
+        <w:rPr>
+          <w:lang w:val="pt-BR"/>
+        </w:rPr>
+      </w:pPr>
+      <w:r>
+        <w:rPr>
+          <w:noProof/>
+          <w:lang w:val="pt-BR" w:eastAsia="pt-BR"/>
+        </w:rPr>
+        <w:lastRenderedPageBreak/>
+        <w:drawing>
+          <wp:inline distT="0" distB="0" distL="0" distR="0">
+            <wp:extent cx="5760085" cy="3384792"/>
+            <wp:effectExtent l="19050" t="0" r="0" b="0"/>
+            <wp:docPr id="2" name="Imagem 1"/>
+            <wp:cNvGraphicFramePr>
+              <a:graphicFrameLocks xmlns:a="http://schemas.openxmlformats.org/drawingml/2006/main" noChangeAspect="1"/>
+            </wp:cNvGraphicFramePr>
+            <a:graphic xmlns:a="http://schemas.openxmlformats.org/drawingml/2006/main">
+              <a:graphicData uri="http://schemas.openxmlformats.org/drawingml/2006/picture">
+                <pic:pic xmlns:pic="http://schemas.openxmlformats.org/drawingml/2006/picture">
+                  <pic:nvPicPr>
+                    <pic:cNvPr id="0" name="Picture 1"/>
+                    <pic:cNvPicPr>
+                      <a:picLocks noChangeAspect="1" noChangeArrowheads="1"/>
+                    </pic:cNvPicPr>
+                  </pic:nvPicPr>
+                  <pic:blipFill>
+                    <a:blip r:embed="rId11"/>
+                    <a:srcRect/>
+                    <a:stretch>
+                      <a:fillRect/>
+                    </a:stretch>
+                  </pic:blipFill>
+                  <pic:spPr bwMode="auto">
+                    <a:xfrm>
+                      <a:off x="0" y="0"/>
+                      <a:ext cx="5760085" cy="3384792"/>
+                    </a:xfrm>
+                    <a:prstGeom prst="rect">
+                      <a:avLst/>
+                    </a:prstGeom>
+                    <a:noFill/>
+                    <a:ln w="9525">
+                      <a:noFill/>
+                      <a:miter lim="800000"/>
+                      <a:headEnd/>
+                      <a:tailEnd/>
+                    </a:ln>
+                  </pic:spPr>
+                </pic:pic>
+              </a:graphicData>
+            </a:graphic>
+          </wp:inline>
+        </w:drawing>
+      </w:r>
+    </w:p>
+    <w:p>
+      <w:pPr>
+        <w:rPr>
+          <w:lang w:val="pt-BR"/>
+        </w:rPr>
+      </w:pPr>
+    </w:p>
+    <w:p>
+      <w:pPr>
+        <w:rPr>
+          <w:lang w:val="pt-BR"/>
+        </w:rPr>
+      </w:pPr>
+      <w:r>
+        <w:rPr>
+          <w:noProof/>
+          <w:lang w:val="pt-BR" w:eastAsia="pt-BR"/>
+        </w:rPr>
+        <w:drawing>
+          <wp:inline distT="0" distB="0" distL="0" distR="0">
+            <wp:extent cx="5760085" cy="4127875"/>
+            <wp:effectExtent l="19050" t="0" r="0" b="0"/>
+            <wp:docPr id="6" name="Imagem 2"/>
+            <wp:cNvGraphicFramePr>
+              <a:graphicFrameLocks xmlns:a="http://schemas.openxmlformats.org/drawingml/2006/main" noChangeAspect="1"/>
+            </wp:cNvGraphicFramePr>
+            <a:graphic xmlns:a="http://schemas.openxmlformats.org/drawingml/2006/main">
+              <a:graphicData uri="http://schemas.openxmlformats.org/drawingml/2006/picture">
+                <pic:pic xmlns:pic="http://schemas.openxmlformats.org/drawingml/2006/picture">
+                  <pic:nvPicPr>
+                    <pic:cNvPr id="0" name="Picture 2"/>
+                    <pic:cNvPicPr>
+                      <a:picLocks noChangeAspect="1" noChangeArrowheads="1"/>
+                    </pic:cNvPicPr>
+                  </pic:nvPicPr>
+                  <pic:blipFill>
+                    <a:blip r:embed="rId12"/>
+                    <a:srcRect/>
+                    <a:stretch>
+                      <a:fillRect/>
+                    </a:stretch>
+                  </pic:blipFill>
+                  <pic:spPr bwMode="auto">
+                    <a:xfrm>
+                      <a:off x="0" y="0"/>
+                      <a:ext cx="5760085" cy="4127875"/>
+                    </a:xfrm>
+                    <a:prstGeom prst="rect">
+                      <a:avLst/>
+                    </a:prstGeom>
+                    <a:noFill/>
+                    <a:ln w="9525">
+                      <a:noFill/>
+                      <a:miter lim="800000"/>
+                      <a:headEnd/>
+                      <a:tailEnd/>
+                    </a:ln>
+                  </pic:spPr>
+                </pic:pic>
+              </a:graphicData>
+            </a:graphic>
+          </wp:inline>
+        </w:drawing>
+      </w:r>
+    </w:p>
+    <w:p>
+      <w:pPr>
+        <w:rPr>
+          <w:lang w:val="pt-BR"/>
+        </w:rPr>
+      </w:pPr>
+    </w:p>
+    <w:p>
+      <w:pPr>
+        <w:rPr>
+          <w:lang w:val="pt-BR"/>
+        </w:rPr>
+      </w:pPr>
+      <w:r>
+        <w:rPr>
+          <w:noProof/>
+          <w:lang w:val="pt-BR" w:eastAsia="pt-BR"/>
+        </w:rPr>
+        <w:lastRenderedPageBreak/>
+        <w:drawing>
+          <wp:inline distT="0" distB="0" distL="0" distR="0">
+            <wp:extent cx="5760085" cy="4427617"/>
+            <wp:effectExtent l="19050" t="0" r="0" b="0"/>
+            <wp:docPr id="7" name="Imagem 3"/>
+            <wp:cNvGraphicFramePr>
+              <a:graphicFrameLocks xmlns:a="http://schemas.openxmlformats.org/drawingml/2006/main" noChangeAspect="1"/>
+            </wp:cNvGraphicFramePr>
+            <a:graphic xmlns:a="http://schemas.openxmlformats.org/drawingml/2006/main">
+              <a:graphicData uri="http://schemas.openxmlformats.org/drawingml/2006/picture">
+                <pic:pic xmlns:pic="http://schemas.openxmlformats.org/drawingml/2006/picture">
+                  <pic:nvPicPr>
+                    <pic:cNvPr id="0" name="Picture 3"/>
+                    <pic:cNvPicPr>
+                      <a:picLocks noChangeAspect="1" noChangeArrowheads="1"/>
+                    </pic:cNvPicPr>
+                  </pic:nvPicPr>
+                  <pic:blipFill>
+                    <a:blip r:embed="rId13"/>
+                    <a:srcRect/>
+                    <a:stretch>
+                      <a:fillRect/>
+                    </a:stretch>
+                  </pic:blipFill>
+                  <pic:spPr bwMode="auto">
+                    <a:xfrm>
+                      <a:off x="0" y="0"/>
+                      <a:ext cx="5760085" cy="4427617"/>
+                    </a:xfrm>
+                    <a:prstGeom prst="rect">
+                      <a:avLst/>
+                    </a:prstGeom>
+                    <a:noFill/>
+                    <a:ln w="9525">
+                      <a:noFill/>
+                      <a:miter lim="800000"/>
+                      <a:headEnd/>
+                      <a:tailEnd/>
+                    </a:ln>
+                  </pic:spPr>
+                </pic:pic>
+              </a:graphicData>
+            </a:graphic>
+          </wp:inline>
+        </w:drawing>
+      </w:r>
+    </w:p>
+    <w:p>
+      <w:pPr>
+        <w:rPr>
+          <w:lang w:val="pt-BR"/>
+        </w:rPr>
+      </w:pPr>
+    </w:p>
+    <w:p>
+      <w:pPr>
+        <w:rPr>
+          <w:lang w:val="pt-BR"/>
+        </w:rPr>
+      </w:pPr>
+      <w:r>
+        <w:rPr>
+          <w:noProof/>
+          <w:lang w:val="pt-BR" w:eastAsia="pt-BR"/>
+        </w:rPr>
+        <w:lastRenderedPageBreak/>
+        <w:drawing>
+          <wp:inline distT="0" distB="0" distL="0" distR="0">
+            <wp:extent cx="5760085" cy="4619289"/>
+            <wp:effectExtent l="19050" t="0" r="0" b="0"/>
+            <wp:docPr id="8" name="Imagem 4"/>
+            <wp:cNvGraphicFramePr>
+              <a:graphicFrameLocks xmlns:a="http://schemas.openxmlformats.org/drawingml/2006/main" noChangeAspect="1"/>
+            </wp:cNvGraphicFramePr>
+            <a:graphic xmlns:a="http://schemas.openxmlformats.org/drawingml/2006/main">
+              <a:graphicData uri="http://schemas.openxmlformats.org/drawingml/2006/picture">
+                <pic:pic xmlns:pic="http://schemas.openxmlformats.org/drawingml/2006/picture">
+                  <pic:nvPicPr>
+                    <pic:cNvPr id="0" name="Picture 4"/>
+                    <pic:cNvPicPr>
+                      <a:picLocks noChangeAspect="1" noChangeArrowheads="1"/>
+                    </pic:cNvPicPr>
+                  </pic:nvPicPr>
+                  <pic:blipFill>
+                    <a:blip r:embed="rId14"/>
+                    <a:srcRect/>
+                    <a:stretch>
+                      <a:fillRect/>
+                    </a:stretch>
+                  </pic:blipFill>
+                  <pic:spPr bwMode="auto">
+                    <a:xfrm>
+                      <a:off x="0" y="0"/>
+                      <a:ext cx="5760085" cy="4619289"/>
+                    </a:xfrm>
+                    <a:prstGeom prst="rect">
+                      <a:avLst/>
+                    </a:prstGeom>
+                    <a:noFill/>
+                    <a:ln w="9525">
+                      <a:noFill/>
+                      <a:miter lim="800000"/>
+                      <a:headEnd/>
+                      <a:tailEnd/>
+                    </a:ln>
+                  </pic:spPr>
+                </pic:pic>
+              </a:graphicData>
+            </a:graphic>
+          </wp:inline>
+        </w:drawing>
+      </w:r>
+    </w:p>
+    <w:p>
+      <w:pPr>
+        <w:rPr>
+          <w:lang w:val="pt-BR"/>
+        </w:rPr>
+      </w:pPr>
+    </w:p>
+    <w:p>
+      <w:pPr>
+        <w:rPr>
+          <w:lang w:val="pt-BR"/>
+        </w:rPr>
+      </w:pPr>
+      <w:r>
+        <w:rPr>
+          <w:noProof/>
+          <w:lang w:val="pt-BR" w:eastAsia="pt-BR"/>
+        </w:rPr>
+        <w:lastRenderedPageBreak/>
+        <w:drawing>
+          <wp:inline distT="0" distB="0" distL="0" distR="0">
+            <wp:extent cx="5760085" cy="4391176"/>
+            <wp:effectExtent l="19050" t="0" r="0" b="0"/>
+            <wp:docPr id="9" name="Imagem 5"/>
+            <wp:cNvGraphicFramePr>
+              <a:graphicFrameLocks xmlns:a="http://schemas.openxmlformats.org/drawingml/2006/main" noChangeAspect="1"/>
+            </wp:cNvGraphicFramePr>
+            <a:graphic xmlns:a="http://schemas.openxmlformats.org/drawingml/2006/main">
+              <a:graphicData uri="http://schemas.openxmlformats.org/drawingml/2006/picture">
+                <pic:pic xmlns:pic="http://schemas.openxmlformats.org/drawingml/2006/picture">
+                  <pic:nvPicPr>
+                    <pic:cNvPr id="0" name="Picture 5"/>
+                    <pic:cNvPicPr>
+                      <a:picLocks noChangeAspect="1" noChangeArrowheads="1"/>
+                    </pic:cNvPicPr>
+                  </pic:nvPicPr>
+                  <pic:blipFill>
+                    <a:blip r:embed="rId15"/>
+                    <a:srcRect/>
+                    <a:stretch>
+                      <a:fillRect/>
+                    </a:stretch>
+                  </pic:blipFill>
+                  <pic:spPr bwMode="auto">
+                    <a:xfrm>
+                      <a:off x="0" y="0"/>
+                      <a:ext cx="5760085" cy="4391176"/>
+                    </a:xfrm>
+                    <a:prstGeom prst="rect">
+                      <a:avLst/>
+                    </a:prstGeom>
+                    <a:noFill/>
+                    <a:ln w="9525">
+                      <a:noFill/>
+                      <a:miter lim="800000"/>
+                      <a:headEnd/>
+                      <a:tailEnd/>
+                    </a:ln>
+                  </pic:spPr>
+                </pic:pic>
+              </a:graphicData>
+            </a:graphic>
+          </wp:inline>
+        </w:drawing>
+      </w:r>
+    </w:p>
+    <w:p>
+      <w:pPr>
+        <w:rPr>
+          <w:lang w:val="pt-BR"/>
+        </w:rPr>
+      </w:pPr>
+    </w:p>
+    <w:p>
+      <w:pPr>
+        <w:rPr>
+          <w:lang w:val="pt-BR"/>
+        </w:rPr>
+      </w:pPr>
+      <w:r>
+        <w:rPr>
+          <w:noProof/>
+          <w:lang w:val="pt-BR" w:eastAsia="pt-BR"/>
+        </w:rPr>
+        <w:drawing>
+          <wp:inline distT="0" distB="0" distL="0" distR="0">
+            <wp:extent cx="5760085" cy="3231054"/>
+            <wp:effectExtent l="19050" t="0" r="0" b="0"/>
+            <wp:docPr id="10" name="Imagem 6"/>
+            <wp:cNvGraphicFramePr>
+              <a:graphicFrameLocks xmlns:a="http://schemas.openxmlformats.org/drawingml/2006/main" noChangeAspect="1"/>
+            </wp:cNvGraphicFramePr>
+            <a:graphic xmlns:a="http://schemas.openxmlformats.org/drawingml/2006/main">
+              <a:graphicData uri="http://schemas.openxmlformats.org/drawingml/2006/picture">
+                <pic:pic xmlns:pic="http://schemas.openxmlformats.org/drawingml/2006/picture">
+                  <pic:nvPicPr>
+                    <pic:cNvPr id="0" name="Picture 6"/>
+                    <pic:cNvPicPr>
+                      <a:picLocks noChangeAspect="1" noChangeArrowheads="1"/>
+                    </pic:cNvPicPr>
+                  </pic:nvPicPr>
+                  <pic:blipFill>
+                    <a:blip r:embed="rId16"/>
+                    <a:srcRect/>
+                    <a:stretch>
+                      <a:fillRect/>
+                    </a:stretch>
+                  </pic:blipFill>
+                  <pic:spPr bwMode="auto">
+                    <a:xfrm>
+                      <a:off x="0" y="0"/>
+                      <a:ext cx="5760085" cy="3231054"/>
+                    </a:xfrm>
+                    <a:prstGeom prst="rect">
+                      <a:avLst/>
+                    </a:prstGeom>
+                    <a:noFill/>
+                    <a:ln w="9525">
+                      <a:noFill/>
+                      <a:miter lim="800000"/>
+                      <a:headEnd/>
+                      <a:tailEnd/>
+                    </a:ln>
+                  </pic:spPr>
+                </pic:pic>
+              </a:graphicData>
+            </a:graphic>
+          </wp:inline>
+        </w:drawing>
+      </w:r>
+    </w:p>
+    <w:p>
+      <w:pPr>
+        <w:rPr>
+          <w:lang w:val="pt-BR"/>
+        </w:rPr>
+      </w:pPr>
+    </w:p>
+    <w:p>
+      <w:pPr>
+        <w:rPr>
+          <w:lang w:val="pt-BR"/>
+        </w:rPr>
+      </w:pPr>
+      <w:r>
+        <w:rPr>
+          <w:noProof/>
+          <w:lang w:val="pt-BR" w:eastAsia="pt-BR"/>
+        </w:rPr>
+        <w:lastRenderedPageBreak/>
+        <w:drawing>
+          <wp:inline distT="0" distB="0" distL="0" distR="0">
+            <wp:extent cx="5760085" cy="4007721"/>
+            <wp:effectExtent l="19050" t="0" r="0" b="0"/>
+            <wp:docPr id="11" name="Imagem 7"/>
+            <wp:cNvGraphicFramePr>
+              <a:graphicFrameLocks xmlns:a="http://schemas.openxmlformats.org/drawingml/2006/main" noChangeAspect="1"/>
+            </wp:cNvGraphicFramePr>
+            <a:graphic xmlns:a="http://schemas.openxmlformats.org/drawingml/2006/main">
+              <a:graphicData uri="http://schemas.openxmlformats.org/drawingml/2006/picture">
+                <pic:pic xmlns:pic="http://schemas.openxmlformats.org/drawingml/2006/picture">
+                  <pic:nvPicPr>
+                    <pic:cNvPr id="0" name="Picture 7"/>
+                    <pic:cNvPicPr>
+                      <a:picLocks noChangeAspect="1" noChangeArrowheads="1"/>
+                    </pic:cNvPicPr>
+                  </pic:nvPicPr>
+                  <pic:blipFill>
+                    <a:blip r:embed="rId17"/>
+                    <a:srcRect/>
+                    <a:stretch>
+                      <a:fillRect/>
+                    </a:stretch>
+                  </pic:blipFill>
+                  <pic:spPr bwMode="auto">
+                    <a:xfrm>
+                      <a:off x="0" y="0"/>
+                      <a:ext cx="5760085" cy="4007721"/>
+                    </a:xfrm>
+                    <a:prstGeom prst="rect">
+                      <a:avLst/>
+                    </a:prstGeom>
+                    <a:noFill/>
+                    <a:ln w="9525">
+                      <a:noFill/>
+                      <a:miter lim="800000"/>
+                      <a:headEnd/>
+                      <a:tailEnd/>
+                    </a:ln>
+                  </pic:spPr>
+                </pic:pic>
+              </a:graphicData>
+            </a:graphic>
+          </wp:inline>
+        </w:drawing>
+      </w:r>
+    </w:p>
+    <w:p>
+      <w:pPr>
+        <w:rPr>
+          <w:lang w:val="pt-BR"/>
+        </w:rPr>
+      </w:pPr>
+    </w:p>
+    <w:p>
+      <w:pPr>
+        <w:rPr>
+          <w:lang w:val="pt-BR"/>
+        </w:rPr>
+      </w:pPr>
+      <w:r>
+        <w:rPr>
+          <w:noProof/>
+          <w:lang w:val="pt-BR" w:eastAsia="pt-BR"/>
+        </w:rPr>
+        <w:drawing>
+          <wp:inline distT="0" distB="0" distL="0" distR="0">
+            <wp:extent cx="5760085" cy="3807514"/>
+            <wp:effectExtent l="19050" t="0" r="0" b="0"/>
+            <wp:docPr id="12" name="Imagem 8"/>
+            <wp:cNvGraphicFramePr>
+              <a:graphicFrameLocks xmlns:a="http://schemas.openxmlformats.org/drawingml/2006/main" noChangeAspect="1"/>
+            </wp:cNvGraphicFramePr>
+            <a:graphic xmlns:a="http://schemas.openxmlformats.org/drawingml/2006/main">
+              <a:graphicData uri="http://schemas.openxmlformats.org/drawingml/2006/picture">
+                <pic:pic xmlns:pic="http://schemas.openxmlformats.org/drawingml/2006/picture">
+                  <pic:nvPicPr>
+                    <pic:cNvPr id="0" name="Picture 8"/>
+                    <pic:cNvPicPr>
+                      <a:picLocks noChangeAspect="1" noChangeArrowheads="1"/>
+                    </pic:cNvPicPr>
+                  </pic:nvPicPr>
+                  <pic:blipFill>
+                    <a:blip r:embed="rId18"/>
+                    <a:srcRect/>
+                    <a:stretch>
+                      <a:fillRect/>
+                    </a:stretch>
+                  </pic:blipFill>
+                  <pic:spPr bwMode="auto">
+                    <a:xfrm>
+                      <a:off x="0" y="0"/>
+                      <a:ext cx="5760085" cy="3807514"/>
+                    </a:xfrm>
+                    <a:prstGeom prst="rect">
+                      <a:avLst/>
+                    </a:prstGeom>
+                    <a:noFill/>
+                    <a:ln w="9525">
+                      <a:noFill/>
+                      <a:miter lim="800000"/>
+                      <a:headEnd/>
+                      <a:tailEnd/>
+                    </a:ln>
+                  </pic:spPr>
+                </pic:pic>
+              </a:graphicData>
+            </a:graphic>
+          </wp:inline>
+        </w:drawing>
+      </w:r>
+    </w:p>
+    <w:p>
+      <w:pPr>
+        <w:rPr>
+          <w:lang w:val="pt-BR"/>
+        </w:rPr>
+      </w:pPr>
+    </w:p>
+    <w:p>
+      <w:pPr>
+        <w:rPr>
+          <w:lang w:val="pt-BR"/>
+        </w:rPr>
+      </w:pPr>
+      <w:r>
+        <w:rPr>
+          <w:noProof/>
+          <w:lang w:val="pt-BR" w:eastAsia="pt-BR"/>
+        </w:rPr>
+        <w:lastRenderedPageBreak/>
+        <w:drawing>
+          <wp:inline distT="0" distB="0" distL="0" distR="0">
+            <wp:extent cx="5760085" cy="4259704"/>
+            <wp:effectExtent l="19050" t="0" r="0" b="0"/>
+            <wp:docPr id="13" name="Imagem 9"/>
+            <wp:cNvGraphicFramePr>
+              <a:graphicFrameLocks xmlns:a="http://schemas.openxmlformats.org/drawingml/2006/main" noChangeAspect="1"/>
+            </wp:cNvGraphicFramePr>
+            <a:graphic xmlns:a="http://schemas.openxmlformats.org/drawingml/2006/main">
+              <a:graphicData uri="http://schemas.openxmlformats.org/drawingml/2006/picture">
+                <pic:pic xmlns:pic="http://schemas.openxmlformats.org/drawingml/2006/picture">
+                  <pic:nvPicPr>
+                    <pic:cNvPr id="0" name="Picture 9"/>
+                    <pic:cNvPicPr>
+                      <a:picLocks noChangeAspect="1" noChangeArrowheads="1"/>
+                    </pic:cNvPicPr>
+                  </pic:nvPicPr>
+                  <pic:blipFill>
+                    <a:blip r:embed="rId19"/>
+                    <a:srcRect/>
+                    <a:stretch>
+                      <a:fillRect/>
+                    </a:stretch>
+                  </pic:blipFill>
+                  <pic:spPr bwMode="auto">
+                    <a:xfrm>
+                      <a:off x="0" y="0"/>
+                      <a:ext cx="5760085" cy="4259704"/>
+                    </a:xfrm>
+                    <a:prstGeom prst="rect">
+                      <a:avLst/>
+                    </a:prstGeom>
+                    <a:noFill/>
+                    <a:ln w="9525">
+                      <a:noFill/>
+                      <a:miter lim="800000"/>
+                      <a:headEnd/>
+                      <a:tailEnd/>
+                    </a:ln>
+                  </pic:spPr>
+                </pic:pic>
+              </a:graphicData>
+            </a:graphic>
+          </wp:inline>
+        </w:drawing>
+      </w:r>
+    </w:p>
+    <w:p>
+      <w:pPr>
+        <w:pStyle w:val="Ttulo1"/>
+        <w:rPr>
+          <w:lang w:val="pt-BR"/>
+        </w:rPr>
+      </w:pPr>
+      <w:bookmarkStart w:id="9" w:name="_Toc471419594"/>
+      <w:r>
+        <w:rPr>
+          <w:lang w:val="pt-BR"/>
+        </w:rPr>
+        <w:t xml:space="preserve">Modelo de Sistema de </w:t>
+      </w:r>
+      <w:r>
+        <w:rPr>
+          <w:lang w:val="pt-BR"/>
+        </w:rPr>
+        <w:t>Hardwar</w:t>
+      </w:r>
+      <w:bookmarkEnd w:id="9"/>
+      <w:r>
+        <w:rPr>
+          <w:lang w:val="pt-BR"/>
+        </w:rPr>
+        <w:t>e</w:t>
+      </w:r>
+    </w:p>
+    <w:p>
+      <w:pPr>
         <w:pStyle w:val="Ttulo2"/>
         <w:rPr>
           <w:snapToGrid w:val="0"/>
           <w:lang w:val="pt-BR"/>
         </w:rPr>
       </w:pPr>
-      <w:bookmarkStart w:id="10" w:name="_Toc487376223"/>
-      <w:bookmarkStart w:id="11" w:name="_Toc471419595"/>
       <w:r>
         <w:rPr>
           <w:snapToGrid w:val="0"/>
           <w:lang w:val="pt-BR"/>
         </w:rPr>
-        <w:t>Block Diagram</w:t>
+        <w:t>Diagrama de Blocos</w:t>
+      </w:r>
+    </w:p>
+    <w:p>
+      <w:pPr>
+        <w:pStyle w:val="Ttulo2"/>
+        <w:rPr>
+          <w:lang w:val="pt-BR"/>
+        </w:rPr>
+      </w:pPr>
+      <w:bookmarkStart w:id="10" w:name="_Toc487376224"/>
+      <w:bookmarkStart w:id="11" w:name="_Toc443459107"/>
+      <w:bookmarkStart w:id="12" w:name="_Toc471419596"/>
+      <w:r>
+        <w:rPr>
+          <w:lang w:val="pt-BR"/>
+        </w:rPr>
+        <w:t>Descri</w:t>
+      </w:r>
+      <w:r>
+        <w:rPr>
+          <w:lang w:val="pt-BR"/>
+        </w:rPr>
+        <w:t>ção dos diagramas de blocos</w:t>
       </w:r>
       <w:bookmarkEnd w:id="10"/>
       <w:bookmarkEnd w:id="11"/>
+      <w:bookmarkEnd w:id="12"/>
     </w:p>
     <w:p>
       <w:pPr>
-        <w:pStyle w:val="Ttulo2"/>
-        <w:rPr>
-          <w:lang w:val="pt-BR"/>
-        </w:rPr>
-      </w:pPr>
-      <w:bookmarkStart w:id="12" w:name="_Toc487376224"/>
-      <w:bookmarkStart w:id="13" w:name="_Toc443459107"/>
-      <w:bookmarkStart w:id="14" w:name="_Toc471419596"/>
-      <w:r>
-        <w:rPr>
-          <w:lang w:val="pt-BR"/>
-        </w:rPr>
-        <w:t xml:space="preserve">Description of </w:t>
-      </w:r>
-      <w:r>
-        <w:rPr>
-          <w:lang w:val="pt-BR"/>
-        </w:rPr>
-        <w:t>functional b</w:t>
-      </w:r>
-      <w:r>
-        <w:rPr>
-          <w:lang w:val="pt-BR"/>
-        </w:rPr>
-        <w:t>locks</w:t>
-      </w:r>
-      <w:bookmarkEnd w:id="12"/>
+        <w:pStyle w:val="Ttulo3"/>
+        <w:rPr>
+          <w:lang w:val="pt-BR"/>
+        </w:rPr>
+      </w:pPr>
+      <w:bookmarkStart w:id="13" w:name="_Toc443459108"/>
+      <w:bookmarkStart w:id="14" w:name="_Toc487376225"/>
+      <w:bookmarkStart w:id="15" w:name="_Toc471419597"/>
+      <w:r>
+        <w:rPr>
+          <w:lang w:val="pt-BR"/>
+        </w:rPr>
+        <w:t xml:space="preserve">Bloco Funcional </w:t>
+      </w:r>
       <w:bookmarkEnd w:id="13"/>
       <w:bookmarkEnd w:id="14"/>
+      <w:bookmarkEnd w:id="15"/>
+      <w:r>
+        <w:rPr>
+          <w:lang w:val="pt-BR"/>
+        </w:rPr>
+        <w:t>001</w:t>
+      </w:r>
     </w:p>
     <w:p>
       <w:pPr>
@@ -13575,50 +14205,25 @@
           <w:lang w:val="pt-BR"/>
         </w:rPr>
       </w:pPr>
-      <w:bookmarkStart w:id="15" w:name="_Toc443459108"/>
-      <w:bookmarkStart w:id="16" w:name="_Toc487376225"/>
-      <w:bookmarkStart w:id="17" w:name="_Toc471419597"/>
-      <w:r>
-        <w:rPr>
-          <w:lang w:val="pt-BR"/>
-        </w:rPr>
-        <w:t>Functional b</w:t>
-      </w:r>
-      <w:r>
-        <w:rPr>
-          <w:lang w:val="pt-BR"/>
-        </w:rPr>
-        <w:t>lock &lt;xxx&gt;*</w:t>
-      </w:r>
-      <w:bookmarkEnd w:id="15"/>
+      <w:bookmarkStart w:id="16" w:name="_Toc443459109"/>
+      <w:bookmarkStart w:id="17" w:name="_Toc487376226"/>
+      <w:bookmarkStart w:id="18" w:name="_Toc471419598"/>
+      <w:r>
+        <w:rPr>
+          <w:lang w:val="pt-BR"/>
+        </w:rPr>
+        <w:t>Bloco Funcional 002</w:t>
+      </w:r>
       <w:bookmarkEnd w:id="16"/>
       <w:bookmarkEnd w:id="17"/>
+      <w:bookmarkEnd w:id="18"/>
     </w:p>
     <w:p>
       <w:pPr>
-        <w:pStyle w:val="Ttulo3"/>
-        <w:rPr>
-          <w:lang w:val="pt-BR"/>
-        </w:rPr>
-      </w:pPr>
-      <w:bookmarkStart w:id="18" w:name="_Toc443459109"/>
-      <w:bookmarkStart w:id="19" w:name="_Toc487376226"/>
-      <w:bookmarkStart w:id="20" w:name="_Toc471419598"/>
-      <w:r>
-        <w:rPr>
-          <w:lang w:val="pt-BR"/>
-        </w:rPr>
-        <w:t>Functional b</w:t>
-      </w:r>
-      <w:r>
-        <w:rPr>
-          <w:lang w:val="pt-BR"/>
-        </w:rPr>
-        <w:t>lock &lt;xxx&gt;*</w:t>
-      </w:r>
-      <w:bookmarkEnd w:id="18"/>
-      <w:bookmarkEnd w:id="19"/>
-      <w:bookmarkEnd w:id="20"/>
+        <w:rPr>
+          <w:lang w:val="pt-BR"/>
+        </w:rPr>
+      </w:pPr>
     </w:p>
     <w:p>
       <w:pPr>
@@ -13627,17 +14232,10 @@
         </w:rPr>
       </w:pPr>
     </w:p>
-    <w:p>
-      <w:pPr>
-        <w:rPr>
-          <w:lang w:val="pt-BR"/>
-        </w:rPr>
-      </w:pPr>
-    </w:p>
     <w:sectPr>
-      <w:headerReference w:type="default" r:id="rId11"/>
-      <w:footerReference w:type="default" r:id="rId12"/>
-      <w:headerReference w:type="first" r:id="rId13"/>
+      <w:headerReference w:type="default" r:id="rId20"/>
+      <w:footerReference w:type="default" r:id="rId21"/>
+      <w:headerReference w:type="first" r:id="rId22"/>
       <w:pgSz w:w="11907" w:h="16840"/>
       <w:pgMar w:top="1418" w:right="1418" w:bottom="1134" w:left="1418" w:header="720" w:footer="720" w:gutter="0"/>
       <w:cols w:space="720"/>
@@ -13677,17 +14275,9 @@
         <w:lang w:val="en-GB"/>
       </w:rPr>
     </w:pPr>
-    <w:fldSimple w:instr=" DOCPROPERTY &quot;SADA_Author&quot;  \* MERGEFORMAT ">
-      <w:r>
-        <w:rPr>
-          <w:rFonts w:ascii="Times New Roman" w:hAnsi="Times New Roman"/>
-          <w:noProof/>
-          <w:sz w:val="16"/>
-          <w:lang w:val="en-GB"/>
-        </w:rPr>
-        <w:t>&lt;Author&gt;</w:t>
-      </w:r>
-    </w:fldSimple>
+    <w:r>
+      <w:t>Grupo 2</w:t>
+    </w:r>
     <w:r>
       <w:rPr>
         <w:rFonts w:ascii="Times New Roman" w:hAnsi="Times New Roman"/>
@@ -13696,17 +14286,9 @@
       </w:rPr>
       <w:tab/>
     </w:r>
-    <w:fldSimple w:instr=" FILENAME \p \* MERGEFORMAT ">
-      <w:r>
-        <w:rPr>
-          <w:rFonts w:ascii="Times New Roman" w:hAnsi="Times New Roman"/>
-          <w:noProof/>
-          <w:sz w:val="16"/>
-          <w:lang w:val="en-GB"/>
-        </w:rPr>
-        <w:t>Document2</w:t>
-      </w:r>
-    </w:fldSimple>
+    <w:r>
+      <w:t>Modelo de Sistema</w:t>
+    </w:r>
     <w:r>
       <w:rPr>
         <w:rFonts w:ascii="Times New Roman" w:hAnsi="Times New Roman"/>
@@ -13742,7 +14324,7 @@
         <w:noProof/>
         <w:sz w:val="16"/>
       </w:rPr>
-      <w:t>05.01.17</w:t>
+      <w:t>17.01.17</w:t>
     </w:r>
     <w:r>
       <w:rPr>
@@ -13872,7 +14454,7 @@
         <w:noProof/>
         <w:u w:val="single"/>
       </w:rPr>
-      <w:t>9</w:t>
+      <w:t>15</w:t>
     </w:r>
     <w:r>
       <w:rPr>
@@ -14041,6 +14623,7 @@
             <w:jc w:val="center"/>
             <w:rPr>
               <w:sz w:val="22"/>
+              <w:lang w:val="pt-BR"/>
             </w:rPr>
           </w:pPr>
         </w:p>
@@ -14052,6 +14635,7 @@
       <w:pStyle w:val="Cabealho"/>
       <w:rPr>
         <w:sz w:val="18"/>
+        <w:lang w:val="pt-BR"/>
       </w:rPr>
     </w:pPr>
   </w:p>
@@ -14060,6 +14644,7 @@
       <w:pStyle w:val="Cabealho"/>
       <w:rPr>
         <w:sz w:val="18"/>
+        <w:lang w:val="pt-BR"/>
       </w:rPr>
     </w:pPr>
   </w:p>
@@ -14068,6 +14653,7 @@
       <w:pStyle w:val="Cabealho"/>
       <w:rPr>
         <w:sz w:val="18"/>
+        <w:lang w:val="pt-BR"/>
       </w:rPr>
     </w:pPr>
   </w:p>
@@ -14076,12 +14662,16 @@
       <w:pStyle w:val="Cabealho"/>
       <w:rPr>
         <w:sz w:val="18"/>
+        <w:lang w:val="pt-BR"/>
       </w:rPr>
     </w:pPr>
   </w:p>
   <w:p>
     <w:pPr>
       <w:pStyle w:val="Cabealho"/>
+      <w:rPr>
+        <w:lang w:val="pt-BR"/>
+      </w:rPr>
     </w:pPr>
   </w:p>
   <w:p>
@@ -14089,27 +14679,40 @@
       <w:pStyle w:val="Cabealho"/>
       <w:rPr>
         <w:sz w:val="20"/>
+        <w:lang w:val="pt-BR"/>
       </w:rPr>
     </w:pPr>
   </w:p>
   <w:p>
     <w:pPr>
       <w:pStyle w:val="Cabealho"/>
+      <w:rPr>
+        <w:lang w:val="pt-BR"/>
+      </w:rPr>
     </w:pPr>
   </w:p>
   <w:p>
     <w:pPr>
       <w:pStyle w:val="Cabealho"/>
+      <w:rPr>
+        <w:lang w:val="pt-BR"/>
+      </w:rPr>
     </w:pPr>
   </w:p>
   <w:p>
     <w:pPr>
       <w:pStyle w:val="Cabealho"/>
+      <w:rPr>
+        <w:lang w:val="pt-BR"/>
+      </w:rPr>
     </w:pPr>
   </w:p>
   <w:p>
     <w:pPr>
       <w:pStyle w:val="Cabealho"/>
+      <w:rPr>
+        <w:lang w:val="pt-BR"/>
+      </w:rPr>
     </w:pPr>
   </w:p>
 </w:hdr>

</xml_diff>

<commit_message>
add arquitetura alto-nível(by Antonio)
</commit_message>
<xml_diff>
--- a/DS/Documentacao/sy-system-model.docx
+++ b/DS/Documentacao/sy-system-model.docx
@@ -934,7 +934,7 @@
                 <w:sz w:val="20"/>
                 <w:lang w:val="pt-BR"/>
               </w:rPr>
-              <w:t>17.01.17</w:t>
+              <w:t>19.01.17</w:t>
             </w:r>
             <w:r>
               <w:rPr>
@@ -2318,7 +2318,7 @@
           <w:lang w:val="pt-BR"/>
         </w:rPr>
       </w:pPr>
-      <w:bookmarkStart w:id="2" w:name="_Toc471419588"/>
+      <w:bookmarkStart w:id="2" w:name="_Toc472592872"/>
       <w:r>
         <w:rPr>
           <w:lang w:val="pt-BR"/>
@@ -2346,7 +2346,7 @@
           <w:tab w:val="left" w:pos="480"/>
         </w:tabs>
         <w:rPr>
-          <w:rFonts w:eastAsiaTheme="minorEastAsia"/>
+          <w:rFonts w:asciiTheme="minorHAnsi" w:eastAsiaTheme="minorEastAsia" w:hAnsiTheme="minorHAnsi" w:cstheme="minorBidi"/>
           <w:b w:val="0"/>
           <w:caps w:val="0"/>
           <w:noProof/>
@@ -2388,7 +2388,7 @@
       </w:r>
       <w:r>
         <w:rPr>
-          <w:rFonts w:eastAsiaTheme="minorEastAsia"/>
+          <w:rFonts w:asciiTheme="minorHAnsi" w:eastAsiaTheme="minorEastAsia" w:hAnsiTheme="minorHAnsi" w:cstheme="minorBidi"/>
           <w:b w:val="0"/>
           <w:caps w:val="0"/>
           <w:noProof/>
@@ -2421,7 +2421,7 @@
         <w:rPr>
           <w:noProof/>
         </w:rPr>
-        <w:instrText xml:space="preserve"> PAGEREF _Toc471419588 \h </w:instrText>
+        <w:instrText xml:space="preserve"> PAGEREF _Toc472592872 \h </w:instrText>
       </w:r>
       <w:r>
         <w:rPr>
@@ -2454,7 +2454,7 @@
           <w:tab w:val="left" w:pos="480"/>
         </w:tabs>
         <w:rPr>
-          <w:rFonts w:eastAsiaTheme="minorEastAsia"/>
+          <w:rFonts w:asciiTheme="minorHAnsi" w:eastAsiaTheme="minorEastAsia" w:hAnsiTheme="minorHAnsi" w:cstheme="minorBidi"/>
           <w:b w:val="0"/>
           <w:caps w:val="0"/>
           <w:noProof/>
@@ -2472,7 +2472,7 @@
       </w:r>
       <w:r>
         <w:rPr>
-          <w:rFonts w:eastAsiaTheme="minorEastAsia"/>
+          <w:rFonts w:asciiTheme="minorHAnsi" w:eastAsiaTheme="minorEastAsia" w:hAnsiTheme="minorHAnsi" w:cstheme="minorBidi"/>
           <w:b w:val="0"/>
           <w:caps w:val="0"/>
           <w:noProof/>
@@ -2492,7 +2492,6 @@
       <w:r>
         <w:rPr>
           <w:noProof/>
-          <w:lang w:val="pt-BR"/>
         </w:rPr>
         <w:tab/>
       </w:r>
@@ -2505,9 +2504,8 @@
       <w:r>
         <w:rPr>
           <w:noProof/>
-          <w:lang w:val="pt-BR"/>
-        </w:rPr>
-        <w:instrText xml:space="preserve"> PAGEREF _Toc471419589 \h </w:instrText>
+        </w:rPr>
+        <w:instrText xml:space="preserve"> PAGEREF _Toc472592873 \h </w:instrText>
       </w:r>
       <w:r>
         <w:rPr>
@@ -2523,7 +2521,6 @@
       <w:r>
         <w:rPr>
           <w:noProof/>
-          <w:lang w:val="pt-BR"/>
         </w:rPr>
         <w:t>5</w:t>
       </w:r>
@@ -2542,7 +2539,7 @@
           <w:tab w:val="right" w:leader="dot" w:pos="9061"/>
         </w:tabs>
         <w:rPr>
-          <w:rFonts w:eastAsiaTheme="minorEastAsia"/>
+          <w:rFonts w:asciiTheme="minorHAnsi" w:eastAsiaTheme="minorEastAsia" w:hAnsiTheme="minorHAnsi" w:cstheme="minorBidi"/>
           <w:noProof/>
           <w:sz w:val="22"/>
           <w:szCs w:val="22"/>
@@ -2558,7 +2555,7 @@
       </w:r>
       <w:r>
         <w:rPr>
-          <w:rFonts w:eastAsiaTheme="minorEastAsia"/>
+          <w:rFonts w:asciiTheme="minorHAnsi" w:eastAsiaTheme="minorEastAsia" w:hAnsiTheme="minorHAnsi" w:cstheme="minorBidi"/>
           <w:noProof/>
           <w:sz w:val="22"/>
           <w:szCs w:val="22"/>
@@ -2576,7 +2573,6 @@
       <w:r>
         <w:rPr>
           <w:noProof/>
-          <w:lang w:val="pt-BR"/>
         </w:rPr>
         <w:tab/>
       </w:r>
@@ -2589,9 +2585,8 @@
       <w:r>
         <w:rPr>
           <w:noProof/>
-          <w:lang w:val="pt-BR"/>
-        </w:rPr>
-        <w:instrText xml:space="preserve"> PAGEREF _Toc471419590 \h </w:instrText>
+        </w:rPr>
+        <w:instrText xml:space="preserve"> PAGEREF _Toc472592874 \h </w:instrText>
       </w:r>
       <w:r>
         <w:rPr>
@@ -2607,7 +2602,6 @@
       <w:r>
         <w:rPr>
           <w:noProof/>
-          <w:lang w:val="pt-BR"/>
         </w:rPr>
         <w:t>5</w:t>
       </w:r>
@@ -2626,7 +2620,7 @@
           <w:tab w:val="right" w:leader="dot" w:pos="9061"/>
         </w:tabs>
         <w:rPr>
-          <w:rFonts w:eastAsiaTheme="minorEastAsia"/>
+          <w:rFonts w:asciiTheme="minorHAnsi" w:eastAsiaTheme="minorEastAsia" w:hAnsiTheme="minorHAnsi" w:cstheme="minorBidi"/>
           <w:noProof/>
           <w:sz w:val="22"/>
           <w:szCs w:val="22"/>
@@ -2642,7 +2636,7 @@
       </w:r>
       <w:r>
         <w:rPr>
-          <w:rFonts w:eastAsiaTheme="minorEastAsia"/>
+          <w:rFonts w:asciiTheme="minorHAnsi" w:eastAsiaTheme="minorEastAsia" w:hAnsiTheme="minorHAnsi" w:cstheme="minorBidi"/>
           <w:noProof/>
           <w:sz w:val="22"/>
           <w:szCs w:val="22"/>
@@ -2660,7 +2654,6 @@
       <w:r>
         <w:rPr>
           <w:noProof/>
-          <w:lang w:val="pt-BR"/>
         </w:rPr>
         <w:tab/>
       </w:r>
@@ -2673,9 +2666,8 @@
       <w:r>
         <w:rPr>
           <w:noProof/>
-          <w:lang w:val="pt-BR"/>
-        </w:rPr>
-        <w:instrText xml:space="preserve"> PAGEREF _Toc471419591 \h </w:instrText>
+        </w:rPr>
+        <w:instrText xml:space="preserve"> PAGEREF _Toc472592875 \h </w:instrText>
       </w:r>
       <w:r>
         <w:rPr>
@@ -2691,7 +2683,6 @@
       <w:r>
         <w:rPr>
           <w:noProof/>
-          <w:lang w:val="pt-BR"/>
         </w:rPr>
         <w:t>5</w:t>
       </w:r>
@@ -2710,7 +2701,7 @@
           <w:tab w:val="right" w:leader="dot" w:pos="9061"/>
         </w:tabs>
         <w:rPr>
-          <w:rFonts w:eastAsiaTheme="minorEastAsia"/>
+          <w:rFonts w:asciiTheme="minorHAnsi" w:eastAsiaTheme="minorEastAsia" w:hAnsiTheme="minorHAnsi" w:cstheme="minorBidi"/>
           <w:noProof/>
           <w:sz w:val="22"/>
           <w:szCs w:val="22"/>
@@ -2726,7 +2717,7 @@
       </w:r>
       <w:r>
         <w:rPr>
-          <w:rFonts w:eastAsiaTheme="minorEastAsia"/>
+          <w:rFonts w:asciiTheme="minorHAnsi" w:eastAsiaTheme="minorEastAsia" w:hAnsiTheme="minorHAnsi" w:cstheme="minorBidi"/>
           <w:noProof/>
           <w:sz w:val="22"/>
           <w:szCs w:val="22"/>
@@ -2739,50 +2730,40 @@
           <w:noProof/>
           <w:lang w:val="pt-BR"/>
         </w:rPr>
-        <w:t>Descrição</w:t>
+        <w:t>Descrição dos Diagramas de Caso de Uso</w:t>
       </w:r>
       <w:r>
         <w:rPr>
           <w:noProof/>
-          <w:lang w:val="pt-BR"/>
-        </w:rPr>
-        <w:t xml:space="preserve"> dos Diagramas de Caso de Uso</w:t>
+        </w:rPr>
+        <w:tab/>
       </w:r>
       <w:r>
         <w:rPr>
           <w:noProof/>
-          <w:lang w:val="pt-BR"/>
-        </w:rPr>
-        <w:tab/>
+        </w:rPr>
+        <w:fldChar w:fldCharType="begin"/>
       </w:r>
       <w:r>
         <w:rPr>
           <w:noProof/>
         </w:rPr>
-        <w:fldChar w:fldCharType="begin"/>
+        <w:instrText xml:space="preserve"> PAGEREF _Toc472592876 \h </w:instrText>
       </w:r>
       <w:r>
         <w:rPr>
           <w:noProof/>
-          <w:lang w:val="pt-BR"/>
-        </w:rPr>
-        <w:instrText xml:space="preserve"> PAGEREF _Toc471419592 \h </w:instrText>
+        </w:rPr>
       </w:r>
       <w:r>
         <w:rPr>
           <w:noProof/>
         </w:rPr>
+        <w:fldChar w:fldCharType="separate"/>
       </w:r>
       <w:r>
         <w:rPr>
           <w:noProof/>
-        </w:rPr>
-        <w:fldChar w:fldCharType="separate"/>
-      </w:r>
-      <w:r>
-        <w:rPr>
-          <w:noProof/>
-          <w:lang w:val="pt-BR"/>
         </w:rPr>
         <w:t>6</w:t>
       </w:r>
@@ -2801,7 +2782,7 @@
           <w:tab w:val="right" w:leader="dot" w:pos="9061"/>
         </w:tabs>
         <w:rPr>
-          <w:rFonts w:eastAsiaTheme="minorEastAsia"/>
+          <w:rFonts w:asciiTheme="minorHAnsi" w:eastAsiaTheme="minorEastAsia" w:hAnsiTheme="minorHAnsi" w:cstheme="minorBidi"/>
           <w:noProof/>
           <w:sz w:val="22"/>
           <w:szCs w:val="22"/>
@@ -2817,7 +2798,7 @@
       </w:r>
       <w:r>
         <w:rPr>
-          <w:rFonts w:eastAsiaTheme="minorEastAsia"/>
+          <w:rFonts w:asciiTheme="minorHAnsi" w:eastAsiaTheme="minorEastAsia" w:hAnsiTheme="minorHAnsi" w:cstheme="minorBidi"/>
           <w:noProof/>
           <w:sz w:val="22"/>
           <w:szCs w:val="22"/>
@@ -2830,12 +2811,11 @@
           <w:noProof/>
           <w:lang w:val="pt-BR"/>
         </w:rPr>
-        <w:t>Diagrama de Sequência do Caso de Uso</w:t>
+        <w:t>Diagramas de Seqüências de Casos de Uso</w:t>
       </w:r>
       <w:r>
         <w:rPr>
           <w:noProof/>
-          <w:lang w:val="pt-BR"/>
         </w:rPr>
         <w:tab/>
       </w:r>
@@ -2848,9 +2828,8 @@
       <w:r>
         <w:rPr>
           <w:noProof/>
-          <w:lang w:val="pt-BR"/>
-        </w:rPr>
-        <w:instrText xml:space="preserve"> PAGEREF _Toc471419593 \h </w:instrText>
+        </w:rPr>
+        <w:instrText xml:space="preserve"> PAGEREF _Toc472592877 \h </w:instrText>
       </w:r>
       <w:r>
         <w:rPr>
@@ -2866,7 +2845,6 @@
       <w:r>
         <w:rPr>
           <w:noProof/>
-          <w:lang w:val="pt-BR"/>
         </w:rPr>
         <w:t>9</w:t>
       </w:r>
@@ -2884,38 +2862,40 @@
           <w:tab w:val="left" w:pos="480"/>
         </w:tabs>
         <w:rPr>
-          <w:rFonts w:eastAsiaTheme="minorEastAsia"/>
+          <w:rFonts w:asciiTheme="minorHAnsi" w:eastAsiaTheme="minorEastAsia" w:hAnsiTheme="minorHAnsi" w:cstheme="minorBidi"/>
           <w:b w:val="0"/>
           <w:caps w:val="0"/>
           <w:noProof/>
           <w:sz w:val="22"/>
           <w:szCs w:val="22"/>
-          <w:lang w:eastAsia="pt-BR"/>
+          <w:lang w:val="pt-BR" w:eastAsia="pt-BR"/>
         </w:rPr>
       </w:pPr>
       <w:r>
         <w:rPr>
           <w:noProof/>
+          <w:lang w:val="pt-BR"/>
         </w:rPr>
         <w:t>2</w:t>
       </w:r>
       <w:r>
         <w:rPr>
-          <w:rFonts w:eastAsiaTheme="minorEastAsia"/>
+          <w:rFonts w:asciiTheme="minorHAnsi" w:eastAsiaTheme="minorEastAsia" w:hAnsiTheme="minorHAnsi" w:cstheme="minorBidi"/>
           <w:b w:val="0"/>
           <w:caps w:val="0"/>
           <w:noProof/>
           <w:sz w:val="22"/>
           <w:szCs w:val="22"/>
-          <w:lang w:eastAsia="pt-BR"/>
+          <w:lang w:val="pt-BR" w:eastAsia="pt-BR"/>
         </w:rPr>
         <w:tab/>
       </w:r>
       <w:r>
         <w:rPr>
           <w:noProof/>
-        </w:rPr>
-        <w:t>Hardware System Model</w:t>
+          <w:lang w:val="pt-BR"/>
+        </w:rPr>
+        <w:t>Modelo de Sistema de Hardware</w:t>
       </w:r>
       <w:r>
         <w:rPr>
@@ -2933,7 +2913,7 @@
         <w:rPr>
           <w:noProof/>
         </w:rPr>
-        <w:instrText xml:space="preserve"> PAGEREF _Toc471419594 \h </w:instrText>
+        <w:instrText xml:space="preserve"> PAGEREF _Toc472592878 \h </w:instrText>
       </w:r>
       <w:r>
         <w:rPr>
@@ -2950,7 +2930,7 @@
         <w:rPr>
           <w:noProof/>
         </w:rPr>
-        <w:t>9</w:t>
+        <w:t>15</w:t>
       </w:r>
       <w:r>
         <w:rPr>
@@ -2967,27 +2947,28 @@
           <w:tab w:val="right" w:leader="dot" w:pos="9061"/>
         </w:tabs>
         <w:rPr>
-          <w:rFonts w:eastAsiaTheme="minorEastAsia"/>
+          <w:rFonts w:asciiTheme="minorHAnsi" w:eastAsiaTheme="minorEastAsia" w:hAnsiTheme="minorHAnsi" w:cstheme="minorBidi"/>
           <w:noProof/>
           <w:sz w:val="22"/>
           <w:szCs w:val="22"/>
-          <w:lang w:eastAsia="pt-BR"/>
+          <w:lang w:val="pt-BR" w:eastAsia="pt-BR"/>
         </w:rPr>
       </w:pPr>
       <w:r>
         <w:rPr>
           <w:noProof/>
           <w:snapToGrid w:val="0"/>
+          <w:lang w:val="pt-BR"/>
         </w:rPr>
         <w:t>2.1</w:t>
       </w:r>
       <w:r>
         <w:rPr>
-          <w:rFonts w:eastAsiaTheme="minorEastAsia"/>
+          <w:rFonts w:asciiTheme="minorHAnsi" w:eastAsiaTheme="minorEastAsia" w:hAnsiTheme="minorHAnsi" w:cstheme="minorBidi"/>
           <w:noProof/>
           <w:sz w:val="22"/>
           <w:szCs w:val="22"/>
-          <w:lang w:eastAsia="pt-BR"/>
+          <w:lang w:val="pt-BR" w:eastAsia="pt-BR"/>
         </w:rPr>
         <w:tab/>
       </w:r>
@@ -2995,8 +2976,9 @@
         <w:rPr>
           <w:noProof/>
           <w:snapToGrid w:val="0"/>
-        </w:rPr>
-        <w:t>Block Diagram</w:t>
+          <w:lang w:val="pt-BR"/>
+        </w:rPr>
+        <w:t>Diagrama de Blocos</w:t>
       </w:r>
       <w:r>
         <w:rPr>
@@ -3014,7 +2996,7 @@
         <w:rPr>
           <w:noProof/>
         </w:rPr>
-        <w:instrText xml:space="preserve"> PAGEREF _Toc471419595 \h </w:instrText>
+        <w:instrText xml:space="preserve"> PAGEREF _Toc472592879 \h </w:instrText>
       </w:r>
       <w:r>
         <w:rPr>
@@ -3031,7 +3013,7 @@
         <w:rPr>
           <w:noProof/>
         </w:rPr>
-        <w:t>9</w:t>
+        <w:t>15</w:t>
       </w:r>
       <w:r>
         <w:rPr>
@@ -3048,34 +3030,36 @@
           <w:tab w:val="right" w:leader="dot" w:pos="9061"/>
         </w:tabs>
         <w:rPr>
-          <w:rFonts w:eastAsiaTheme="minorEastAsia"/>
+          <w:rFonts w:asciiTheme="minorHAnsi" w:eastAsiaTheme="minorEastAsia" w:hAnsiTheme="minorHAnsi" w:cstheme="minorBidi"/>
           <w:noProof/>
           <w:sz w:val="22"/>
           <w:szCs w:val="22"/>
-          <w:lang w:eastAsia="pt-BR"/>
+          <w:lang w:val="pt-BR" w:eastAsia="pt-BR"/>
         </w:rPr>
       </w:pPr>
       <w:r>
         <w:rPr>
           <w:noProof/>
+          <w:lang w:val="pt-BR"/>
         </w:rPr>
         <w:t>2.2</w:t>
       </w:r>
       <w:r>
         <w:rPr>
-          <w:rFonts w:eastAsiaTheme="minorEastAsia"/>
+          <w:rFonts w:asciiTheme="minorHAnsi" w:eastAsiaTheme="minorEastAsia" w:hAnsiTheme="minorHAnsi" w:cstheme="minorBidi"/>
           <w:noProof/>
           <w:sz w:val="22"/>
           <w:szCs w:val="22"/>
-          <w:lang w:eastAsia="pt-BR"/>
+          <w:lang w:val="pt-BR" w:eastAsia="pt-BR"/>
         </w:rPr>
         <w:tab/>
       </w:r>
       <w:r>
         <w:rPr>
           <w:noProof/>
-        </w:rPr>
-        <w:t>Description of functional blocks</w:t>
+          <w:lang w:val="pt-BR"/>
+        </w:rPr>
+        <w:t>Descrição dos diagramas de blocos</w:t>
       </w:r>
       <w:r>
         <w:rPr>
@@ -3093,7 +3077,7 @@
         <w:rPr>
           <w:noProof/>
         </w:rPr>
-        <w:instrText xml:space="preserve"> PAGEREF _Toc471419596 \h </w:instrText>
+        <w:instrText xml:space="preserve"> PAGEREF _Toc472592880 \h </w:instrText>
       </w:r>
       <w:r>
         <w:rPr>
@@ -3110,7 +3094,7 @@
         <w:rPr>
           <w:noProof/>
         </w:rPr>
-        <w:t>9</w:t>
+        <w:t>15</w:t>
       </w:r>
       <w:r>
         <w:rPr>
@@ -3127,34 +3111,36 @@
           <w:tab w:val="right" w:leader="dot" w:pos="9061"/>
         </w:tabs>
         <w:rPr>
-          <w:rFonts w:eastAsiaTheme="minorEastAsia"/>
+          <w:rFonts w:asciiTheme="minorHAnsi" w:eastAsiaTheme="minorEastAsia" w:hAnsiTheme="minorHAnsi" w:cstheme="minorBidi"/>
           <w:noProof/>
           <w:sz w:val="22"/>
           <w:szCs w:val="22"/>
-          <w:lang w:eastAsia="pt-BR"/>
+          <w:lang w:val="pt-BR" w:eastAsia="pt-BR"/>
         </w:rPr>
       </w:pPr>
       <w:r>
         <w:rPr>
           <w:noProof/>
+          <w:lang w:val="pt-BR"/>
         </w:rPr>
         <w:t>2.2.1</w:t>
       </w:r>
       <w:r>
         <w:rPr>
-          <w:rFonts w:eastAsiaTheme="minorEastAsia"/>
+          <w:rFonts w:asciiTheme="minorHAnsi" w:eastAsiaTheme="minorEastAsia" w:hAnsiTheme="minorHAnsi" w:cstheme="minorBidi"/>
           <w:noProof/>
           <w:sz w:val="22"/>
           <w:szCs w:val="22"/>
-          <w:lang w:eastAsia="pt-BR"/>
+          <w:lang w:val="pt-BR" w:eastAsia="pt-BR"/>
         </w:rPr>
         <w:tab/>
       </w:r>
       <w:r>
         <w:rPr>
           <w:noProof/>
-        </w:rPr>
-        <w:t>Functional block &lt;xxx&gt;*</w:t>
+          <w:lang w:val="pt-BR"/>
+        </w:rPr>
+        <w:t>Bloco Funcional 001</w:t>
       </w:r>
       <w:r>
         <w:rPr>
@@ -3172,7 +3158,7 @@
         <w:rPr>
           <w:noProof/>
         </w:rPr>
-        <w:instrText xml:space="preserve"> PAGEREF _Toc471419597 \h </w:instrText>
+        <w:instrText xml:space="preserve"> PAGEREF _Toc472592881 \h </w:instrText>
       </w:r>
       <w:r>
         <w:rPr>
@@ -3189,7 +3175,7 @@
         <w:rPr>
           <w:noProof/>
         </w:rPr>
-        <w:t>9</w:t>
+        <w:t>15</w:t>
       </w:r>
       <w:r>
         <w:rPr>
@@ -3206,7 +3192,7 @@
           <w:tab w:val="right" w:leader="dot" w:pos="9061"/>
         </w:tabs>
         <w:rPr>
-          <w:rFonts w:eastAsiaTheme="minorEastAsia"/>
+          <w:rFonts w:asciiTheme="minorHAnsi" w:eastAsiaTheme="minorEastAsia" w:hAnsiTheme="minorHAnsi" w:cstheme="minorBidi"/>
           <w:noProof/>
           <w:sz w:val="22"/>
           <w:szCs w:val="22"/>
@@ -3222,7 +3208,7 @@
       </w:r>
       <w:r>
         <w:rPr>
-          <w:rFonts w:eastAsiaTheme="minorEastAsia"/>
+          <w:rFonts w:asciiTheme="minorHAnsi" w:eastAsiaTheme="minorEastAsia" w:hAnsiTheme="minorHAnsi" w:cstheme="minorBidi"/>
           <w:noProof/>
           <w:sz w:val="22"/>
           <w:szCs w:val="22"/>
@@ -3235,7 +3221,7 @@
           <w:noProof/>
           <w:lang w:val="pt-BR"/>
         </w:rPr>
-        <w:t>Functional block &lt;xxx&gt;*</w:t>
+        <w:t>Bloco Funcional 002</w:t>
       </w:r>
       <w:r>
         <w:rPr>
@@ -3253,7 +3239,7 @@
         <w:rPr>
           <w:noProof/>
         </w:rPr>
-        <w:instrText xml:space="preserve"> PAGEREF _Toc471419598 \h </w:instrText>
+        <w:instrText xml:space="preserve"> PAGEREF _Toc472592882 \h </w:instrText>
       </w:r>
       <w:r>
         <w:rPr>
@@ -3270,7 +3256,169 @@
         <w:rPr>
           <w:noProof/>
         </w:rPr>
-        <w:t>9</w:t>
+        <w:t>15</w:t>
+      </w:r>
+      <w:r>
+        <w:rPr>
+          <w:noProof/>
+        </w:rPr>
+        <w:fldChar w:fldCharType="end"/>
+      </w:r>
+    </w:p>
+    <w:p>
+      <w:pPr>
+        <w:pStyle w:val="Sumrio2"/>
+        <w:tabs>
+          <w:tab w:val="left" w:pos="880"/>
+          <w:tab w:val="right" w:leader="dot" w:pos="9061"/>
+        </w:tabs>
+        <w:rPr>
+          <w:rFonts w:asciiTheme="minorHAnsi" w:eastAsiaTheme="minorEastAsia" w:hAnsiTheme="minorHAnsi" w:cstheme="minorBidi"/>
+          <w:noProof/>
+          <w:sz w:val="22"/>
+          <w:szCs w:val="22"/>
+          <w:lang w:val="pt-BR" w:eastAsia="pt-BR"/>
+        </w:rPr>
+      </w:pPr>
+      <w:r>
+        <w:rPr>
+          <w:noProof/>
+          <w:lang w:val="pt-BR"/>
+        </w:rPr>
+        <w:t>2.3</w:t>
+      </w:r>
+      <w:r>
+        <w:rPr>
+          <w:rFonts w:asciiTheme="minorHAnsi" w:eastAsiaTheme="minorEastAsia" w:hAnsiTheme="minorHAnsi" w:cstheme="minorBidi"/>
+          <w:noProof/>
+          <w:sz w:val="22"/>
+          <w:szCs w:val="22"/>
+          <w:lang w:val="pt-BR" w:eastAsia="pt-BR"/>
+        </w:rPr>
+        <w:tab/>
+      </w:r>
+      <w:r>
+        <w:rPr>
+          <w:noProof/>
+          <w:lang w:val="pt-BR"/>
+        </w:rPr>
+        <w:t>Arquitetura do Sistema</w:t>
+      </w:r>
+      <w:r>
+        <w:rPr>
+          <w:noProof/>
+        </w:rPr>
+        <w:tab/>
+      </w:r>
+      <w:r>
+        <w:rPr>
+          <w:noProof/>
+        </w:rPr>
+        <w:fldChar w:fldCharType="begin"/>
+      </w:r>
+      <w:r>
+        <w:rPr>
+          <w:noProof/>
+        </w:rPr>
+        <w:instrText xml:space="preserve"> PAGEREF _Toc472592883 \h </w:instrText>
+      </w:r>
+      <w:r>
+        <w:rPr>
+          <w:noProof/>
+        </w:rPr>
+      </w:r>
+      <w:r>
+        <w:rPr>
+          <w:noProof/>
+        </w:rPr>
+        <w:fldChar w:fldCharType="separate"/>
+      </w:r>
+      <w:r>
+        <w:rPr>
+          <w:noProof/>
+        </w:rPr>
+        <w:t>15</w:t>
+      </w:r>
+      <w:r>
+        <w:rPr>
+          <w:noProof/>
+        </w:rPr>
+        <w:fldChar w:fldCharType="end"/>
+      </w:r>
+    </w:p>
+    <w:p>
+      <w:pPr>
+        <w:pStyle w:val="Sumrio3"/>
+        <w:tabs>
+          <w:tab w:val="left" w:pos="1320"/>
+          <w:tab w:val="right" w:leader="dot" w:pos="9061"/>
+        </w:tabs>
+        <w:rPr>
+          <w:rFonts w:asciiTheme="minorHAnsi" w:eastAsiaTheme="minorEastAsia" w:hAnsiTheme="minorHAnsi" w:cstheme="minorBidi"/>
+          <w:noProof/>
+          <w:sz w:val="22"/>
+          <w:szCs w:val="22"/>
+          <w:lang w:val="pt-BR" w:eastAsia="pt-BR"/>
+        </w:rPr>
+      </w:pPr>
+      <w:r>
+        <w:rPr>
+          <w:noProof/>
+          <w:lang w:val="pt-BR"/>
+        </w:rPr>
+        <w:t>2.3.1</w:t>
+      </w:r>
+      <w:r>
+        <w:rPr>
+          <w:rFonts w:asciiTheme="minorHAnsi" w:eastAsiaTheme="minorEastAsia" w:hAnsiTheme="minorHAnsi" w:cstheme="minorBidi"/>
+          <w:noProof/>
+          <w:sz w:val="22"/>
+          <w:szCs w:val="22"/>
+          <w:lang w:val="pt-BR" w:eastAsia="pt-BR"/>
+        </w:rPr>
+        <w:tab/>
+      </w:r>
+      <w:r>
+        <w:rPr>
+          <w:noProof/>
+          <w:lang w:val="pt-BR"/>
+        </w:rPr>
+        <w:t>Visão Alto-Nível</w:t>
+      </w:r>
+      <w:r>
+        <w:rPr>
+          <w:noProof/>
+        </w:rPr>
+        <w:tab/>
+      </w:r>
+      <w:r>
+        <w:rPr>
+          <w:noProof/>
+        </w:rPr>
+        <w:fldChar w:fldCharType="begin"/>
+      </w:r>
+      <w:r>
+        <w:rPr>
+          <w:noProof/>
+        </w:rPr>
+        <w:instrText xml:space="preserve"> PAGEREF _Toc472592884 \h </w:instrText>
+      </w:r>
+      <w:r>
+        <w:rPr>
+          <w:noProof/>
+        </w:rPr>
+      </w:r>
+      <w:r>
+        <w:rPr>
+          <w:noProof/>
+        </w:rPr>
+        <w:fldChar w:fldCharType="separate"/>
+      </w:r>
+      <w:r>
+        <w:rPr>
+          <w:noProof/>
+        </w:rPr>
+        <w:t>15</w:t>
       </w:r>
       <w:r>
         <w:rPr>
@@ -3616,7 +3764,7 @@
       <w:r>
         <w:br w:type="page"/>
       </w:r>
-      <w:bookmarkStart w:id="4" w:name="_Toc471419589"/>
+      <w:bookmarkStart w:id="4" w:name="_Toc472592873"/>
       <w:r>
         <w:rPr>
           <w:lang w:val="pt-BR"/>
@@ -3633,7 +3781,7 @@
           <w:lang w:val="pt-BR"/>
         </w:rPr>
       </w:pPr>
-      <w:bookmarkStart w:id="5" w:name="_Toc471419590"/>
+      <w:bookmarkStart w:id="5" w:name="_Toc472592874"/>
       <w:r>
         <w:rPr>
           <w:lang w:val="pt-BR"/>
@@ -4029,7 +4177,7 @@
           <w:lang w:val="pt-BR"/>
         </w:rPr>
       </w:pPr>
-      <w:bookmarkStart w:id="6" w:name="_Toc471419591"/>
+      <w:bookmarkStart w:id="6" w:name="_Toc472592875"/>
       <w:r>
         <w:rPr>
           <w:lang w:val="pt-BR"/>
@@ -4346,7 +4494,7 @@
           <w:lang w:val="pt-BR"/>
         </w:rPr>
       </w:pPr>
-      <w:bookmarkStart w:id="7" w:name="_Toc471419592"/>
+      <w:bookmarkStart w:id="7" w:name="_Toc472592876"/>
       <w:r>
         <w:rPr>
           <w:lang w:val="pt-BR"/>
@@ -13446,7 +13594,7 @@
           <w:lang w:val="pt-BR"/>
         </w:rPr>
       </w:pPr>
-      <w:bookmarkStart w:id="8" w:name="_Toc471419593"/>
+      <w:bookmarkStart w:id="8" w:name="_Toc472592877"/>
       <w:r>
         <w:rPr>
           <w:lang w:val="pt-BR"/>
@@ -14109,7 +14257,7 @@
           <w:lang w:val="pt-BR"/>
         </w:rPr>
       </w:pPr>
-      <w:bookmarkStart w:id="9" w:name="_Toc471419594"/>
+      <w:bookmarkStart w:id="9" w:name="_Toc472592878"/>
       <w:r>
         <w:rPr>
           <w:lang w:val="pt-BR"/>
@@ -14122,13 +14270,13 @@
         </w:rPr>
         <w:t>Hardwar</w:t>
       </w:r>
+      <w:r>
+        <w:rPr>
+          <w:lang w:val="pt-BR"/>
+        </w:rPr>
+        <w:t>e</w:t>
+      </w:r>
       <w:bookmarkEnd w:id="9"/>
-      <w:r>
-        <w:rPr>
-          <w:lang w:val="pt-BR"/>
-        </w:rPr>
-        <w:t>e</w:t>
-      </w:r>
     </w:p>
     <w:p>
       <w:pPr>
@@ -14138,6 +14286,7 @@
           <w:lang w:val="pt-BR"/>
         </w:rPr>
       </w:pPr>
+      <w:bookmarkStart w:id="10" w:name="_Toc472592879"/>
       <w:r>
         <w:rPr>
           <w:snapToGrid w:val="0"/>
@@ -14145,6 +14294,7 @@
         </w:rPr>
         <w:t>Diagrama de Blocos</w:t>
       </w:r>
+      <w:bookmarkEnd w:id="10"/>
     </w:p>
     <w:p>
       <w:pPr>
@@ -14153,9 +14303,9 @@
           <w:lang w:val="pt-BR"/>
         </w:rPr>
       </w:pPr>
-      <w:bookmarkStart w:id="10" w:name="_Toc487376224"/>
-      <w:bookmarkStart w:id="11" w:name="_Toc443459107"/>
-      <w:bookmarkStart w:id="12" w:name="_Toc471419596"/>
+      <w:bookmarkStart w:id="11" w:name="_Toc487376224"/>
+      <w:bookmarkStart w:id="12" w:name="_Toc443459107"/>
+      <w:bookmarkStart w:id="13" w:name="_Toc472592880"/>
       <w:r>
         <w:rPr>
           <w:lang w:val="pt-BR"/>
@@ -14168,9 +14318,9 @@
         </w:rPr>
         <w:t>ção dos diagramas de blocos</w:t>
       </w:r>
-      <w:bookmarkEnd w:id="10"/>
       <w:bookmarkEnd w:id="11"/>
       <w:bookmarkEnd w:id="12"/>
+      <w:bookmarkEnd w:id="13"/>
     </w:p>
     <w:p>
       <w:pPr>
@@ -14179,16 +14329,15 @@
           <w:lang w:val="pt-BR"/>
         </w:rPr>
       </w:pPr>
-      <w:bookmarkStart w:id="13" w:name="_Toc443459108"/>
-      <w:bookmarkStart w:id="14" w:name="_Toc487376225"/>
-      <w:bookmarkStart w:id="15" w:name="_Toc471419597"/>
+      <w:bookmarkStart w:id="14" w:name="_Toc443459108"/>
+      <w:bookmarkStart w:id="15" w:name="_Toc487376225"/>
+      <w:bookmarkStart w:id="16" w:name="_Toc472592881"/>
       <w:r>
         <w:rPr>
           <w:lang w:val="pt-BR"/>
         </w:rPr>
         <w:t xml:space="preserve">Bloco Funcional </w:t>
       </w:r>
-      <w:bookmarkEnd w:id="13"/>
       <w:bookmarkEnd w:id="14"/>
       <w:bookmarkEnd w:id="15"/>
       <w:r>
@@ -14197,6 +14346,7 @@
         </w:rPr>
         <w:t>001</w:t>
       </w:r>
+      <w:bookmarkEnd w:id="16"/>
     </w:p>
     <w:p>
       <w:pPr>
@@ -14205,18 +14355,18 @@
           <w:lang w:val="pt-BR"/>
         </w:rPr>
       </w:pPr>
-      <w:bookmarkStart w:id="16" w:name="_Toc443459109"/>
-      <w:bookmarkStart w:id="17" w:name="_Toc487376226"/>
-      <w:bookmarkStart w:id="18" w:name="_Toc471419598"/>
+      <w:bookmarkStart w:id="17" w:name="_Toc443459109"/>
+      <w:bookmarkStart w:id="18" w:name="_Toc487376226"/>
+      <w:bookmarkStart w:id="19" w:name="_Toc472592882"/>
       <w:r>
         <w:rPr>
           <w:lang w:val="pt-BR"/>
         </w:rPr>
         <w:t>Bloco Funcional 002</w:t>
       </w:r>
-      <w:bookmarkEnd w:id="16"/>
       <w:bookmarkEnd w:id="17"/>
       <w:bookmarkEnd w:id="18"/>
+      <w:bookmarkEnd w:id="19"/>
     </w:p>
     <w:p>
       <w:pPr>
@@ -14227,15 +14377,117 @@
     </w:p>
     <w:p>
       <w:pPr>
+        <w:pStyle w:val="Ttulo2"/>
+        <w:rPr>
+          <w:lang w:val="pt-BR"/>
+        </w:rPr>
+      </w:pPr>
+      <w:bookmarkStart w:id="20" w:name="_Toc472592883"/>
+      <w:r>
+        <w:rPr>
+          <w:lang w:val="pt-BR"/>
+        </w:rPr>
+        <w:t>Arquitetura do Sistema</w:t>
+      </w:r>
+      <w:bookmarkEnd w:id="20"/>
+    </w:p>
+    <w:p>
+      <w:pPr>
+        <w:rPr>
+          <w:lang w:val="pt-BR"/>
+        </w:rPr>
+      </w:pPr>
+    </w:p>
+    <w:p>
+      <w:pPr>
+        <w:rPr>
+          <w:lang w:val="pt-BR"/>
+        </w:rPr>
+      </w:pPr>
+    </w:p>
+    <w:p>
+      <w:pPr>
+        <w:pStyle w:val="Ttulo3"/>
+        <w:rPr>
+          <w:lang w:val="pt-BR"/>
+        </w:rPr>
+      </w:pPr>
+      <w:bookmarkStart w:id="21" w:name="_Toc472592884"/>
+      <w:r>
+        <w:rPr>
+          <w:lang w:val="pt-BR"/>
+        </w:rPr>
+        <w:t>Visão Alto-Nível</w:t>
+      </w:r>
+      <w:bookmarkEnd w:id="21"/>
+    </w:p>
+    <w:p>
+      <w:pPr>
+        <w:rPr>
+          <w:lang w:val="pt-BR"/>
+        </w:rPr>
+      </w:pPr>
+    </w:p>
+    <w:p>
+      <w:pPr>
+        <w:rPr>
+          <w:lang w:val="pt-BR"/>
+        </w:rPr>
+      </w:pPr>
+      <w:r>
+        <w:rPr>
+          <w:noProof/>
+          <w:lang w:val="pt-BR" w:eastAsia="pt-BR"/>
+        </w:rPr>
+        <w:lastRenderedPageBreak/>
+        <w:drawing>
+          <wp:inline distT="0" distB="0" distL="0" distR="0">
+            <wp:extent cx="5760085" cy="3495040"/>
+            <wp:effectExtent l="19050" t="0" r="0" b="0"/>
+            <wp:docPr id="14" name="Imagem 13" descr="ScreenHunter_254 Jan. 18 14.04.jpg"/>
+            <wp:cNvGraphicFramePr>
+              <a:graphicFrameLocks xmlns:a="http://schemas.openxmlformats.org/drawingml/2006/main" noChangeAspect="1"/>
+            </wp:cNvGraphicFramePr>
+            <a:graphic xmlns:a="http://schemas.openxmlformats.org/drawingml/2006/main">
+              <a:graphicData uri="http://schemas.openxmlformats.org/drawingml/2006/picture">
+                <pic:pic xmlns:pic="http://schemas.openxmlformats.org/drawingml/2006/picture">
+                  <pic:nvPicPr>
+                    <pic:cNvPr id="0" name="ScreenHunter_254 Jan. 18 14.04.jpg"/>
+                    <pic:cNvPicPr/>
+                  </pic:nvPicPr>
+                  <pic:blipFill>
+                    <a:blip r:embed="rId20"/>
+                    <a:stretch>
+                      <a:fillRect/>
+                    </a:stretch>
+                  </pic:blipFill>
+                  <pic:spPr>
+                    <a:xfrm>
+                      <a:off x="0" y="0"/>
+                      <a:ext cx="5760085" cy="3495040"/>
+                    </a:xfrm>
+                    <a:prstGeom prst="rect">
+                      <a:avLst/>
+                    </a:prstGeom>
+                  </pic:spPr>
+                </pic:pic>
+              </a:graphicData>
+            </a:graphic>
+          </wp:inline>
+        </w:drawing>
+      </w:r>
+    </w:p>
+    <w:p>
+      <w:pPr>
         <w:rPr>
           <w:lang w:val="pt-BR"/>
         </w:rPr>
       </w:pPr>
     </w:p>
     <w:sectPr>
-      <w:headerReference w:type="default" r:id="rId20"/>
-      <w:footerReference w:type="default" r:id="rId21"/>
-      <w:headerReference w:type="first" r:id="rId22"/>
+      <w:headerReference w:type="default" r:id="rId21"/>
+      <w:footerReference w:type="default" r:id="rId22"/>
+      <w:headerReference w:type="first" r:id="rId23"/>
       <w:pgSz w:w="11907" w:h="16840"/>
       <w:pgMar w:top="1418" w:right="1418" w:bottom="1134" w:left="1418" w:header="720" w:footer="720" w:gutter="0"/>
       <w:cols w:space="720"/>
@@ -14324,7 +14576,7 @@
         <w:noProof/>
         <w:sz w:val="16"/>
       </w:rPr>
-      <w:t>17.01.17</w:t>
+      <w:t>19.01.17</w:t>
     </w:r>
     <w:r>
       <w:rPr>
@@ -14454,7 +14706,7 @@
         <w:noProof/>
         <w:u w:val="single"/>
       </w:rPr>
-      <w:t>15</w:t>
+      <w:t>3</w:t>
     </w:r>
     <w:r>
       <w:rPr>

</xml_diff>

<commit_message>
add revisao diagrama em blocos
</commit_message>
<xml_diff>
--- a/DS/Documentacao/sy-system-model.docx
+++ b/DS/Documentacao/sy-system-model.docx
@@ -2492,6 +2492,7 @@
       <w:r>
         <w:rPr>
           <w:noProof/>
+          <w:lang w:val="pt-BR"/>
         </w:rPr>
         <w:tab/>
       </w:r>
@@ -2504,6 +2505,7 @@
       <w:r>
         <w:rPr>
           <w:noProof/>
+          <w:lang w:val="pt-BR"/>
         </w:rPr>
         <w:instrText xml:space="preserve"> PAGEREF _Toc472592873 \h </w:instrText>
       </w:r>
@@ -2521,6 +2523,7 @@
       <w:r>
         <w:rPr>
           <w:noProof/>
+          <w:lang w:val="pt-BR"/>
         </w:rPr>
         <w:t>5</w:t>
       </w:r>
@@ -2573,6 +2576,7 @@
       <w:r>
         <w:rPr>
           <w:noProof/>
+          <w:lang w:val="pt-BR"/>
         </w:rPr>
         <w:tab/>
       </w:r>
@@ -2585,6 +2589,7 @@
       <w:r>
         <w:rPr>
           <w:noProof/>
+          <w:lang w:val="pt-BR"/>
         </w:rPr>
         <w:instrText xml:space="preserve"> PAGEREF _Toc472592874 \h </w:instrText>
       </w:r>
@@ -2602,6 +2607,7 @@
       <w:r>
         <w:rPr>
           <w:noProof/>
+          <w:lang w:val="pt-BR"/>
         </w:rPr>
         <w:t>5</w:t>
       </w:r>
@@ -2654,6 +2660,7 @@
       <w:r>
         <w:rPr>
           <w:noProof/>
+          <w:lang w:val="pt-BR"/>
         </w:rPr>
         <w:tab/>
       </w:r>
@@ -2666,6 +2673,7 @@
       <w:r>
         <w:rPr>
           <w:noProof/>
+          <w:lang w:val="pt-BR"/>
         </w:rPr>
         <w:instrText xml:space="preserve"> PAGEREF _Toc472592875 \h </w:instrText>
       </w:r>
@@ -2683,6 +2691,7 @@
       <w:r>
         <w:rPr>
           <w:noProof/>
+          <w:lang w:val="pt-BR"/>
         </w:rPr>
         <w:t>5</w:t>
       </w:r>
@@ -2735,6 +2744,7 @@
       <w:r>
         <w:rPr>
           <w:noProof/>
+          <w:lang w:val="pt-BR"/>
         </w:rPr>
         <w:tab/>
       </w:r>
@@ -2747,6 +2757,7 @@
       <w:r>
         <w:rPr>
           <w:noProof/>
+          <w:lang w:val="pt-BR"/>
         </w:rPr>
         <w:instrText xml:space="preserve"> PAGEREF _Toc472592876 \h </w:instrText>
       </w:r>
@@ -2764,6 +2775,7 @@
       <w:r>
         <w:rPr>
           <w:noProof/>
+          <w:lang w:val="pt-BR"/>
         </w:rPr>
         <w:t>6</w:t>
       </w:r>
@@ -2816,6 +2828,7 @@
       <w:r>
         <w:rPr>
           <w:noProof/>
+          <w:lang w:val="pt-BR"/>
         </w:rPr>
         <w:tab/>
       </w:r>
@@ -2828,6 +2841,7 @@
       <w:r>
         <w:rPr>
           <w:noProof/>
+          <w:lang w:val="pt-BR"/>
         </w:rPr>
         <w:instrText xml:space="preserve"> PAGEREF _Toc472592877 \h </w:instrText>
       </w:r>
@@ -2845,6 +2859,7 @@
       <w:r>
         <w:rPr>
           <w:noProof/>
+          <w:lang w:val="pt-BR"/>
         </w:rPr>
         <w:t>9</w:t>
       </w:r>
@@ -2900,6 +2915,7 @@
       <w:r>
         <w:rPr>
           <w:noProof/>
+          <w:lang w:val="pt-BR"/>
         </w:rPr>
         <w:tab/>
       </w:r>
@@ -2912,6 +2928,7 @@
       <w:r>
         <w:rPr>
           <w:noProof/>
+          <w:lang w:val="pt-BR"/>
         </w:rPr>
         <w:instrText xml:space="preserve"> PAGEREF _Toc472592878 \h </w:instrText>
       </w:r>
@@ -2929,6 +2946,7 @@
       <w:r>
         <w:rPr>
           <w:noProof/>
+          <w:lang w:val="pt-BR"/>
         </w:rPr>
         <w:t>15</w:t>
       </w:r>
@@ -2983,6 +3001,7 @@
       <w:r>
         <w:rPr>
           <w:noProof/>
+          <w:lang w:val="pt-BR"/>
         </w:rPr>
         <w:tab/>
       </w:r>
@@ -2995,6 +3014,7 @@
       <w:r>
         <w:rPr>
           <w:noProof/>
+          <w:lang w:val="pt-BR"/>
         </w:rPr>
         <w:instrText xml:space="preserve"> PAGEREF _Toc472592879 \h </w:instrText>
       </w:r>
@@ -3012,6 +3032,7 @@
       <w:r>
         <w:rPr>
           <w:noProof/>
+          <w:lang w:val="pt-BR"/>
         </w:rPr>
         <w:t>15</w:t>
       </w:r>
@@ -3064,6 +3085,7 @@
       <w:r>
         <w:rPr>
           <w:noProof/>
+          <w:lang w:val="pt-BR"/>
         </w:rPr>
         <w:tab/>
       </w:r>
@@ -3076,6 +3098,7 @@
       <w:r>
         <w:rPr>
           <w:noProof/>
+          <w:lang w:val="pt-BR"/>
         </w:rPr>
         <w:instrText xml:space="preserve"> PAGEREF _Toc472592880 \h </w:instrText>
       </w:r>
@@ -3093,6 +3116,7 @@
       <w:r>
         <w:rPr>
           <w:noProof/>
+          <w:lang w:val="pt-BR"/>
         </w:rPr>
         <w:t>15</w:t>
       </w:r>
@@ -3145,6 +3169,7 @@
       <w:r>
         <w:rPr>
           <w:noProof/>
+          <w:lang w:val="pt-BR"/>
         </w:rPr>
         <w:tab/>
       </w:r>
@@ -3157,6 +3182,7 @@
       <w:r>
         <w:rPr>
           <w:noProof/>
+          <w:lang w:val="pt-BR"/>
         </w:rPr>
         <w:instrText xml:space="preserve"> PAGEREF _Toc472592881 \h </w:instrText>
       </w:r>
@@ -3174,6 +3200,7 @@
       <w:r>
         <w:rPr>
           <w:noProof/>
+          <w:lang w:val="pt-BR"/>
         </w:rPr>
         <w:t>15</w:t>
       </w:r>
@@ -3226,6 +3253,7 @@
       <w:r>
         <w:rPr>
           <w:noProof/>
+          <w:lang w:val="pt-BR"/>
         </w:rPr>
         <w:tab/>
       </w:r>
@@ -3238,6 +3266,7 @@
       <w:r>
         <w:rPr>
           <w:noProof/>
+          <w:lang w:val="pt-BR"/>
         </w:rPr>
         <w:instrText xml:space="preserve"> PAGEREF _Toc472592882 \h </w:instrText>
       </w:r>
@@ -3255,6 +3284,7 @@
       <w:r>
         <w:rPr>
           <w:noProof/>
+          <w:lang w:val="pt-BR"/>
         </w:rPr>
         <w:t>15</w:t>
       </w:r>
@@ -3307,6 +3337,7 @@
       <w:r>
         <w:rPr>
           <w:noProof/>
+          <w:lang w:val="pt-BR"/>
         </w:rPr>
         <w:tab/>
       </w:r>
@@ -3319,6 +3350,7 @@
       <w:r>
         <w:rPr>
           <w:noProof/>
+          <w:lang w:val="pt-BR"/>
         </w:rPr>
         <w:instrText xml:space="preserve"> PAGEREF _Toc472592883 \h </w:instrText>
       </w:r>
@@ -3336,6 +3368,7 @@
       <w:r>
         <w:rPr>
           <w:noProof/>
+          <w:lang w:val="pt-BR"/>
         </w:rPr>
         <w:t>15</w:t>
       </w:r>
@@ -3461,309 +3494,11 @@
     </w:p>
     <w:p>
       <w:pPr>
-        <w:rPr>
-          <w:i/>
-          <w:lang w:val="pt-BR"/>
-        </w:rPr>
-      </w:pPr>
-    </w:p>
-    <w:p>
-      <w:pPr>
-        <w:rPr>
-          <w:b/>
-          <w:i/>
-          <w:u w:val="single"/>
-        </w:rPr>
-      </w:pPr>
-      <w:r>
-        <w:rPr>
-          <w:b/>
-          <w:i/>
-          <w:u w:val="single"/>
-        </w:rPr>
-        <w:t>Hints</w:t>
-      </w:r>
-    </w:p>
-    <w:p>
-      <w:pPr>
-        <w:rPr>
-          <w:b/>
-          <w:i/>
-          <w:u w:val="single"/>
-        </w:rPr>
-      </w:pPr>
-    </w:p>
-    <w:p>
-      <w:pPr>
-        <w:rPr>
-          <w:b/>
-          <w:i/>
-        </w:rPr>
-      </w:pPr>
-      <w:r>
-        <w:rPr>
-          <w:b/>
-          <w:i/>
-        </w:rPr>
-        <w:t>3. Sequence Diagram</w:t>
-      </w:r>
-    </w:p>
-    <w:p>
-      <w:pPr>
-        <w:rPr>
-          <w:i/>
-        </w:rPr>
-      </w:pPr>
-    </w:p>
-    <w:p>
-      <w:pPr>
-        <w:rPr>
-          <w:i/>
-        </w:rPr>
-      </w:pPr>
-      <w:r>
-        <w:rPr>
-          <w:i/>
-        </w:rPr>
-        <w:t>The sequence diagram describes interactions between objects from the analysis view. It provides an overview, which objects exchange which messages for a particular scenario.</w:t>
-      </w:r>
-    </w:p>
-    <w:p>
-      <w:pPr>
-        <w:rPr>
-          <w:i/>
-        </w:rPr>
-      </w:pPr>
-    </w:p>
-    <w:p>
-      <w:pPr>
-        <w:rPr>
-          <w:i/>
-        </w:rPr>
-      </w:pPr>
-      <w:r>
-        <w:rPr>
-          <w:i/>
-        </w:rPr>
-        <w:t>You can use sequence diagrams in addition to the use case descriptions.Sequence diagrams can clarify the course of events and actions.</w:t>
-      </w:r>
-    </w:p>
-    <w:p>
-      <w:pPr>
-        <w:rPr>
-          <w:i/>
-        </w:rPr>
-      </w:pPr>
-    </w:p>
-    <w:p>
-      <w:pPr>
-        <w:jc w:val="center"/>
-        <w:rPr>
-          <w:i/>
-          <w:lang w:val="pt-BR"/>
-        </w:rPr>
-      </w:pPr>
-      <w:r>
-        <w:rPr>
-          <w:i/>
-          <w:noProof/>
-          <w:lang w:val="pt-BR" w:eastAsia="pt-BR"/>
-        </w:rPr>
-        <w:drawing>
-          <wp:inline distT="0" distB="0" distL="0" distR="0">
-            <wp:extent cx="5753100" cy="1847850"/>
-            <wp:effectExtent l="0" t="0" r="0" b="0"/>
-            <wp:docPr id="3" name="Picture 3"/>
-            <wp:cNvGraphicFramePr>
-              <a:graphicFrameLocks xmlns:a="http://schemas.openxmlformats.org/drawingml/2006/main" noChangeAspect="1"/>
-            </wp:cNvGraphicFramePr>
-            <a:graphic xmlns:a="http://schemas.openxmlformats.org/drawingml/2006/main">
-              <a:graphicData uri="http://schemas.openxmlformats.org/drawingml/2006/picture">
-                <pic:pic xmlns:pic="http://schemas.openxmlformats.org/drawingml/2006/picture">
-                  <pic:nvPicPr>
-                    <pic:cNvPr id="0" name="Picture 3"/>
-                    <pic:cNvPicPr>
-                      <a:picLocks noChangeAspect="1" noChangeArrowheads="1"/>
-                    </pic:cNvPicPr>
-                  </pic:nvPicPr>
-                  <pic:blipFill>
-                    <a:blip r:embed="rId8">
-                      <a:extLst>
-                        <a:ext uri="{28A0092B-C50C-407E-A947-70E740481C1C}">
-                          <a14:useLocalDpi xmlns:a14="http://schemas.microsoft.com/office/drawing/2010/main" xmlns:wps="http://schemas.microsoft.com/office/word/2010/wordprocessingShape" xmlns:wpi="http://schemas.microsoft.com/office/word/2010/wordprocessingInk" xmlns:wpg="http://schemas.microsoft.com/office/word/2010/wordprocessingGroup" xmlns:w14="http://schemas.microsoft.com/office/word/2010/wordml" xmlns:w="http://schemas.openxmlformats.org/wordprocessingml/2006/main" xmlns:w10="urn:schemas-microsoft-com:office:word" xmlns:wp14="http://schemas.microsoft.com/office/word/2010/wordprocessingDrawing" xmlns:v="urn:schemas-microsoft-com:vml" xmlns:o="urn:schemas-microsoft-com:office:office" xmlns:mc="http://schemas.openxmlformats.org/markup-compatibility/2006" xmlns:wpc="http://schemas.microsoft.com/office/word/2010/wordprocessingCanvas" xmlns="" val="0"/>
-                        </a:ext>
-                      </a:extLst>
-                    </a:blip>
-                    <a:srcRect/>
-                    <a:stretch>
-                      <a:fillRect/>
-                    </a:stretch>
-                  </pic:blipFill>
-                  <pic:spPr bwMode="auto">
-                    <a:xfrm>
-                      <a:off x="0" y="0"/>
-                      <a:ext cx="5753100" cy="1847850"/>
-                    </a:xfrm>
-                    <a:prstGeom prst="rect">
-                      <a:avLst/>
-                    </a:prstGeom>
-                    <a:noFill/>
-                    <a:ln>
-                      <a:noFill/>
-                    </a:ln>
-                  </pic:spPr>
-                </pic:pic>
-              </a:graphicData>
-            </a:graphic>
-          </wp:inline>
-        </w:drawing>
-      </w:r>
-    </w:p>
-    <w:p>
-      <w:pPr>
-        <w:jc w:val="center"/>
-        <w:rPr>
-          <w:i/>
-          <w:lang w:val="pt-BR"/>
-        </w:rPr>
-      </w:pPr>
-      <w:r>
-        <w:rPr>
-          <w:i/>
-          <w:noProof/>
-          <w:lang w:val="pt-BR" w:eastAsia="pt-BR"/>
-        </w:rPr>
-        <w:drawing>
-          <wp:inline distT="0" distB="0" distL="0" distR="0">
-            <wp:extent cx="5753100" cy="1285875"/>
-            <wp:effectExtent l="0" t="0" r="0" b="9525"/>
-            <wp:docPr id="4" name="Picture 4"/>
-            <wp:cNvGraphicFramePr>
-              <a:graphicFrameLocks xmlns:a="http://schemas.openxmlformats.org/drawingml/2006/main" noChangeAspect="1"/>
-            </wp:cNvGraphicFramePr>
-            <a:graphic xmlns:a="http://schemas.openxmlformats.org/drawingml/2006/main">
-              <a:graphicData uri="http://schemas.openxmlformats.org/drawingml/2006/picture">
-                <pic:pic xmlns:pic="http://schemas.openxmlformats.org/drawingml/2006/picture">
-                  <pic:nvPicPr>
-                    <pic:cNvPr id="0" name="Picture 4"/>
-                    <pic:cNvPicPr>
-                      <a:picLocks noChangeAspect="1" noChangeArrowheads="1"/>
-                    </pic:cNvPicPr>
-                  </pic:nvPicPr>
-                  <pic:blipFill>
-                    <a:blip r:embed="rId9">
-                      <a:extLst>
-                        <a:ext uri="{28A0092B-C50C-407E-A947-70E740481C1C}">
-                          <a14:useLocalDpi xmlns:a14="http://schemas.microsoft.com/office/drawing/2010/main" xmlns:wps="http://schemas.microsoft.com/office/word/2010/wordprocessingShape" xmlns:wpi="http://schemas.microsoft.com/office/word/2010/wordprocessingInk" xmlns:wpg="http://schemas.microsoft.com/office/word/2010/wordprocessingGroup" xmlns:w14="http://schemas.microsoft.com/office/word/2010/wordml" xmlns:w="http://schemas.openxmlformats.org/wordprocessingml/2006/main" xmlns:w10="urn:schemas-microsoft-com:office:word" xmlns:wp14="http://schemas.microsoft.com/office/word/2010/wordprocessingDrawing" xmlns:v="urn:schemas-microsoft-com:vml" xmlns:o="urn:schemas-microsoft-com:office:office" xmlns:mc="http://schemas.openxmlformats.org/markup-compatibility/2006" xmlns:wpc="http://schemas.microsoft.com/office/word/2010/wordprocessingCanvas" xmlns="" val="0"/>
-                        </a:ext>
-                      </a:extLst>
-                    </a:blip>
-                    <a:srcRect/>
-                    <a:stretch>
-                      <a:fillRect/>
-                    </a:stretch>
-                  </pic:blipFill>
-                  <pic:spPr bwMode="auto">
-                    <a:xfrm>
-                      <a:off x="0" y="0"/>
-                      <a:ext cx="5753100" cy="1285875"/>
-                    </a:xfrm>
-                    <a:prstGeom prst="rect">
-                      <a:avLst/>
-                    </a:prstGeom>
-                    <a:noFill/>
-                    <a:ln>
-                      <a:noFill/>
-                    </a:ln>
-                  </pic:spPr>
-                </pic:pic>
-              </a:graphicData>
-            </a:graphic>
-          </wp:inline>
-        </w:drawing>
-      </w:r>
-    </w:p>
-    <w:p>
-      <w:pPr>
-        <w:pStyle w:val="Legenda"/>
-        <w:jc w:val="center"/>
-        <w:rPr>
-          <w:rFonts w:ascii="Times New Roman" w:hAnsi="Times New Roman"/>
-          <w:i/>
-        </w:rPr>
-      </w:pPr>
-      <w:r>
-        <w:rPr>
-          <w:rFonts w:ascii="Times New Roman" w:hAnsi="Times New Roman"/>
-          <w:i/>
-        </w:rPr>
-        <w:t xml:space="preserve">Figure </w:t>
-      </w:r>
-      <w:r>
-        <w:rPr>
-          <w:rFonts w:ascii="Times New Roman" w:hAnsi="Times New Roman"/>
-          <w:i/>
-          <w:lang w:val="pt-BR"/>
-        </w:rPr>
-        <w:fldChar w:fldCharType="begin"/>
-      </w:r>
-      <w:r>
-        <w:rPr>
-          <w:rFonts w:ascii="Times New Roman" w:hAnsi="Times New Roman"/>
-          <w:i/>
-        </w:rPr>
-        <w:instrText xml:space="preserve"> SEQ Abbildung \* ARABIC </w:instrText>
-      </w:r>
-      <w:r>
-        <w:rPr>
-          <w:rFonts w:ascii="Times New Roman" w:hAnsi="Times New Roman"/>
-          <w:i/>
-          <w:lang w:val="pt-BR"/>
-        </w:rPr>
-        <w:fldChar w:fldCharType="separate"/>
-      </w:r>
-      <w:r>
-        <w:rPr>
-          <w:rFonts w:ascii="Times New Roman" w:hAnsi="Times New Roman"/>
-          <w:i/>
-          <w:noProof/>
-        </w:rPr>
-        <w:t>4</w:t>
-      </w:r>
-      <w:r>
-        <w:rPr>
-          <w:rFonts w:ascii="Times New Roman" w:hAnsi="Times New Roman"/>
-          <w:i/>
-          <w:lang w:val="pt-BR"/>
-        </w:rPr>
-        <w:fldChar w:fldCharType="end"/>
-      </w:r>
-      <w:r>
-        <w:rPr>
-          <w:rFonts w:ascii="Times New Roman" w:hAnsi="Times New Roman"/>
-          <w:i/>
-        </w:rPr>
-        <w:t>: Sequence Diagrams “Change Operational Mode“</w:t>
-      </w:r>
-      <w:r>
-        <w:rPr>
-          <w:rFonts w:ascii="Times New Roman" w:hAnsi="Times New Roman"/>
-          <w:i/>
-        </w:rPr>
-        <w:br/>
-        <w:t>and “Query Recorded Messages”</w:t>
-      </w:r>
-    </w:p>
-    <w:p>
-      <w:pPr>
         <w:pStyle w:val="Ttulo1"/>
         <w:rPr>
           <w:lang w:val="pt-BR"/>
         </w:rPr>
       </w:pPr>
-      <w:r>
-        <w:br w:type="page"/>
-      </w:r>
       <w:bookmarkStart w:id="4" w:name="_Toc472592873"/>
       <w:r>
         <w:rPr>
@@ -4345,7 +4080,7 @@
                     </pic:cNvPicPr>
                   </pic:nvPicPr>
                   <pic:blipFill>
-                    <a:blip r:embed="rId10"/>
+                    <a:blip r:embed="rId8"/>
                     <a:srcRect/>
                     <a:stretch>
                       <a:fillRect/>
@@ -4499,6 +4234,7 @@
         <w:rPr>
           <w:lang w:val="pt-BR"/>
         </w:rPr>
+        <w:lastRenderedPageBreak/>
         <w:t>Descrição</w:t>
       </w:r>
       <w:r>
@@ -6836,7 +6572,6 @@
                 <w:b/>
                 <w:lang w:val="pt-BR"/>
               </w:rPr>
-              <w:lastRenderedPageBreak/>
               <w:t>Categoria</w:t>
             </w:r>
           </w:p>
@@ -6941,6 +6676,7 @@
                 <w:b/>
                 <w:lang w:val="pt-BR"/>
               </w:rPr>
+              <w:lastRenderedPageBreak/>
               <w:t>Condição</w:t>
             </w:r>
             <w:r>
@@ -9614,7 +9350,6 @@
                 <w:b/>
                 <w:lang w:val="pt-BR"/>
               </w:rPr>
-              <w:lastRenderedPageBreak/>
               <w:t>Extensões</w:t>
             </w:r>
           </w:p>
@@ -12309,7 +12044,6 @@
                 <w:b/>
                 <w:lang w:val="pt-BR"/>
               </w:rPr>
-              <w:lastRenderedPageBreak/>
               <w:t>Evento de disparo</w:t>
             </w:r>
           </w:p>
@@ -12448,6 +12182,7 @@
                 <w:b/>
                 <w:lang w:val="pt-BR"/>
               </w:rPr>
+              <w:lastRenderedPageBreak/>
               <w:t>Sucesso posterior à condição</w:t>
             </w:r>
             <w:r>
@@ -13589,6 +13324,139 @@
     </w:p>
     <w:p>
       <w:pPr>
+        <w:rPr>
+          <w:lang w:val="pt-BR"/>
+        </w:rPr>
+      </w:pPr>
+    </w:p>
+    <w:p>
+      <w:pPr>
+        <w:rPr>
+          <w:lang w:val="pt-BR"/>
+        </w:rPr>
+      </w:pPr>
+    </w:p>
+    <w:p>
+      <w:pPr>
+        <w:rPr>
+          <w:lang w:val="pt-BR"/>
+        </w:rPr>
+      </w:pPr>
+    </w:p>
+    <w:p>
+      <w:pPr>
+        <w:rPr>
+          <w:lang w:val="pt-BR"/>
+        </w:rPr>
+      </w:pPr>
+    </w:p>
+    <w:p>
+      <w:pPr>
+        <w:rPr>
+          <w:lang w:val="pt-BR"/>
+        </w:rPr>
+      </w:pPr>
+    </w:p>
+    <w:p>
+      <w:pPr>
+        <w:rPr>
+          <w:lang w:val="pt-BR"/>
+        </w:rPr>
+      </w:pPr>
+    </w:p>
+    <w:p>
+      <w:pPr>
+        <w:rPr>
+          <w:lang w:val="pt-BR"/>
+        </w:rPr>
+      </w:pPr>
+    </w:p>
+    <w:p>
+      <w:pPr>
+        <w:rPr>
+          <w:lang w:val="pt-BR"/>
+        </w:rPr>
+      </w:pPr>
+    </w:p>
+    <w:p>
+      <w:pPr>
+        <w:rPr>
+          <w:lang w:val="pt-BR"/>
+        </w:rPr>
+      </w:pPr>
+    </w:p>
+    <w:p>
+      <w:pPr>
+        <w:rPr>
+          <w:lang w:val="pt-BR"/>
+        </w:rPr>
+      </w:pPr>
+    </w:p>
+    <w:p>
+      <w:pPr>
+        <w:rPr>
+          <w:lang w:val="pt-BR"/>
+        </w:rPr>
+      </w:pPr>
+    </w:p>
+    <w:p>
+      <w:pPr>
+        <w:rPr>
+          <w:lang w:val="pt-BR"/>
+        </w:rPr>
+      </w:pPr>
+    </w:p>
+    <w:p>
+      <w:pPr>
+        <w:rPr>
+          <w:lang w:val="pt-BR"/>
+        </w:rPr>
+      </w:pPr>
+    </w:p>
+    <w:p>
+      <w:pPr>
+        <w:rPr>
+          <w:lang w:val="pt-BR"/>
+        </w:rPr>
+      </w:pPr>
+    </w:p>
+    <w:p>
+      <w:pPr>
+        <w:rPr>
+          <w:lang w:val="pt-BR"/>
+        </w:rPr>
+      </w:pPr>
+    </w:p>
+    <w:p>
+      <w:pPr>
+        <w:rPr>
+          <w:lang w:val="pt-BR"/>
+        </w:rPr>
+      </w:pPr>
+    </w:p>
+    <w:p>
+      <w:pPr>
+        <w:rPr>
+          <w:lang w:val="pt-BR"/>
+        </w:rPr>
+      </w:pPr>
+    </w:p>
+    <w:p>
+      <w:pPr>
+        <w:rPr>
+          <w:lang w:val="pt-BR"/>
+        </w:rPr>
+      </w:pPr>
+    </w:p>
+    <w:p>
+      <w:pPr>
+        <w:rPr>
+          <w:lang w:val="pt-BR"/>
+        </w:rPr>
+      </w:pPr>
+    </w:p>
+    <w:p>
+      <w:pPr>
         <w:pStyle w:val="Ttulo2"/>
         <w:rPr>
           <w:lang w:val="pt-BR"/>
@@ -13599,6 +13467,7 @@
         <w:rPr>
           <w:lang w:val="pt-BR"/>
         </w:rPr>
+        <w:lastRenderedPageBreak/>
         <w:t>Diagrama</w:t>
       </w:r>
       <w:r>
@@ -13665,19 +13534,11 @@
           <w:lang w:val="pt-BR"/>
         </w:rPr>
       </w:pPr>
-    </w:p>
-    <w:p>
-      <w:pPr>
-        <w:rPr>
-          <w:lang w:val="pt-BR"/>
-        </w:rPr>
-      </w:pPr>
       <w:r>
         <w:rPr>
           <w:noProof/>
           <w:lang w:val="pt-BR" w:eastAsia="pt-BR"/>
         </w:rPr>
-        <w:lastRenderedPageBreak/>
         <w:drawing>
           <wp:inline distT="0" distB="0" distL="0" distR="0">
             <wp:extent cx="5760085" cy="3384792"/>
@@ -13696,7 +13557,7 @@
                     </pic:cNvPicPr>
                   </pic:nvPicPr>
                   <pic:blipFill>
-                    <a:blip r:embed="rId11"/>
+                    <a:blip r:embed="rId9"/>
                     <a:srcRect/>
                     <a:stretch>
                       <a:fillRect/>
@@ -13727,13 +13588,40 @@
     </w:p>
     <w:p>
       <w:pPr>
-        <w:rPr>
-          <w:lang w:val="pt-BR"/>
-        </w:rPr>
-      </w:pPr>
+        <w:jc w:val="center"/>
+        <w:rPr>
+          <w:b/>
+          <w:sz w:val="20"/>
+          <w:lang w:val="pt-BR"/>
+        </w:rPr>
+      </w:pPr>
+      <w:r>
+        <w:rPr>
+          <w:b/>
+          <w:sz w:val="20"/>
+          <w:lang w:val="pt-BR"/>
+        </w:rPr>
+        <w:t>Figura 2: Diagrama de Sequencia do caso de uso Desviar de Obstáculos.</w:t>
+      </w:r>
     </w:p>
     <w:p>
       <w:pPr>
+        <w:rPr>
+          <w:lang w:val="pt-BR"/>
+        </w:rPr>
+      </w:pPr>
+    </w:p>
+    <w:p>
+      <w:pPr>
+        <w:jc w:val="center"/>
+        <w:rPr>
+          <w:lang w:val="pt-BR"/>
+        </w:rPr>
+      </w:pPr>
+    </w:p>
+    <w:p>
+      <w:pPr>
+        <w:jc w:val="center"/>
         <w:rPr>
           <w:lang w:val="pt-BR"/>
         </w:rPr>
@@ -13761,7 +13649,7 @@
                     </pic:cNvPicPr>
                   </pic:nvPicPr>
                   <pic:blipFill>
-                    <a:blip r:embed="rId12"/>
+                    <a:blip r:embed="rId10"/>
                     <a:srcRect/>
                     <a:stretch>
                       <a:fillRect/>
@@ -13792,10 +13680,21 @@
     </w:p>
     <w:p>
       <w:pPr>
-        <w:rPr>
-          <w:lang w:val="pt-BR"/>
-        </w:rPr>
-      </w:pPr>
+        <w:jc w:val="center"/>
+        <w:rPr>
+          <w:b/>
+          <w:sz w:val="20"/>
+          <w:lang w:val="pt-BR"/>
+        </w:rPr>
+      </w:pPr>
+      <w:r>
+        <w:rPr>
+          <w:b/>
+          <w:sz w:val="20"/>
+          <w:lang w:val="pt-BR"/>
+        </w:rPr>
+        <w:t>Figura 3: Diagrama de Sequencia do caso de uso Detectar Obstaculos</w:t>
+      </w:r>
     </w:p>
     <w:p>
       <w:pPr>
@@ -13827,7 +13726,7 @@
                     </pic:cNvPicPr>
                   </pic:nvPicPr>
                   <pic:blipFill>
-                    <a:blip r:embed="rId13"/>
+                    <a:blip r:embed="rId11"/>
                     <a:srcRect/>
                     <a:stretch>
                       <a:fillRect/>
@@ -13858,10 +13757,21 @@
     </w:p>
     <w:p>
       <w:pPr>
-        <w:rPr>
-          <w:lang w:val="pt-BR"/>
-        </w:rPr>
-      </w:pPr>
+        <w:jc w:val="center"/>
+        <w:rPr>
+          <w:b/>
+          <w:sz w:val="20"/>
+          <w:lang w:val="pt-BR"/>
+        </w:rPr>
+      </w:pPr>
+      <w:r>
+        <w:rPr>
+          <w:b/>
+          <w:sz w:val="20"/>
+          <w:lang w:val="pt-BR"/>
+        </w:rPr>
+        <w:t>Figura 4: Diagrama de Sequencia do caso de uso Detectar Ponto de Chegada.</w:t>
+      </w:r>
     </w:p>
     <w:p>
       <w:pPr>
@@ -13893,7 +13803,7 @@
                     </pic:cNvPicPr>
                   </pic:nvPicPr>
                   <pic:blipFill>
-                    <a:blip r:embed="rId14"/>
+                    <a:blip r:embed="rId12"/>
                     <a:srcRect/>
                     <a:stretch>
                       <a:fillRect/>
@@ -13924,6 +13834,32 @@
     </w:p>
     <w:p>
       <w:pPr>
+        <w:jc w:val="center"/>
+        <w:rPr>
+          <w:b/>
+          <w:sz w:val="20"/>
+          <w:lang w:val="pt-BR"/>
+        </w:rPr>
+      </w:pPr>
+      <w:r>
+        <w:rPr>
+          <w:b/>
+          <w:sz w:val="20"/>
+          <w:lang w:val="pt-BR"/>
+        </w:rPr>
+        <w:t xml:space="preserve">Figura 5: </w:t>
+      </w:r>
+      <w:r>
+        <w:rPr>
+          <w:b/>
+          <w:sz w:val="20"/>
+          <w:lang w:val="pt-BR"/>
+        </w:rPr>
+        <w:t>Diagrama de Sequencia do caso de uso Iniciar Execução do Programa</w:t>
+      </w:r>
+    </w:p>
+    <w:p>
+      <w:pPr>
         <w:rPr>
           <w:lang w:val="pt-BR"/>
         </w:rPr>
@@ -13959,7 +13895,7 @@
                     </pic:cNvPicPr>
                   </pic:nvPicPr>
                   <pic:blipFill>
-                    <a:blip r:embed="rId15"/>
+                    <a:blip r:embed="rId13"/>
                     <a:srcRect/>
                     <a:stretch>
                       <a:fillRect/>
@@ -13990,6 +13926,34 @@
     </w:p>
     <w:p>
       <w:pPr>
+        <w:jc w:val="center"/>
+        <w:rPr>
+          <w:b/>
+          <w:sz w:val="20"/>
+          <w:lang w:val="pt-BR"/>
+        </w:rPr>
+      </w:pPr>
+      <w:r>
+        <w:rPr>
+          <w:b/>
+          <w:sz w:val="20"/>
+          <w:lang w:val="pt-BR"/>
+        </w:rPr>
+        <w:t>Figura 6: Diagrama de Sequencia do caso de uso Monitorar Estado da Bateria</w:t>
+      </w:r>
+    </w:p>
+    <w:p>
+      <w:pPr>
+        <w:jc w:val="left"/>
+        <w:rPr>
+          <w:b/>
+          <w:szCs w:val="24"/>
+          <w:lang w:val="pt-BR"/>
+        </w:rPr>
+      </w:pPr>
+    </w:p>
+    <w:p>
+      <w:pPr>
         <w:rPr>
           <w:lang w:val="pt-BR"/>
         </w:rPr>
@@ -14024,7 +13988,7 @@
                     </pic:cNvPicPr>
                   </pic:nvPicPr>
                   <pic:blipFill>
-                    <a:blip r:embed="rId16"/>
+                    <a:blip r:embed="rId14"/>
                     <a:srcRect/>
                     <a:stretch>
                       <a:fillRect/>
@@ -14055,10 +14019,21 @@
     </w:p>
     <w:p>
       <w:pPr>
-        <w:rPr>
-          <w:lang w:val="pt-BR"/>
-        </w:rPr>
-      </w:pPr>
+        <w:jc w:val="center"/>
+        <w:rPr>
+          <w:b/>
+          <w:sz w:val="20"/>
+          <w:lang w:val="pt-BR"/>
+        </w:rPr>
+      </w:pPr>
+      <w:r>
+        <w:rPr>
+          <w:b/>
+          <w:sz w:val="20"/>
+          <w:lang w:val="pt-BR"/>
+        </w:rPr>
+        <w:t>Figura 7: Diagrama de Sequencia do caso de uso Mostrar Mensagens de Erro.</w:t>
+      </w:r>
     </w:p>
     <w:p>
       <w:pPr>
@@ -14090,7 +14065,7 @@
                     </pic:cNvPicPr>
                   </pic:nvPicPr>
                   <pic:blipFill>
-                    <a:blip r:embed="rId17"/>
+                    <a:blip r:embed="rId15"/>
                     <a:srcRect/>
                     <a:stretch>
                       <a:fillRect/>
@@ -14121,10 +14096,21 @@
     </w:p>
     <w:p>
       <w:pPr>
-        <w:rPr>
-          <w:lang w:val="pt-BR"/>
-        </w:rPr>
-      </w:pPr>
+        <w:jc w:val="center"/>
+        <w:rPr>
+          <w:b/>
+          <w:sz w:val="20"/>
+          <w:lang w:val="pt-BR"/>
+        </w:rPr>
+      </w:pPr>
+      <w:r>
+        <w:rPr>
+          <w:b/>
+          <w:sz w:val="20"/>
+          <w:lang w:val="pt-BR"/>
+        </w:rPr>
+        <w:t>Figura 8: Digrama de Sequencia do caso de uso Percorrer Caminho.</w:t>
+      </w:r>
     </w:p>
     <w:p>
       <w:pPr>
@@ -14155,7 +14141,7 @@
                     </pic:cNvPicPr>
                   </pic:nvPicPr>
                   <pic:blipFill>
-                    <a:blip r:embed="rId18"/>
+                    <a:blip r:embed="rId16"/>
                     <a:srcRect/>
                     <a:stretch>
                       <a:fillRect/>
@@ -14186,10 +14172,21 @@
     </w:p>
     <w:p>
       <w:pPr>
-        <w:rPr>
-          <w:lang w:val="pt-BR"/>
-        </w:rPr>
-      </w:pPr>
+        <w:jc w:val="center"/>
+        <w:rPr>
+          <w:b/>
+          <w:sz w:val="20"/>
+          <w:lang w:val="pt-BR"/>
+        </w:rPr>
+      </w:pPr>
+      <w:r>
+        <w:rPr>
+          <w:b/>
+          <w:sz w:val="20"/>
+          <w:lang w:val="pt-BR"/>
+        </w:rPr>
+        <w:t>Figura 9: Diagrama de Sequencia de uso de caso Reiniciar Execução do Programa.</w:t>
+      </w:r>
     </w:p>
     <w:p>
       <w:pPr>
@@ -14221,7 +14218,7 @@
                     </pic:cNvPicPr>
                   </pic:nvPicPr>
                   <pic:blipFill>
-                    <a:blip r:embed="rId19"/>
+                    <a:blip r:embed="rId17"/>
                     <a:srcRect/>
                     <a:stretch>
                       <a:fillRect/>
@@ -14252,6 +14249,31 @@
     </w:p>
     <w:p>
       <w:pPr>
+        <w:jc w:val="center"/>
+        <w:rPr>
+          <w:b/>
+          <w:sz w:val="20"/>
+          <w:lang w:val="pt-BR"/>
+        </w:rPr>
+      </w:pPr>
+      <w:r>
+        <w:rPr>
+          <w:b/>
+          <w:sz w:val="20"/>
+          <w:lang w:val="pt-BR"/>
+        </w:rPr>
+        <w:t>Figura 10: Diagrama de Sequencia do caso de uso Sair do Ponto de Partida.</w:t>
+      </w:r>
+    </w:p>
+    <w:p>
+      <w:pPr>
+        <w:rPr>
+          <w:lang w:val="pt-BR"/>
+        </w:rPr>
+      </w:pPr>
+    </w:p>
+    <w:p>
+      <w:pPr>
         <w:pStyle w:val="Ttulo1"/>
         <w:rPr>
           <w:lang w:val="pt-BR"/>
@@ -14434,6 +14456,7 @@
           <w:lang w:val="pt-BR"/>
         </w:rPr>
       </w:pPr>
+      <w:commentRangeStart w:id="22"/>
       <w:r>
         <w:rPr>
           <w:noProof/>
@@ -14456,7 +14479,7 @@
                     <pic:cNvPicPr/>
                   </pic:nvPicPr>
                   <pic:blipFill>
-                    <a:blip r:embed="rId20"/>
+                    <a:blip r:embed="rId18"/>
                     <a:stretch>
                       <a:fillRect/>
                     </a:stretch>
@@ -14476,6 +14499,13 @@
           </wp:inline>
         </w:drawing>
       </w:r>
+      <w:commentRangeEnd w:id="22"/>
+      <w:r>
+        <w:rPr>
+          <w:rStyle w:val="Refdecomentrio"/>
+        </w:rPr>
+        <w:commentReference w:id="22"/>
+      </w:r>
     </w:p>
     <w:p>
       <w:pPr>
@@ -14485,9 +14515,9 @@
       </w:pPr>
     </w:p>
     <w:sectPr>
-      <w:headerReference w:type="default" r:id="rId21"/>
-      <w:footerReference w:type="default" r:id="rId22"/>
-      <w:headerReference w:type="first" r:id="rId23"/>
+      <w:headerReference w:type="default" r:id="rId20"/>
+      <w:footerReference w:type="default" r:id="rId21"/>
+      <w:headerReference w:type="first" r:id="rId22"/>
       <w:pgSz w:w="11907" w:h="16840"/>
       <w:pgMar w:top="1418" w:right="1418" w:bottom="1134" w:left="1418" w:header="720" w:footer="720" w:gutter="0"/>
       <w:cols w:space="720"/>
@@ -14495,6 +14525,39 @@
     </w:sectPr>
   </w:body>
 </w:document>
+</file>
+
+<file path=word/comments.xml><?xml version="1.0" encoding="utf-8"?>
+<w:comments xmlns:ve="http://schemas.openxmlformats.org/markup-compatibility/2006" xmlns:o="urn:schemas-microsoft-com:office:office" xmlns:r="http://schemas.openxmlformats.org/officeDocument/2006/relationships" xmlns:m="http://schemas.openxmlformats.org/officeDocument/2006/math" xmlns:v="urn:schemas-microsoft-com:vml" xmlns:wp="http://schemas.openxmlformats.org/drawingml/2006/wordprocessingDrawing" xmlns:w10="urn:schemas-microsoft-com:office:word" xmlns:w="http://schemas.openxmlformats.org/wordprocessingml/2006/main" xmlns:wne="http://schemas.microsoft.com/office/word/2006/wordml">
+  <w:comment w:id="22" w:author="André Ricardo" w:date="2017-01-19T19:19:00Z" w:initials="AR">
+    <w:p>
+      <w:pPr>
+        <w:pStyle w:val="Textodecomentrio"/>
+        <w:rPr>
+          <w:lang w:val="pt-BR"/>
+        </w:rPr>
+      </w:pPr>
+      <w:r>
+        <w:rPr>
+          <w:rStyle w:val="Refdecomentrio"/>
+        </w:rPr>
+        <w:annotationRef/>
+      </w:r>
+      <w:r>
+        <w:rPr>
+          <w:lang w:val="pt-BR"/>
+        </w:rPr>
+        <w:t>Isso pode vir a ser o diagrama em blocos. A</w:t>
+      </w:r>
+      <w:r>
+        <w:rPr>
+          <w:lang w:val="pt-BR"/>
+        </w:rPr>
+        <w:t>inda não decidi.</w:t>
+      </w:r>
+    </w:p>
+  </w:comment>
+</w:comments>
 </file>
 
 <file path=word/endnotes.xml><?xml version="1.0" encoding="utf-8"?>
@@ -14528,18 +14591,12 @@
       </w:rPr>
     </w:pPr>
     <w:r>
-      <w:t>Grupo 2</w:t>
-    </w:r>
-    <w:r>
       <w:rPr>
         <w:rFonts w:ascii="Times New Roman" w:hAnsi="Times New Roman"/>
         <w:sz w:val="16"/>
         <w:lang w:val="en-GB"/>
       </w:rPr>
       <w:tab/>
-    </w:r>
-    <w:r>
-      <w:t>Modelo de Sistema</w:t>
     </w:r>
     <w:r>
       <w:rPr>
@@ -14616,62 +14673,57 @@
       <w:rPr>
         <w:rFonts w:ascii="Times New Roman" w:hAnsi="Times New Roman"/>
         <w:u w:val="single"/>
+        <w:lang w:val="pt-BR"/>
       </w:rPr>
     </w:pPr>
-    <w:fldSimple w:instr=" DOCPROPERTY &quot;Art&quot;  \* MERGEFORMAT ">
+    <w:r>
+      <w:rPr>
+        <w:u w:val="single"/>
+        <w:lang w:val="pt-BR"/>
+      </w:rPr>
+      <w:t>Grupo 2</w:t>
+    </w:r>
+    <w:r>
+      <w:rPr>
+        <w:rFonts w:ascii="Times New Roman" w:hAnsi="Times New Roman"/>
+        <w:u w:val="single"/>
+        <w:lang w:val="pt-BR"/>
+      </w:rPr>
+      <w:tab/>
+    </w:r>
+    <w:fldSimple w:instr=" DOCPROPERTY &quot;SADA_Title&quot;  \* MERGEFORMAT ">
       <w:r>
         <w:rPr>
           <w:rFonts w:ascii="Times New Roman" w:hAnsi="Times New Roman"/>
           <w:u w:val="single"/>
-        </w:rPr>
-        <w:t>&lt;Type&gt;</w:t>
-      </w:r>
-    </w:fldSimple>
-    <w:fldSimple w:instr=" DOCPROPERTY &quot;Bearbeiter&quot;  \* MERGEFORMAT ">
-      <w:r>
-        <w:rPr>
-          <w:rFonts w:ascii="Times New Roman" w:hAnsi="Times New Roman"/>
-          <w:u w:val="single"/>
-        </w:rPr>
-        <w:t>&lt;Last Name&gt;</w:t>
+          <w:lang w:val="pt-BR"/>
+        </w:rPr>
+        <w:t>Modelo de Sistema</w:t>
       </w:r>
     </w:fldSimple>
     <w:r>
       <w:rPr>
         <w:rFonts w:ascii="Times New Roman" w:hAnsi="Times New Roman"/>
         <w:u w:val="single"/>
+        <w:lang w:val="pt-BR"/>
       </w:rPr>
-      <w:tab/>
+      <w:t xml:space="preserve"> V </w:t>
     </w:r>
-    <w:fldSimple w:instr=" DOCPROPERTY &quot;SADA_Title&quot;  \* MERGEFORMAT ">
+    <w:fldSimple w:instr=" DOCPROPERTY &quot;Version&quot;  \* MERGEFORMAT ">
       <w:r>
         <w:rPr>
           <w:rFonts w:ascii="Times New Roman" w:hAnsi="Times New Roman"/>
           <w:u w:val="single"/>
-        </w:rPr>
-        <w:t>System Model</w:t>
+          <w:lang w:val="pt-BR"/>
+        </w:rPr>
+        <w:t>0.1</w:t>
       </w:r>
     </w:fldSimple>
     <w:r>
       <w:rPr>
         <w:rFonts w:ascii="Times New Roman" w:hAnsi="Times New Roman"/>
         <w:u w:val="single"/>
-      </w:rPr>
-      <w:t xml:space="preserve"> V </w:t>
-    </w:r>
-    <w:fldSimple w:instr=" DOCPROPERTY &quot;Version&quot;  \* MERGEFORMAT ">
-      <w:r>
-        <w:rPr>
-          <w:rFonts w:ascii="Times New Roman" w:hAnsi="Times New Roman"/>
-          <w:u w:val="single"/>
-        </w:rPr>
-        <w:t>0.1</w:t>
-      </w:r>
-    </w:fldSimple>
-    <w:r>
-      <w:rPr>
-        <w:rFonts w:ascii="Times New Roman" w:hAnsi="Times New Roman"/>
-        <w:u w:val="single"/>
+        <w:lang w:val="pt-BR"/>
       </w:rPr>
       <w:tab/>
     </w:r>
@@ -14688,6 +14740,7 @@
         <w:rStyle w:val="Nmerodepgina"/>
         <w:rFonts w:ascii="Times New Roman" w:hAnsi="Times New Roman"/>
         <w:u w:val="single"/>
+        <w:lang w:val="pt-BR"/>
       </w:rPr>
       <w:instrText xml:space="preserve"> PAGE </w:instrText>
     </w:r>
@@ -14705,8 +14758,9 @@
         <w:rFonts w:ascii="Times New Roman" w:hAnsi="Times New Roman"/>
         <w:noProof/>
         <w:u w:val="single"/>
+        <w:lang w:val="pt-BR"/>
       </w:rPr>
-      <w:t>3</w:t>
+      <w:t>15</w:t>
     </w:r>
     <w:r>
       <w:rPr>
@@ -14722,6 +14776,7 @@
       <w:pStyle w:val="Cabealho"/>
       <w:rPr>
         <w:rFonts w:ascii="Times New Roman" w:hAnsi="Times New Roman"/>
+        <w:lang w:val="pt-BR"/>
       </w:rPr>
     </w:pPr>
   </w:p>

</xml_diff>

<commit_message>
atualização do diagrama de sequência DesviarDeObstaculos
</commit_message>
<xml_diff>
--- a/DS/Documentacao/sy-system-model.docx
+++ b/DS/Documentacao/sy-system-model.docx
@@ -1,6 +1,6 @@
 
 <file path=word/document.xml><?xml version="1.0" encoding="utf-8"?>
-<w:document xmlns:ve="http://schemas.openxmlformats.org/markup-compatibility/2006" xmlns:o="urn:schemas-microsoft-com:office:office" xmlns:r="http://schemas.openxmlformats.org/officeDocument/2006/relationships" xmlns:m="http://schemas.openxmlformats.org/officeDocument/2006/math" xmlns:v="urn:schemas-microsoft-com:vml" xmlns:wp="http://schemas.openxmlformats.org/drawingml/2006/wordprocessingDrawing" xmlns:w10="urn:schemas-microsoft-com:office:word" xmlns:w="http://schemas.openxmlformats.org/wordprocessingml/2006/main" xmlns:wne="http://schemas.microsoft.com/office/word/2006/wordml">
+<w:document xmlns:wpc="http://schemas.microsoft.com/office/word/2010/wordprocessingCanvas" xmlns:mc="http://schemas.openxmlformats.org/markup-compatibility/2006" xmlns:o="urn:schemas-microsoft-com:office:office" xmlns:r="http://schemas.openxmlformats.org/officeDocument/2006/relationships" xmlns:m="http://schemas.openxmlformats.org/officeDocument/2006/math" xmlns:v="urn:schemas-microsoft-com:vml" xmlns:wp14="http://schemas.microsoft.com/office/word/2010/wordprocessingDrawing" xmlns:wp="http://schemas.openxmlformats.org/drawingml/2006/wordprocessingDrawing" xmlns:w10="urn:schemas-microsoft-com:office:word" xmlns:w="http://schemas.openxmlformats.org/wordprocessingml/2006/main" xmlns:w14="http://schemas.microsoft.com/office/word/2010/wordml" xmlns:wpg="http://schemas.microsoft.com/office/word/2010/wordprocessingGroup" xmlns:wpi="http://schemas.microsoft.com/office/word/2010/wordprocessingInk" xmlns:wne="http://schemas.microsoft.com/office/word/2006/wordml" xmlns:wps="http://schemas.microsoft.com/office/word/2010/wordprocessingShape" mc:Ignorable="w14 wp14">
   <w:body>
     <w:p>
       <w:pPr>
@@ -17,15 +17,29 @@
           <w:sz w:val="32"/>
         </w:rPr>
       </w:pPr>
-      <w:fldSimple w:instr=" DOCPROPERTY &quot;ArtDerArbeit&quot;  \* MERGEFORMAT ">
-        <w:r>
-          <w:rPr>
-            <w:b/>
-            <w:sz w:val="28"/>
-          </w:rPr>
-          <w:t>&lt;Type of Thesis&gt;</w:t>
-        </w:r>
-      </w:fldSimple>
+      <w:r>
+        <w:fldChar w:fldCharType="begin"/>
+      </w:r>
+      <w:r>
+        <w:instrText xml:space="preserve"> DOCPROPERTY "ArtDerArbeit"  \* MERGEFORMAT </w:instrText>
+      </w:r>
+      <w:r>
+        <w:fldChar w:fldCharType="separate"/>
+      </w:r>
+      <w:r>
+        <w:rPr>
+          <w:b/>
+          <w:sz w:val="28"/>
+        </w:rPr>
+        <w:t>&lt;Type of Thesis&gt;</w:t>
+      </w:r>
+      <w:r>
+        <w:rPr>
+          <w:b/>
+          <w:sz w:val="28"/>
+        </w:rPr>
+        <w:fldChar w:fldCharType="end"/>
+      </w:r>
     </w:p>
     <w:p>
       <w:pPr>
@@ -43,81 +57,144 @@
         <w:framePr w:w="2597" w:h="2160" w:hSpace="142" w:wrap="around" w:vAnchor="page" w:hAnchor="page" w:x="8642" w:y="2428" w:anchorLock="1"/>
       </w:pPr>
       <w:r>
-        <w:t>Prof. Göhner</w:t>
-      </w:r>
+        <w:t xml:space="preserve">Prof. </w:t>
+      </w:r>
+      <w:proofErr w:type="spellStart"/>
+      <w:r>
+        <w:t>Göhner</w:t>
+      </w:r>
+      <w:proofErr w:type="spellEnd"/>
     </w:p>
     <w:p>
       <w:pPr>
         <w:framePr w:w="2597" w:h="2160" w:hSpace="142" w:wrap="around" w:vAnchor="page" w:hAnchor="page" w:x="8642" w:y="2428" w:anchorLock="1"/>
       </w:pPr>
-      <w:fldSimple w:instr=" DOCPROPERTY &quot;Betreuer&quot;  \* MERGEFORMAT ">
-        <w:r>
-          <w:t>&lt;Tutor&gt;</w:t>
-        </w:r>
-      </w:fldSimple>
+      <w:r>
+        <w:fldChar w:fldCharType="begin"/>
+      </w:r>
+      <w:r>
+        <w:instrText xml:space="preserve"> DOCPROPERTY "Betreuer"  \* MERGEFORMAT </w:instrText>
+      </w:r>
+      <w:r>
+        <w:fldChar w:fldCharType="separate"/>
+      </w:r>
+      <w:r>
+        <w:t>&lt;Tutor&gt;</w:t>
+      </w:r>
+      <w:r>
+        <w:fldChar w:fldCharType="end"/>
+      </w:r>
     </w:p>
     <w:p>
       <w:pPr>
         <w:framePr w:w="2597" w:h="2160" w:hSpace="142" w:wrap="around" w:vAnchor="page" w:hAnchor="page" w:x="8642" w:y="2428" w:anchorLock="1"/>
       </w:pPr>
-      <w:fldSimple w:instr=" DOCPROPERTY &quot;Mitbetreuer&quot;  \* MERGEFORMAT ">
-        <w:r>
-          <w:t>&lt;Co-Tutor&gt;</w:t>
-        </w:r>
-      </w:fldSimple>
+      <w:r>
+        <w:fldChar w:fldCharType="begin"/>
+      </w:r>
+      <w:r>
+        <w:instrText xml:space="preserve"> DOCPROPERTY "Mitbetreuer"  \* MERGEFORMAT </w:instrText>
+      </w:r>
+      <w:r>
+        <w:fldChar w:fldCharType="separate"/>
+      </w:r>
+      <w:r>
+        <w:t>&lt;Co-Tutor&gt;</w:t>
+      </w:r>
+      <w:r>
+        <w:fldChar w:fldCharType="end"/>
+      </w:r>
     </w:p>
     <w:p>
       <w:pPr>
         <w:framePr w:w="2597" w:h="2160" w:hSpace="142" w:wrap="around" w:vAnchor="page" w:hAnchor="page" w:x="8642" w:y="2428" w:anchorLock="1"/>
       </w:pPr>
-      <w:fldSimple w:instr=" DOCPROPERTY &quot;Bearbeiter&quot;  \* MERGEFORMAT ">
-        <w:r>
-          <w:t>&lt;Last Name&gt;</w:t>
-        </w:r>
-      </w:fldSimple>
+      <w:r>
+        <w:fldChar w:fldCharType="begin"/>
+      </w:r>
+      <w:r>
+        <w:instrText xml:space="preserve"> DOCPROPERTY "Bearbeiter"  \* MERGEFORMAT </w:instrText>
+      </w:r>
+      <w:r>
+        <w:fldChar w:fldCharType="separate"/>
+      </w:r>
+      <w:r>
+        <w:t>&lt;Last Name&gt;</w:t>
+      </w:r>
+      <w:r>
+        <w:fldChar w:fldCharType="end"/>
+      </w:r>
     </w:p>
     <w:p>
       <w:pPr>
         <w:framePr w:hSpace="142" w:wrap="around" w:hAnchor="margin" w:xAlign="center" w:y="6805" w:anchorLock="1"/>
         <w:jc w:val="center"/>
       </w:pPr>
-      <w:fldSimple w:instr=" DOCPROPERTY &quot;BearbeiterVorname&quot;  \* MERGEFORMAT ">
-        <w:r>
-          <w:rPr>
-            <w:b/>
-            <w:sz w:val="28"/>
-          </w:rPr>
-          <w:t>&lt;First Name&gt;</w:t>
-        </w:r>
-      </w:fldSimple>
-      <w:fldSimple w:instr=" DOCPROPERTY &quot;BearbeiterNachname&quot;  \* MERGEFORMAT ">
-        <w:r>
-          <w:rPr>
-            <w:b/>
-            <w:sz w:val="28"/>
-          </w:rPr>
-          <w:t>&lt;Last Name&gt;</w:t>
-        </w:r>
-      </w:fldSimple>
+      <w:r>
+        <w:fldChar w:fldCharType="begin"/>
+      </w:r>
+      <w:r>
+        <w:instrText xml:space="preserve"> DOCPROPERTY "BearbeiterVorname"  \* MERGEFORMAT </w:instrText>
+      </w:r>
+      <w:r>
+        <w:fldChar w:fldCharType="separate"/>
+      </w:r>
       <w:r>
         <w:rPr>
           <w:b/>
           <w:sz w:val="28"/>
-          <w:lang w:val="pt-BR"/>
-        </w:rPr>
-        <w:fldChar w:fldCharType="begin"/>
+        </w:rPr>
+        <w:t>&lt;First Name&gt;</w:t>
       </w:r>
       <w:r>
         <w:rPr>
           <w:b/>
           <w:sz w:val="28"/>
         </w:rPr>
-        <w:instrText xml:space="preserve"> KEYWORDS  \* MERGEFORMAT </w:instrText>
+        <w:fldChar w:fldCharType="end"/>
+      </w:r>
+      <w:r>
+        <w:fldChar w:fldCharType="begin"/>
+      </w:r>
+      <w:r>
+        <w:instrText xml:space="preserve"> DOCPROPERTY "BearbeiterNachname"  \* MERGEFORMAT </w:instrText>
+      </w:r>
+      <w:r>
+        <w:fldChar w:fldCharType="separate"/>
       </w:r>
       <w:r>
         <w:rPr>
           <w:b/>
           <w:sz w:val="28"/>
+        </w:rPr>
+        <w:t>&lt;Last Name&gt;</w:t>
+      </w:r>
+      <w:r>
+        <w:rPr>
+          <w:b/>
+          <w:sz w:val="28"/>
+        </w:rPr>
+        <w:fldChar w:fldCharType="end"/>
+      </w:r>
+      <w:r>
+        <w:rPr>
+          <w:b/>
+          <w:sz w:val="28"/>
+          <w:lang w:val="pt-BR"/>
+        </w:rPr>
+        <w:fldChar w:fldCharType="begin"/>
+      </w:r>
+      <w:r>
+        <w:rPr>
+          <w:b/>
+          <w:sz w:val="28"/>
+        </w:rPr>
+        <w:instrText xml:space="preserve"> KEYWORDS  \* MERGEFORMAT </w:instrText>
+      </w:r>
+      <w:r>
+        <w:rPr>
+          <w:b/>
+          <w:sz w:val="28"/>
           <w:lang w:val="pt-BR"/>
         </w:rPr>
         <w:fldChar w:fldCharType="end"/>
@@ -131,14 +208,30 @@
           <w:sz w:val="32"/>
         </w:rPr>
       </w:pPr>
-      <w:fldSimple w:instr=" DOCPROPERTY &quot;SADA_Subject&quot;  \* MERGEFORMAT ">
-        <w:r>
-          <w:rPr>
-            <w:sz w:val="32"/>
-          </w:rPr>
-          <w:t>&lt;Subject&gt;</w:t>
-        </w:r>
-      </w:fldSimple>
+      <w:r>
+        <w:fldChar w:fldCharType="begin"/>
+      </w:r>
+      <w:r>
+        <w:instrText xml:space="preserve"> DOCPROPERTY "SADA_Subject"  </w:instrText>
+      </w:r>
+      <w:r>
+        <w:instrText xml:space="preserve">\* MERGEFORMAT </w:instrText>
+      </w:r>
+      <w:r>
+        <w:fldChar w:fldCharType="separate"/>
+      </w:r>
+      <w:r>
+        <w:rPr>
+          <w:sz w:val="32"/>
+        </w:rPr>
+        <w:t>&lt;Subject&gt;</w:t>
+      </w:r>
+      <w:r>
+        <w:rPr>
+          <w:sz w:val="32"/>
+        </w:rPr>
+        <w:fldChar w:fldCharType="end"/>
+      </w:r>
       <w:r>
         <w:rPr>
           <w:sz w:val="32"/>
@@ -177,7 +270,7 @@
           <w:left w:w="70" w:type="dxa"/>
           <w:right w:w="70" w:type="dxa"/>
         </w:tblCellMar>
-        <w:tblLook w:val="00A7"/>
+        <w:tblLook w:val="00A7" w:firstRow="1" w:lastRow="0" w:firstColumn="1" w:lastColumn="0" w:noHBand="0" w:noVBand="0"/>
       </w:tblPr>
       <w:tblGrid>
         <w:gridCol w:w="2764"/>
@@ -432,50 +525,67 @@
                 <w:lang w:val="pt-BR"/>
               </w:rPr>
             </w:pPr>
-            <w:fldSimple w:instr=" DOCPROPERTY &quot;Projektart&quot;  \* MERGEFORMAT ">
-              <w:r>
-                <w:rPr>
-                  <w:sz w:val="20"/>
-                  <w:lang w:val="pt-BR"/>
-                </w:rPr>
-                <w:t>Model</w:t>
-              </w:r>
-              <w:r>
-                <w:rPr>
-                  <w:sz w:val="20"/>
-                  <w:lang w:val="pt-BR"/>
-                </w:rPr>
-                <w:t>o</w:t>
-              </w:r>
-              <w:r>
-                <w:rPr>
-                  <w:sz w:val="20"/>
-                  <w:lang w:val="pt-BR"/>
-                </w:rPr>
-                <w:t xml:space="preserve"> </w:t>
-              </w:r>
-              <w:r>
-                <w:rPr>
-                  <w:sz w:val="20"/>
-                  <w:lang w:val="pt-BR"/>
-                </w:rPr>
-                <w:t>para</w:t>
-              </w:r>
-              <w:r>
-                <w:rPr>
-                  <w:sz w:val="20"/>
-                  <w:lang w:val="pt-BR"/>
-                </w:rPr>
-                <w:t xml:space="preserve"> </w:t>
-              </w:r>
-              <w:r>
-                <w:rPr>
-                  <w:sz w:val="20"/>
-                  <w:lang w:val="pt-BR"/>
-                </w:rPr>
-                <w:t>Desenvolvimento de Sistema</w:t>
-              </w:r>
-            </w:fldSimple>
+            <w:r>
+              <w:fldChar w:fldCharType="begin"/>
+            </w:r>
+            <w:r>
+              <w:rPr>
+                <w:lang w:val="pt-BR"/>
+              </w:rPr>
+              <w:instrText xml:space="preserve"> DOCPROPERTY "Projektart"  \* MERGEFORMAT </w:instrText>
+            </w:r>
+            <w:r>
+              <w:fldChar w:fldCharType="separate"/>
+            </w:r>
+            <w:r>
+              <w:rPr>
+                <w:sz w:val="20"/>
+                <w:lang w:val="pt-BR"/>
+              </w:rPr>
+              <w:t>Model</w:t>
+            </w:r>
+            <w:r>
+              <w:rPr>
+                <w:sz w:val="20"/>
+                <w:lang w:val="pt-BR"/>
+              </w:rPr>
+              <w:t>o</w:t>
+            </w:r>
+            <w:r>
+              <w:rPr>
+                <w:sz w:val="20"/>
+                <w:lang w:val="pt-BR"/>
+              </w:rPr>
+              <w:t xml:space="preserve"> </w:t>
+            </w:r>
+            <w:r>
+              <w:rPr>
+                <w:sz w:val="20"/>
+                <w:lang w:val="pt-BR"/>
+              </w:rPr>
+              <w:t>para</w:t>
+            </w:r>
+            <w:r>
+              <w:rPr>
+                <w:sz w:val="20"/>
+                <w:lang w:val="pt-BR"/>
+              </w:rPr>
+              <w:t xml:space="preserve"> </w:t>
+            </w:r>
+            <w:r>
+              <w:rPr>
+                <w:sz w:val="20"/>
+                <w:lang w:val="pt-BR"/>
+              </w:rPr>
+              <w:t>Desenvolvimento de Sistema</w:t>
+            </w:r>
+            <w:r>
+              <w:rPr>
+                <w:sz w:val="20"/>
+                <w:lang w:val="pt-BR"/>
+              </w:rPr>
+              <w:fldChar w:fldCharType="end"/>
+            </w:r>
             <w:r>
               <w:rPr>
                 <w:sz w:val="20"/>
@@ -611,7 +721,21 @@
                 <w:lang w:val="pt-BR"/>
               </w:rPr>
             </w:pPr>
-            <w:fldSimple w:instr=" DOCPROPERTY &quot;Ende&quot;  \* MERGEFORMAT "/>
+            <w:r>
+              <w:fldChar w:fldCharType="begin"/>
+            </w:r>
+            <w:r>
+              <w:rPr>
+                <w:lang w:val="pt-BR"/>
+              </w:rPr>
+              <w:instrText xml:space="preserve"> DOCPROPERTY "Ende"  \* MERGEFORMAT </w:instrText>
+            </w:r>
+            <w:r>
+              <w:fldChar w:fldCharType="separate"/>
+            </w:r>
+            <w:r>
+              <w:fldChar w:fldCharType="end"/>
+            </w:r>
           </w:p>
         </w:tc>
       </w:tr>
@@ -823,15 +947,29 @@
                 <w:lang w:val="pt-BR"/>
               </w:rPr>
             </w:pPr>
-            <w:fldSimple w:instr=" TITLE  \* MERGEFORMAT ">
-              <w:r>
-                <w:rPr>
-                  <w:sz w:val="20"/>
-                  <w:lang w:val="pt-BR"/>
-                </w:rPr>
-                <w:t>System Model</w:t>
-              </w:r>
-            </w:fldSimple>
+            <w:r>
+              <w:fldChar w:fldCharType="begin"/>
+            </w:r>
+            <w:r>
+              <w:instrText xml:space="preserve"> TITLE  \* MERGEFORMAT </w:instrText>
+            </w:r>
+            <w:r>
+              <w:fldChar w:fldCharType="separate"/>
+            </w:r>
+            <w:r>
+              <w:rPr>
+                <w:sz w:val="20"/>
+                <w:lang w:val="pt-BR"/>
+              </w:rPr>
+              <w:t>System Model</w:t>
+            </w:r>
+            <w:r>
+              <w:rPr>
+                <w:sz w:val="20"/>
+                <w:lang w:val="pt-BR"/>
+              </w:rPr>
+              <w:fldChar w:fldCharType="end"/>
+            </w:r>
           </w:p>
         </w:tc>
         <w:tc>
@@ -854,15 +992,29 @@
                 <w:lang w:val="pt-BR"/>
               </w:rPr>
             </w:pPr>
-            <w:fldSimple w:instr=" DOCPROPERTY &quot;Version&quot;  \* MERGEFORMAT ">
-              <w:r>
-                <w:rPr>
-                  <w:sz w:val="20"/>
-                  <w:lang w:val="pt-BR"/>
-                </w:rPr>
-                <w:t>0.1</w:t>
-              </w:r>
-            </w:fldSimple>
+            <w:r>
+              <w:fldChar w:fldCharType="begin"/>
+            </w:r>
+            <w:r>
+              <w:instrText xml:space="preserve"> DOCPROPERTY "Version"  \* MERGEFORMAT </w:instrText>
+            </w:r>
+            <w:r>
+              <w:fldChar w:fldCharType="separate"/>
+            </w:r>
+            <w:r>
+              <w:rPr>
+                <w:sz w:val="20"/>
+                <w:lang w:val="pt-BR"/>
+              </w:rPr>
+              <w:t>0.1</w:t>
+            </w:r>
+            <w:r>
+              <w:rPr>
+                <w:sz w:val="20"/>
+                <w:lang w:val="pt-BR"/>
+              </w:rPr>
+              <w:fldChar w:fldCharType="end"/>
+            </w:r>
           </w:p>
         </w:tc>
         <w:tc>
@@ -965,15 +1117,29 @@
                 <w:lang w:val="pt-BR"/>
               </w:rPr>
             </w:pPr>
-            <w:fldSimple w:instr=" DOCPROPERTY &quot;Status&quot;  \* MERGEFORMAT ">
-              <w:r>
-                <w:rPr>
-                  <w:sz w:val="20"/>
-                  <w:lang w:val="pt-BR"/>
-                </w:rPr>
-                <w:t>in process</w:t>
-              </w:r>
-            </w:fldSimple>
+            <w:r>
+              <w:fldChar w:fldCharType="begin"/>
+            </w:r>
+            <w:r>
+              <w:instrText xml:space="preserve"> DOCPROPERTY "Status"  \* MERGEFORMAT </w:instrText>
+            </w:r>
+            <w:r>
+              <w:fldChar w:fldCharType="separate"/>
+            </w:r>
+            <w:r>
+              <w:rPr>
+                <w:sz w:val="20"/>
+                <w:lang w:val="pt-BR"/>
+              </w:rPr>
+              <w:t>in process</w:t>
+            </w:r>
+            <w:r>
+              <w:rPr>
+                <w:sz w:val="20"/>
+                <w:lang w:val="pt-BR"/>
+              </w:rPr>
+              <w:fldChar w:fldCharType="end"/>
+            </w:r>
           </w:p>
         </w:tc>
       </w:tr>
@@ -1189,16 +1355,31 @@
                 <w:lang w:val="pt-BR"/>
               </w:rPr>
             </w:pPr>
-            <w:fldSimple w:instr=" NUMPAGES  \* MERGEFORMAT ">
-              <w:r>
-                <w:rPr>
-                  <w:noProof/>
-                  <w:sz w:val="20"/>
-                  <w:lang w:val="pt-BR"/>
-                </w:rPr>
-                <w:t>2</w:t>
-              </w:r>
-            </w:fldSimple>
+            <w:r>
+              <w:fldChar w:fldCharType="begin"/>
+            </w:r>
+            <w:r>
+              <w:instrText xml:space="preserve"> NUMPAGES  \* MERGEFORMAT </w:instrText>
+            </w:r>
+            <w:r>
+              <w:fldChar w:fldCharType="separate"/>
+            </w:r>
+            <w:r>
+              <w:rPr>
+                <w:noProof/>
+                <w:sz w:val="20"/>
+                <w:lang w:val="pt-BR"/>
+              </w:rPr>
+              <w:t>2</w:t>
+            </w:r>
+            <w:r>
+              <w:rPr>
+                <w:noProof/>
+                <w:sz w:val="20"/>
+                <w:lang w:val="pt-BR"/>
+              </w:rPr>
+              <w:fldChar w:fldCharType="end"/>
+            </w:r>
           </w:p>
         </w:tc>
         <w:tc>
@@ -1282,22 +1463,36 @@
                 <w:sz w:val="20"/>
               </w:rPr>
             </w:pPr>
-            <w:fldSimple w:instr=" TEMPLATE  \* MERGEFORMAT ">
-              <w:r>
-                <w:rPr>
-                  <w:noProof/>
-                  <w:sz w:val="20"/>
-                </w:rPr>
-                <w:t>sy-system-model_v1.dot</w:t>
-              </w:r>
-            </w:fldSimple>
+            <w:r>
+              <w:fldChar w:fldCharType="begin"/>
+            </w:r>
+            <w:r>
+              <w:instrText xml:space="preserve"> TEMPLATE  \* MERGEFORMAT </w:instrText>
+            </w:r>
+            <w:r>
+              <w:fldChar w:fldCharType="separate"/>
+            </w:r>
+            <w:r>
+              <w:rPr>
+                <w:noProof/>
+                <w:sz w:val="20"/>
+              </w:rPr>
+              <w:t>sy-system-model_v1.dot</w:t>
+            </w:r>
+            <w:r>
+              <w:rPr>
+                <w:noProof/>
+                <w:sz w:val="20"/>
+              </w:rPr>
+              <w:fldChar w:fldCharType="end"/>
+            </w:r>
           </w:p>
         </w:tc>
       </w:tr>
     </w:tbl>
     <w:p>
       <w:pPr>
-        <w:pStyle w:val="Rodap"/>
+        <w:pStyle w:val="Footer"/>
         <w:framePr w:w="9628" w:h="3119" w:hRule="exact" w:hSpace="142" w:vSpace="851" w:wrap="around" w:vAnchor="page" w:hAnchor="page" w:x="1231" w:y="12815"/>
         <w:tabs>
           <w:tab w:val="left" w:pos="851"/>
@@ -1319,16 +1514,31 @@
           <w:lang w:val="pt-BR"/>
         </w:rPr>
       </w:pPr>
-      <w:fldSimple w:instr=" DOCPROPERTY &quot;SADA_Title&quot;  \* MERGEFORMAT ">
-        <w:r>
-          <w:rPr>
-            <w:b/>
-            <w:sz w:val="48"/>
-            <w:lang w:val="pt-BR"/>
-          </w:rPr>
-          <w:t>System Model</w:t>
-        </w:r>
-      </w:fldSimple>
+      <w:r>
+        <w:fldChar w:fldCharType="begin"/>
+      </w:r>
+      <w:r>
+        <w:instrText xml:space="preserve"> DOCPROPERTY "SADA_Title"  \* MERGEFORMAT </w:instrText>
+      </w:r>
+      <w:r>
+        <w:fldChar w:fldCharType="separate"/>
+      </w:r>
+      <w:r>
+        <w:rPr>
+          <w:b/>
+          <w:sz w:val="48"/>
+          <w:lang w:val="pt-BR"/>
+        </w:rPr>
+        <w:t>System Model</w:t>
+      </w:r>
+      <w:r>
+        <w:rPr>
+          <w:b/>
+          <w:sz w:val="48"/>
+          <w:lang w:val="pt-BR"/>
+        </w:rPr>
+        <w:fldChar w:fldCharType="end"/>
+      </w:r>
       <w:r>
         <w:rPr>
           <w:b/>
@@ -1400,7 +1610,7 @@
           <w:left w:w="71" w:type="dxa"/>
           <w:right w:w="71" w:type="dxa"/>
         </w:tblCellMar>
-        <w:tblLook w:val="00A7"/>
+        <w:tblLook w:val="00A7" w:firstRow="1" w:lastRow="0" w:firstColumn="1" w:lastColumn="0" w:noHBand="0" w:noVBand="0"/>
       </w:tblPr>
       <w:tblGrid>
         <w:gridCol w:w="915"/>
@@ -1914,7 +2124,7 @@
           <w:left w:w="71" w:type="dxa"/>
           <w:right w:w="71" w:type="dxa"/>
         </w:tblCellMar>
-        <w:tblLook w:val="00A7"/>
+        <w:tblLook w:val="00A7" w:firstRow="1" w:lastRow="0" w:firstColumn="1" w:lastColumn="0" w:noHBand="0" w:noVBand="0"/>
       </w:tblPr>
       <w:tblGrid>
         <w:gridCol w:w="915"/>
@@ -2313,7 +2523,7 @@
     </w:p>
     <w:p>
       <w:pPr>
-        <w:pStyle w:val="Ttulo1"/>
+        <w:pStyle w:val="Heading1"/>
         <w:rPr>
           <w:lang w:val="pt-BR"/>
         </w:rPr>
@@ -2341,7 +2551,7 @@
     </w:p>
     <w:p>
       <w:pPr>
-        <w:pStyle w:val="Sumrio1"/>
+        <w:pStyle w:val="TOC1"/>
         <w:tabs>
           <w:tab w:val="left" w:pos="480"/>
         </w:tabs>
@@ -2449,7 +2659,7 @@
     </w:p>
     <w:p>
       <w:pPr>
-        <w:pStyle w:val="Sumrio1"/>
+        <w:pStyle w:val="TOC1"/>
         <w:tabs>
           <w:tab w:val="left" w:pos="480"/>
         </w:tabs>
@@ -2536,7 +2746,7 @@
     </w:p>
     <w:p>
       <w:pPr>
-        <w:pStyle w:val="Sumrio2"/>
+        <w:pStyle w:val="TOC2"/>
         <w:tabs>
           <w:tab w:val="left" w:pos="880"/>
           <w:tab w:val="right" w:leader="dot" w:pos="9061"/>
@@ -2620,7 +2830,7 @@
     </w:p>
     <w:p>
       <w:pPr>
-        <w:pStyle w:val="Sumrio2"/>
+        <w:pStyle w:val="TOC2"/>
         <w:tabs>
           <w:tab w:val="left" w:pos="880"/>
           <w:tab w:val="right" w:leader="dot" w:pos="9061"/>
@@ -2704,7 +2914,7 @@
     </w:p>
     <w:p>
       <w:pPr>
-        <w:pStyle w:val="Sumrio2"/>
+        <w:pStyle w:val="TOC2"/>
         <w:tabs>
           <w:tab w:val="left" w:pos="880"/>
           <w:tab w:val="right" w:leader="dot" w:pos="9061"/>
@@ -2788,7 +2998,7 @@
     </w:p>
     <w:p>
       <w:pPr>
-        <w:pStyle w:val="Sumrio2"/>
+        <w:pStyle w:val="TOC2"/>
         <w:tabs>
           <w:tab w:val="left" w:pos="880"/>
           <w:tab w:val="right" w:leader="dot" w:pos="9061"/>
@@ -2872,7 +3082,7 @@
     </w:p>
     <w:p>
       <w:pPr>
-        <w:pStyle w:val="Sumrio1"/>
+        <w:pStyle w:val="TOC1"/>
         <w:tabs>
           <w:tab w:val="left" w:pos="480"/>
         </w:tabs>
@@ -2959,7 +3169,7 @@
     </w:p>
     <w:p>
       <w:pPr>
-        <w:pStyle w:val="Sumrio2"/>
+        <w:pStyle w:val="TOC2"/>
         <w:tabs>
           <w:tab w:val="left" w:pos="880"/>
           <w:tab w:val="right" w:leader="dot" w:pos="9061"/>
@@ -3045,7 +3255,7 @@
     </w:p>
     <w:p>
       <w:pPr>
-        <w:pStyle w:val="Sumrio2"/>
+        <w:pStyle w:val="TOC2"/>
         <w:tabs>
           <w:tab w:val="left" w:pos="880"/>
           <w:tab w:val="right" w:leader="dot" w:pos="9061"/>
@@ -3129,7 +3339,7 @@
     </w:p>
     <w:p>
       <w:pPr>
-        <w:pStyle w:val="Sumrio3"/>
+        <w:pStyle w:val="TOC3"/>
         <w:tabs>
           <w:tab w:val="left" w:pos="1320"/>
           <w:tab w:val="right" w:leader="dot" w:pos="9061"/>
@@ -3213,7 +3423,7 @@
     </w:p>
     <w:p>
       <w:pPr>
-        <w:pStyle w:val="Sumrio3"/>
+        <w:pStyle w:val="TOC3"/>
         <w:tabs>
           <w:tab w:val="left" w:pos="1320"/>
           <w:tab w:val="right" w:leader="dot" w:pos="9061"/>
@@ -3297,7 +3507,7 @@
     </w:p>
     <w:p>
       <w:pPr>
-        <w:pStyle w:val="Sumrio2"/>
+        <w:pStyle w:val="TOC2"/>
         <w:tabs>
           <w:tab w:val="left" w:pos="880"/>
           <w:tab w:val="right" w:leader="dot" w:pos="9061"/>
@@ -3381,7 +3591,7 @@
     </w:p>
     <w:p>
       <w:pPr>
-        <w:pStyle w:val="Sumrio3"/>
+        <w:pStyle w:val="TOC3"/>
         <w:tabs>
           <w:tab w:val="left" w:pos="1320"/>
           <w:tab w:val="right" w:leader="dot" w:pos="9061"/>
@@ -3489,77 +3699,75 @@
         </w:rPr>
         <w:br w:type="page"/>
       </w:r>
-      <w:bookmarkStart w:id="3" w:name="_GoBack"/>
+    </w:p>
+    <w:p>
+      <w:pPr>
+        <w:pStyle w:val="Heading1"/>
+        <w:rPr>
+          <w:lang w:val="pt-BR"/>
+        </w:rPr>
+      </w:pPr>
+      <w:bookmarkStart w:id="3" w:name="_Toc472592873"/>
+      <w:r>
+        <w:rPr>
+          <w:lang w:val="pt-BR"/>
+        </w:rPr>
+        <w:lastRenderedPageBreak/>
+        <w:t>Modelo de Software do Sistema</w:t>
+      </w:r>
       <w:bookmarkEnd w:id="3"/>
     </w:p>
     <w:p>
       <w:pPr>
-        <w:pStyle w:val="Ttulo1"/>
-        <w:rPr>
-          <w:lang w:val="pt-BR"/>
-        </w:rPr>
-      </w:pPr>
-      <w:bookmarkStart w:id="4" w:name="_Toc472592873"/>
-      <w:r>
-        <w:rPr>
-          <w:lang w:val="pt-BR"/>
-        </w:rPr>
-        <w:lastRenderedPageBreak/>
-        <w:t>Modelo de Software do Sistema</w:t>
+        <w:pStyle w:val="Heading2"/>
+        <w:rPr>
+          <w:lang w:val="pt-BR"/>
+        </w:rPr>
+      </w:pPr>
+      <w:bookmarkStart w:id="4" w:name="_Toc472592874"/>
+      <w:r>
+        <w:rPr>
+          <w:lang w:val="pt-BR"/>
+        </w:rPr>
+        <w:t>Visão</w:t>
+      </w:r>
+      <w:r>
+        <w:rPr>
+          <w:lang w:val="pt-BR"/>
+        </w:rPr>
+        <w:t xml:space="preserve"> </w:t>
+      </w:r>
+      <w:r>
+        <w:rPr>
+          <w:lang w:val="pt-BR"/>
+        </w:rPr>
+        <w:t>Geral do</w:t>
+      </w:r>
+      <w:r>
+        <w:rPr>
+          <w:lang w:val="pt-BR"/>
+        </w:rPr>
+        <w:t>s</w:t>
+      </w:r>
+      <w:r>
+        <w:rPr>
+          <w:lang w:val="pt-BR"/>
+        </w:rPr>
+        <w:t xml:space="preserve"> Caso</w:t>
+      </w:r>
+      <w:r>
+        <w:rPr>
+          <w:lang w:val="pt-BR"/>
+        </w:rPr>
+        <w:t>s</w:t>
+      </w:r>
+      <w:r>
+        <w:rPr>
+          <w:lang w:val="pt-BR"/>
+        </w:rPr>
+        <w:t xml:space="preserve"> de Uso</w:t>
       </w:r>
       <w:bookmarkEnd w:id="4"/>
-    </w:p>
-    <w:p>
-      <w:pPr>
-        <w:pStyle w:val="Ttulo2"/>
-        <w:rPr>
-          <w:lang w:val="pt-BR"/>
-        </w:rPr>
-      </w:pPr>
-      <w:bookmarkStart w:id="5" w:name="_Toc472592874"/>
-      <w:r>
-        <w:rPr>
-          <w:lang w:val="pt-BR"/>
-        </w:rPr>
-        <w:t>Visão</w:t>
-      </w:r>
-      <w:r>
-        <w:rPr>
-          <w:lang w:val="pt-BR"/>
-        </w:rPr>
-        <w:t xml:space="preserve"> </w:t>
-      </w:r>
-      <w:r>
-        <w:rPr>
-          <w:lang w:val="pt-BR"/>
-        </w:rPr>
-        <w:t>Geral do</w:t>
-      </w:r>
-      <w:r>
-        <w:rPr>
-          <w:lang w:val="pt-BR"/>
-        </w:rPr>
-        <w:t>s</w:t>
-      </w:r>
-      <w:r>
-        <w:rPr>
-          <w:lang w:val="pt-BR"/>
-        </w:rPr>
-        <w:t xml:space="preserve"> Caso</w:t>
-      </w:r>
-      <w:r>
-        <w:rPr>
-          <w:lang w:val="pt-BR"/>
-        </w:rPr>
-        <w:t>s</w:t>
-      </w:r>
-      <w:r>
-        <w:rPr>
-          <w:lang w:val="pt-BR"/>
-        </w:rPr>
-        <w:t xml:space="preserve"> de Uso</w:t>
-      </w:r>
-      <w:bookmarkEnd w:id="5"/>
     </w:p>
     <w:p>
       <w:pPr>
@@ -3907,12 +4115,12 @@
     </w:p>
     <w:p>
       <w:pPr>
-        <w:pStyle w:val="Ttulo2"/>
-        <w:rPr>
-          <w:lang w:val="pt-BR"/>
-        </w:rPr>
-      </w:pPr>
-      <w:bookmarkStart w:id="6" w:name="_Toc472592875"/>
+        <w:pStyle w:val="Heading2"/>
+        <w:rPr>
+          <w:lang w:val="pt-BR"/>
+        </w:rPr>
+      </w:pPr>
+      <w:bookmarkStart w:id="5" w:name="_Toc472592875"/>
       <w:r>
         <w:rPr>
           <w:lang w:val="pt-BR"/>
@@ -3931,7 +4139,7 @@
         </w:rPr>
         <w:t xml:space="preserve"> de Uso</w:t>
       </w:r>
-      <w:bookmarkEnd w:id="6"/>
+      <w:bookmarkEnd w:id="5"/>
     </w:p>
     <w:p>
       <w:pPr>
@@ -4080,7 +4288,7 @@
                     </pic:cNvPicPr>
                   </pic:nvPicPr>
                   <pic:blipFill>
-                    <a:blip r:embed="rId8"/>
+                    <a:blip r:embed="rId9"/>
                     <a:srcRect/>
                     <a:stretch>
                       <a:fillRect/>
@@ -4111,7 +4319,7 @@
     </w:p>
     <w:p>
       <w:pPr>
-        <w:pStyle w:val="Legenda"/>
+        <w:pStyle w:val="Caption"/>
         <w:jc w:val="center"/>
         <w:rPr>
           <w:rFonts w:ascii="Times New Roman" w:hAnsi="Times New Roman"/>
@@ -4224,12 +4432,12 @@
     </w:p>
     <w:p>
       <w:pPr>
-        <w:pStyle w:val="Ttulo2"/>
-        <w:rPr>
-          <w:lang w:val="pt-BR"/>
-        </w:rPr>
-      </w:pPr>
-      <w:bookmarkStart w:id="7" w:name="_Toc472592876"/>
+        <w:pStyle w:val="Heading2"/>
+        <w:rPr>
+          <w:lang w:val="pt-BR"/>
+        </w:rPr>
+      </w:pPr>
+      <w:bookmarkStart w:id="6" w:name="_Toc472592876"/>
       <w:r>
         <w:rPr>
           <w:lang w:val="pt-BR"/>
@@ -4243,7 +4451,7 @@
         </w:rPr>
         <w:t xml:space="preserve"> dos Diagramas de Caso de Uso</w:t>
       </w:r>
-      <w:bookmarkEnd w:id="7"/>
+      <w:bookmarkEnd w:id="6"/>
     </w:p>
     <w:p>
       <w:pPr>
@@ -4264,7 +4472,7 @@
           <w:insideV w:val="single" w:sz="6" w:space="0" w:color="000000"/>
         </w:tblBorders>
         <w:tblLayout w:type="fixed"/>
-        <w:tblLook w:val="0000"/>
+        <w:tblLook w:val="0000" w:firstRow="0" w:lastRow="0" w:firstColumn="0" w:lastColumn="0" w:noHBand="0" w:noVBand="0"/>
       </w:tblPr>
       <w:tblGrid>
         <w:gridCol w:w="2178"/>
@@ -4694,7 +4902,7 @@
           </w:tcPr>
           <w:p>
             <w:pPr>
-              <w:pStyle w:val="PargrafodaLista"/>
+              <w:pStyle w:val="ListParagraph"/>
               <w:numPr>
                 <w:ilvl w:val="0"/>
                 <w:numId w:val="25"/>
@@ -4737,7 +4945,7 @@
           </w:p>
           <w:p>
             <w:pPr>
-              <w:pStyle w:val="PargrafodaLista"/>
+              <w:pStyle w:val="ListParagraph"/>
               <w:numPr>
                 <w:ilvl w:val="0"/>
                 <w:numId w:val="25"/>
@@ -5474,7 +5682,7 @@
     </w:tbl>
     <w:p>
       <w:pPr>
-        <w:pStyle w:val="Ttulo2"/>
+        <w:pStyle w:val="Heading2"/>
         <w:numPr>
           <w:ilvl w:val="0"/>
           <w:numId w:val="0"/>
@@ -5496,7 +5704,7 @@
           <w:insideV w:val="single" w:sz="6" w:space="0" w:color="000000"/>
         </w:tblBorders>
         <w:tblLayout w:type="fixed"/>
-        <w:tblLook w:val="0000"/>
+        <w:tblLook w:val="0000" w:firstRow="0" w:lastRow="0" w:firstColumn="0" w:lastColumn="0" w:noHBand="0" w:noVBand="0"/>
       </w:tblPr>
       <w:tblGrid>
         <w:gridCol w:w="2178"/>
@@ -6446,7 +6654,7 @@
           <w:insideV w:val="single" w:sz="6" w:space="0" w:color="000000"/>
         </w:tblBorders>
         <w:tblLayout w:type="fixed"/>
-        <w:tblLook w:val="0000"/>
+        <w:tblLook w:val="0000" w:firstRow="0" w:lastRow="0" w:firstColumn="0" w:lastColumn="0" w:noHBand="0" w:noVBand="0"/>
       </w:tblPr>
       <w:tblGrid>
         <w:gridCol w:w="2178"/>
@@ -7330,7 +7538,7 @@
           <w:insideV w:val="single" w:sz="6" w:space="0" w:color="000000"/>
         </w:tblBorders>
         <w:tblLayout w:type="fixed"/>
-        <w:tblLook w:val="0000"/>
+        <w:tblLook w:val="0000" w:firstRow="0" w:lastRow="0" w:firstColumn="0" w:lastColumn="0" w:noHBand="0" w:noVBand="0"/>
       </w:tblPr>
       <w:tblGrid>
         <w:gridCol w:w="2178"/>
@@ -8456,7 +8664,7 @@
           <w:insideV w:val="single" w:sz="6" w:space="0" w:color="000000"/>
         </w:tblBorders>
         <w:tblLayout w:type="fixed"/>
-        <w:tblLook w:val="0000"/>
+        <w:tblLook w:val="0000" w:firstRow="0" w:lastRow="0" w:firstColumn="0" w:lastColumn="0" w:noHBand="0" w:noVBand="0"/>
       </w:tblPr>
       <w:tblGrid>
         <w:gridCol w:w="2178"/>
@@ -9471,7 +9679,7 @@
           <w:insideV w:val="single" w:sz="6" w:space="0" w:color="000000"/>
         </w:tblBorders>
         <w:tblLayout w:type="fixed"/>
-        <w:tblLook w:val="0000"/>
+        <w:tblLook w:val="0000" w:firstRow="0" w:lastRow="0" w:firstColumn="0" w:lastColumn="0" w:noHBand="0" w:noVBand="0"/>
       </w:tblPr>
       <w:tblGrid>
         <w:gridCol w:w="2178"/>
@@ -10440,7 +10648,7 @@
           <w:insideV w:val="single" w:sz="6" w:space="0" w:color="000000"/>
         </w:tblBorders>
         <w:tblLayout w:type="fixed"/>
-        <w:tblLook w:val="0000"/>
+        <w:tblLook w:val="0000" w:firstRow="0" w:lastRow="0" w:firstColumn="0" w:lastColumn="0" w:noHBand="0" w:noVBand="0"/>
       </w:tblPr>
       <w:tblGrid>
         <w:gridCol w:w="2178"/>
@@ -11680,7 +11888,7 @@
           <w:insideV w:val="single" w:sz="6" w:space="0" w:color="000000"/>
         </w:tblBorders>
         <w:tblLayout w:type="fixed"/>
-        <w:tblLook w:val="0000"/>
+        <w:tblLook w:val="0000" w:firstRow="0" w:lastRow="0" w:firstColumn="0" w:lastColumn="0" w:noHBand="0" w:noVBand="0"/>
       </w:tblPr>
       <w:tblGrid>
         <w:gridCol w:w="2178"/>
@@ -12762,7 +12970,7 @@
           <w:insideV w:val="single" w:sz="6" w:space="0" w:color="000000"/>
         </w:tblBorders>
         <w:tblLayout w:type="fixed"/>
-        <w:tblLook w:val="0000"/>
+        <w:tblLook w:val="0000" w:firstRow="0" w:lastRow="0" w:firstColumn="0" w:lastColumn="0" w:noHBand="0" w:noVBand="0"/>
       </w:tblPr>
       <w:tblGrid>
         <w:gridCol w:w="2178"/>
@@ -13457,12 +13665,12 @@
     </w:p>
     <w:p>
       <w:pPr>
-        <w:pStyle w:val="Ttulo2"/>
-        <w:rPr>
-          <w:lang w:val="pt-BR"/>
-        </w:rPr>
-      </w:pPr>
-      <w:bookmarkStart w:id="8" w:name="_Toc472592877"/>
+        <w:pStyle w:val="Heading2"/>
+        <w:rPr>
+          <w:lang w:val="pt-BR"/>
+        </w:rPr>
+      </w:pPr>
+      <w:bookmarkStart w:id="7" w:name="_Toc472592877"/>
       <w:r>
         <w:rPr>
           <w:lang w:val="pt-BR"/>
@@ -13512,6 +13720,8 @@
         </w:rPr>
         <w:t xml:space="preserve"> de Uso</w:t>
       </w:r>
+      <w:bookmarkStart w:id="8" w:name="_GoBack"/>
+      <w:bookmarkEnd w:id="7"/>
       <w:bookmarkEnd w:id="8"/>
     </w:p>
     <w:p>
@@ -13541,9 +13751,9 @@
         </w:rPr>
         <w:drawing>
           <wp:inline distT="0" distB="0" distL="0" distR="0">
-            <wp:extent cx="5760085" cy="3384792"/>
-            <wp:effectExtent l="19050" t="0" r="0" b="0"/>
-            <wp:docPr id="2" name="Imagem 1"/>
+            <wp:extent cx="5760085" cy="4512945"/>
+            <wp:effectExtent l="0" t="0" r="0" b="0"/>
+            <wp:docPr id="3" name="Picture 3"/>
             <wp:cNvGraphicFramePr>
               <a:graphicFrameLocks xmlns:a="http://schemas.openxmlformats.org/drawingml/2006/main" noChangeAspect="1"/>
             </wp:cNvGraphicFramePr>
@@ -13551,33 +13761,29 @@
               <a:graphicData uri="http://schemas.openxmlformats.org/drawingml/2006/picture">
                 <pic:pic xmlns:pic="http://schemas.openxmlformats.org/drawingml/2006/picture">
                   <pic:nvPicPr>
-                    <pic:cNvPr id="0" name="Picture 1"/>
-                    <pic:cNvPicPr>
-                      <a:picLocks noChangeAspect="1" noChangeArrowheads="1"/>
-                    </pic:cNvPicPr>
+                    <pic:cNvPr id="0" name="DesviarDeObstaculos2.png"/>
+                    <pic:cNvPicPr/>
                   </pic:nvPicPr>
                   <pic:blipFill>
-                    <a:blip r:embed="rId9"/>
-                    <a:srcRect/>
+                    <a:blip r:embed="rId10">
+                      <a:extLst>
+                        <a:ext uri="{28A0092B-C50C-407E-A947-70E740481C1C}">
+                          <a14:useLocalDpi xmlns:a14="http://schemas.microsoft.com/office/drawing/2010/main" val="0"/>
+                        </a:ext>
+                      </a:extLst>
+                    </a:blip>
                     <a:stretch>
                       <a:fillRect/>
                     </a:stretch>
                   </pic:blipFill>
-                  <pic:spPr bwMode="auto">
+                  <pic:spPr>
                     <a:xfrm>
                       <a:off x="0" y="0"/>
-                      <a:ext cx="5760085" cy="3384792"/>
+                      <a:ext cx="5760085" cy="4512945"/>
                     </a:xfrm>
                     <a:prstGeom prst="rect">
                       <a:avLst/>
                     </a:prstGeom>
-                    <a:noFill/>
-                    <a:ln w="9525">
-                      <a:noFill/>
-                      <a:miter lim="800000"/>
-                      <a:headEnd/>
-                      <a:tailEnd/>
-                    </a:ln>
                   </pic:spPr>
                 </pic:pic>
               </a:graphicData>
@@ -13631,6 +13837,7 @@
           <w:noProof/>
           <w:lang w:val="pt-BR" w:eastAsia="pt-BR"/>
         </w:rPr>
+        <w:lastRenderedPageBreak/>
         <w:drawing>
           <wp:inline distT="0" distB="0" distL="0" distR="0">
             <wp:extent cx="5760085" cy="4127875"/>
@@ -13649,7 +13856,7 @@
                     </pic:cNvPicPr>
                   </pic:nvPicPr>
                   <pic:blipFill>
-                    <a:blip r:embed="rId10"/>
+                    <a:blip r:embed="rId11"/>
                     <a:srcRect/>
                     <a:stretch>
                       <a:fillRect/>
@@ -13707,7 +13914,6 @@
           <w:noProof/>
           <w:lang w:val="pt-BR" w:eastAsia="pt-BR"/>
         </w:rPr>
-        <w:lastRenderedPageBreak/>
         <w:drawing>
           <wp:inline distT="0" distB="0" distL="0" distR="0">
             <wp:extent cx="5760085" cy="4427617"/>
@@ -13726,7 +13932,7 @@
                     </pic:cNvPicPr>
                   </pic:nvPicPr>
                   <pic:blipFill>
-                    <a:blip r:embed="rId11"/>
+                    <a:blip r:embed="rId12"/>
                     <a:srcRect/>
                     <a:stretch>
                       <a:fillRect/>
@@ -13803,7 +14009,7 @@
                     </pic:cNvPicPr>
                   </pic:nvPicPr>
                   <pic:blipFill>
-                    <a:blip r:embed="rId12"/>
+                    <a:blip r:embed="rId13"/>
                     <a:srcRect/>
                     <a:stretch>
                       <a:fillRect/>
@@ -13895,7 +14101,7 @@
                     </pic:cNvPicPr>
                   </pic:nvPicPr>
                   <pic:blipFill>
-                    <a:blip r:embed="rId13"/>
+                    <a:blip r:embed="rId14"/>
                     <a:srcRect/>
                     <a:stretch>
                       <a:fillRect/>
@@ -13988,7 +14194,7 @@
                     </pic:cNvPicPr>
                   </pic:nvPicPr>
                   <pic:blipFill>
-                    <a:blip r:embed="rId14"/>
+                    <a:blip r:embed="rId15"/>
                     <a:srcRect/>
                     <a:stretch>
                       <a:fillRect/>
@@ -14065,7 +14271,7 @@
                     </pic:cNvPicPr>
                   </pic:nvPicPr>
                   <pic:blipFill>
-                    <a:blip r:embed="rId15"/>
+                    <a:blip r:embed="rId16"/>
                     <a:srcRect/>
                     <a:stretch>
                       <a:fillRect/>
@@ -14141,7 +14347,7 @@
                     </pic:cNvPicPr>
                   </pic:nvPicPr>
                   <pic:blipFill>
-                    <a:blip r:embed="rId16"/>
+                    <a:blip r:embed="rId17"/>
                     <a:srcRect/>
                     <a:stretch>
                       <a:fillRect/>
@@ -14218,7 +14424,7 @@
                     </pic:cNvPicPr>
                   </pic:nvPicPr>
                   <pic:blipFill>
-                    <a:blip r:embed="rId17"/>
+                    <a:blip r:embed="rId18"/>
                     <a:srcRect/>
                     <a:stretch>
                       <a:fillRect/>
@@ -14274,7 +14480,7 @@
     </w:p>
     <w:p>
       <w:pPr>
-        <w:pStyle w:val="Ttulo1"/>
+        <w:pStyle w:val="Heading1"/>
         <w:rPr>
           <w:lang w:val="pt-BR"/>
         </w:rPr>
@@ -14302,7 +14508,7 @@
     </w:p>
     <w:p>
       <w:pPr>
-        <w:pStyle w:val="Ttulo2"/>
+        <w:pStyle w:val="Heading2"/>
         <w:rPr>
           <w:snapToGrid w:val="0"/>
           <w:lang w:val="pt-BR"/>
@@ -14320,7 +14526,7 @@
     </w:p>
     <w:p>
       <w:pPr>
-        <w:pStyle w:val="Ttulo2"/>
+        <w:pStyle w:val="Heading2"/>
         <w:rPr>
           <w:lang w:val="pt-BR"/>
         </w:rPr>
@@ -14346,7 +14552,7 @@
     </w:p>
     <w:p>
       <w:pPr>
-        <w:pStyle w:val="Ttulo3"/>
+        <w:pStyle w:val="Heading3"/>
         <w:rPr>
           <w:lang w:val="pt-BR"/>
         </w:rPr>
@@ -14372,7 +14578,7 @@
     </w:p>
     <w:p>
       <w:pPr>
-        <w:pStyle w:val="Ttulo3"/>
+        <w:pStyle w:val="Heading3"/>
         <w:rPr>
           <w:lang w:val="pt-BR"/>
         </w:rPr>
@@ -14399,7 +14605,7 @@
     </w:p>
     <w:p>
       <w:pPr>
-        <w:pStyle w:val="Ttulo2"/>
+        <w:pStyle w:val="Heading2"/>
         <w:rPr>
           <w:lang w:val="pt-BR"/>
         </w:rPr>
@@ -14429,7 +14635,7 @@
     </w:p>
     <w:p>
       <w:pPr>
-        <w:pStyle w:val="Ttulo3"/>
+        <w:pStyle w:val="Heading3"/>
         <w:rPr>
           <w:lang w:val="pt-BR"/>
         </w:rPr>
@@ -14479,7 +14685,7 @@
                     <pic:cNvPicPr/>
                   </pic:nvPicPr>
                   <pic:blipFill>
-                    <a:blip r:embed="rId18"/>
+                    <a:blip r:embed="rId19"/>
                     <a:stretch>
                       <a:fillRect/>
                     </a:stretch>
@@ -14502,7 +14708,7 @@
       <w:commentRangeEnd w:id="22"/>
       <w:r>
         <w:rPr>
-          <w:rStyle w:val="Refdecomentrio"/>
+          <w:rStyle w:val="CommentReference"/>
         </w:rPr>
         <w:commentReference w:id="22"/>
       </w:r>
@@ -14515,9 +14721,9 @@
       </w:pPr>
     </w:p>
     <w:sectPr>
-      <w:headerReference w:type="default" r:id="rId20"/>
-      <w:footerReference w:type="default" r:id="rId21"/>
-      <w:headerReference w:type="first" r:id="rId22"/>
+      <w:headerReference w:type="default" r:id="rId21"/>
+      <w:footerReference w:type="default" r:id="rId22"/>
+      <w:headerReference w:type="first" r:id="rId23"/>
       <w:pgSz w:w="11907" w:h="16840"/>
       <w:pgMar w:top="1418" w:right="1418" w:bottom="1134" w:left="1418" w:header="720" w:footer="720" w:gutter="0"/>
       <w:cols w:space="720"/>
@@ -14528,18 +14734,18 @@
 </file>
 
 <file path=word/comments.xml><?xml version="1.0" encoding="utf-8"?>
-<w:comments xmlns:ve="http://schemas.openxmlformats.org/markup-compatibility/2006" xmlns:o="urn:schemas-microsoft-com:office:office" xmlns:r="http://schemas.openxmlformats.org/officeDocument/2006/relationships" xmlns:m="http://schemas.openxmlformats.org/officeDocument/2006/math" xmlns:v="urn:schemas-microsoft-com:vml" xmlns:wp="http://schemas.openxmlformats.org/drawingml/2006/wordprocessingDrawing" xmlns:w10="urn:schemas-microsoft-com:office:word" xmlns:w="http://schemas.openxmlformats.org/wordprocessingml/2006/main" xmlns:wne="http://schemas.microsoft.com/office/word/2006/wordml">
+<w:comments xmlns:wpc="http://schemas.microsoft.com/office/word/2010/wordprocessingCanvas" xmlns:mc="http://schemas.openxmlformats.org/markup-compatibility/2006" xmlns:o="urn:schemas-microsoft-com:office:office" xmlns:r="http://schemas.openxmlformats.org/officeDocument/2006/relationships" xmlns:m="http://schemas.openxmlformats.org/officeDocument/2006/math" xmlns:v="urn:schemas-microsoft-com:vml" xmlns:wp14="http://schemas.microsoft.com/office/word/2010/wordprocessingDrawing" xmlns:wp="http://schemas.openxmlformats.org/drawingml/2006/wordprocessingDrawing" xmlns:w10="urn:schemas-microsoft-com:office:word" xmlns:w="http://schemas.openxmlformats.org/wordprocessingml/2006/main" xmlns:w14="http://schemas.microsoft.com/office/word/2010/wordml" xmlns:wpg="http://schemas.microsoft.com/office/word/2010/wordprocessingGroup" xmlns:wpi="http://schemas.microsoft.com/office/word/2010/wordprocessingInk" xmlns:wne="http://schemas.microsoft.com/office/word/2006/wordml" xmlns:wps="http://schemas.microsoft.com/office/word/2010/wordprocessingShape" mc:Ignorable="w14 wp14">
   <w:comment w:id="22" w:author="André Ricardo" w:date="2017-01-19T19:19:00Z" w:initials="AR">
     <w:p>
       <w:pPr>
-        <w:pStyle w:val="Textodecomentrio"/>
-        <w:rPr>
-          <w:lang w:val="pt-BR"/>
-        </w:rPr>
-      </w:pPr>
-      <w:r>
-        <w:rPr>
-          <w:rStyle w:val="Refdecomentrio"/>
+        <w:pStyle w:val="CommentText"/>
+        <w:rPr>
+          <w:lang w:val="pt-BR"/>
+        </w:rPr>
+      </w:pPr>
+      <w:r>
+        <w:rPr>
+          <w:rStyle w:val="CommentReference"/>
         </w:rPr>
         <w:annotationRef/>
       </w:r>
@@ -14561,15 +14767,15 @@
 </file>
 
 <file path=word/endnotes.xml><?xml version="1.0" encoding="utf-8"?>
-<w:endnotes xmlns:ve="http://schemas.openxmlformats.org/markup-compatibility/2006" xmlns:o="urn:schemas-microsoft-com:office:office" xmlns:r="http://schemas.openxmlformats.org/officeDocument/2006/relationships" xmlns:m="http://schemas.openxmlformats.org/officeDocument/2006/math" xmlns:v="urn:schemas-microsoft-com:vml" xmlns:wp="http://schemas.openxmlformats.org/drawingml/2006/wordprocessingDrawing" xmlns:w10="urn:schemas-microsoft-com:office:word" xmlns:w="http://schemas.openxmlformats.org/wordprocessingml/2006/main" xmlns:wne="http://schemas.microsoft.com/office/word/2006/wordml">
-  <w:endnote w:type="separator" w:id="0">
+<w:endnotes xmlns:wpc="http://schemas.microsoft.com/office/word/2010/wordprocessingCanvas" xmlns:mc="http://schemas.openxmlformats.org/markup-compatibility/2006" xmlns:o="urn:schemas-microsoft-com:office:office" xmlns:r="http://schemas.openxmlformats.org/officeDocument/2006/relationships" xmlns:m="http://schemas.openxmlformats.org/officeDocument/2006/math" xmlns:v="urn:schemas-microsoft-com:vml" xmlns:wp14="http://schemas.microsoft.com/office/word/2010/wordprocessingDrawing" xmlns:wp="http://schemas.openxmlformats.org/drawingml/2006/wordprocessingDrawing" xmlns:w10="urn:schemas-microsoft-com:office:word" xmlns:w="http://schemas.openxmlformats.org/wordprocessingml/2006/main" xmlns:w14="http://schemas.microsoft.com/office/word/2010/wordml" xmlns:wpg="http://schemas.microsoft.com/office/word/2010/wordprocessingGroup" xmlns:wpi="http://schemas.microsoft.com/office/word/2010/wordprocessingInk" xmlns:wne="http://schemas.microsoft.com/office/word/2006/wordml" xmlns:wps="http://schemas.microsoft.com/office/word/2010/wordprocessingShape" mc:Ignorable="w14 wp14">
+  <w:endnote w:type="separator" w:id="-1">
     <w:p>
       <w:r>
         <w:separator/>
       </w:r>
     </w:p>
   </w:endnote>
-  <w:endnote w:type="continuationSeparator" w:id="1">
+  <w:endnote w:type="continuationSeparator" w:id="0">
     <w:p>
       <w:r>
         <w:continuationSeparator/>
@@ -14580,10 +14786,10 @@
 </file>
 
 <file path=word/footer1.xml><?xml version="1.0" encoding="utf-8"?>
-<w:ftr xmlns:ve="http://schemas.openxmlformats.org/markup-compatibility/2006" xmlns:o="urn:schemas-microsoft-com:office:office" xmlns:r="http://schemas.openxmlformats.org/officeDocument/2006/relationships" xmlns:m="http://schemas.openxmlformats.org/officeDocument/2006/math" xmlns:v="urn:schemas-microsoft-com:vml" xmlns:wp="http://schemas.openxmlformats.org/drawingml/2006/wordprocessingDrawing" xmlns:w10="urn:schemas-microsoft-com:office:word" xmlns:w="http://schemas.openxmlformats.org/wordprocessingml/2006/main" xmlns:wne="http://schemas.microsoft.com/office/word/2006/wordml">
+<w:ftr xmlns:wpc="http://schemas.microsoft.com/office/word/2010/wordprocessingCanvas" xmlns:mc="http://schemas.openxmlformats.org/markup-compatibility/2006" xmlns:o="urn:schemas-microsoft-com:office:office" xmlns:r="http://schemas.openxmlformats.org/officeDocument/2006/relationships" xmlns:m="http://schemas.openxmlformats.org/officeDocument/2006/math" xmlns:v="urn:schemas-microsoft-com:vml" xmlns:wp14="http://schemas.microsoft.com/office/word/2010/wordprocessingDrawing" xmlns:wp="http://schemas.openxmlformats.org/drawingml/2006/wordprocessingDrawing" xmlns:w10="urn:schemas-microsoft-com:office:word" xmlns:w="http://schemas.openxmlformats.org/wordprocessingml/2006/main" xmlns:w14="http://schemas.microsoft.com/office/word/2010/wordml" xmlns:wpg="http://schemas.microsoft.com/office/word/2010/wordprocessingGroup" xmlns:wpi="http://schemas.microsoft.com/office/word/2010/wordprocessingInk" xmlns:wne="http://schemas.microsoft.com/office/word/2006/wordml" xmlns:wps="http://schemas.microsoft.com/office/word/2010/wordprocessingShape" mc:Ignorable="w14 wp14">
   <w:p>
     <w:pPr>
-      <w:pStyle w:val="Rodap"/>
+      <w:pStyle w:val="Footer"/>
       <w:rPr>
         <w:rFonts w:ascii="Times New Roman" w:hAnsi="Times New Roman"/>
         <w:sz w:val="16"/>
@@ -14647,15 +14853,15 @@
 </file>
 
 <file path=word/footnotes.xml><?xml version="1.0" encoding="utf-8"?>
-<w:footnotes xmlns:ve="http://schemas.openxmlformats.org/markup-compatibility/2006" xmlns:o="urn:schemas-microsoft-com:office:office" xmlns:r="http://schemas.openxmlformats.org/officeDocument/2006/relationships" xmlns:m="http://schemas.openxmlformats.org/officeDocument/2006/math" xmlns:v="urn:schemas-microsoft-com:vml" xmlns:wp="http://schemas.openxmlformats.org/drawingml/2006/wordprocessingDrawing" xmlns:w10="urn:schemas-microsoft-com:office:word" xmlns:w="http://schemas.openxmlformats.org/wordprocessingml/2006/main" xmlns:wne="http://schemas.microsoft.com/office/word/2006/wordml">
-  <w:footnote w:type="separator" w:id="0">
+<w:footnotes xmlns:wpc="http://schemas.microsoft.com/office/word/2010/wordprocessingCanvas" xmlns:mc="http://schemas.openxmlformats.org/markup-compatibility/2006" xmlns:o="urn:schemas-microsoft-com:office:office" xmlns:r="http://schemas.openxmlformats.org/officeDocument/2006/relationships" xmlns:m="http://schemas.openxmlformats.org/officeDocument/2006/math" xmlns:v="urn:schemas-microsoft-com:vml" xmlns:wp14="http://schemas.microsoft.com/office/word/2010/wordprocessingDrawing" xmlns:wp="http://schemas.openxmlformats.org/drawingml/2006/wordprocessingDrawing" xmlns:w10="urn:schemas-microsoft-com:office:word" xmlns:w="http://schemas.openxmlformats.org/wordprocessingml/2006/main" xmlns:w14="http://schemas.microsoft.com/office/word/2010/wordml" xmlns:wpg="http://schemas.microsoft.com/office/word/2010/wordprocessingGroup" xmlns:wpi="http://schemas.microsoft.com/office/word/2010/wordprocessingInk" xmlns:wne="http://schemas.microsoft.com/office/word/2006/wordml" xmlns:wps="http://schemas.microsoft.com/office/word/2010/wordprocessingShape" mc:Ignorable="w14 wp14">
+  <w:footnote w:type="separator" w:id="-1">
     <w:p>
       <w:r>
         <w:separator/>
       </w:r>
     </w:p>
   </w:footnote>
-  <w:footnote w:type="continuationSeparator" w:id="1">
+  <w:footnote w:type="continuationSeparator" w:id="0">
     <w:p>
       <w:r>
         <w:continuationSeparator/>
@@ -14666,10 +14872,10 @@
 </file>
 
 <file path=word/header1.xml><?xml version="1.0" encoding="utf-8"?>
-<w:hdr xmlns:ve="http://schemas.openxmlformats.org/markup-compatibility/2006" xmlns:o="urn:schemas-microsoft-com:office:office" xmlns:r="http://schemas.openxmlformats.org/officeDocument/2006/relationships" xmlns:m="http://schemas.openxmlformats.org/officeDocument/2006/math" xmlns:v="urn:schemas-microsoft-com:vml" xmlns:wp="http://schemas.openxmlformats.org/drawingml/2006/wordprocessingDrawing" xmlns:w10="urn:schemas-microsoft-com:office:word" xmlns:w="http://schemas.openxmlformats.org/wordprocessingml/2006/main" xmlns:wne="http://schemas.microsoft.com/office/word/2006/wordml">
+<w:hdr xmlns:wpc="http://schemas.microsoft.com/office/word/2010/wordprocessingCanvas" xmlns:mc="http://schemas.openxmlformats.org/markup-compatibility/2006" xmlns:o="urn:schemas-microsoft-com:office:office" xmlns:r="http://schemas.openxmlformats.org/officeDocument/2006/relationships" xmlns:m="http://schemas.openxmlformats.org/officeDocument/2006/math" xmlns:v="urn:schemas-microsoft-com:vml" xmlns:wp14="http://schemas.microsoft.com/office/word/2010/wordprocessingDrawing" xmlns:wp="http://schemas.openxmlformats.org/drawingml/2006/wordprocessingDrawing" xmlns:w10="urn:schemas-microsoft-com:office:word" xmlns:w="http://schemas.openxmlformats.org/wordprocessingml/2006/main" xmlns:w14="http://schemas.microsoft.com/office/word/2010/wordml" xmlns:wpg="http://schemas.microsoft.com/office/word/2010/wordprocessingGroup" xmlns:wpi="http://schemas.microsoft.com/office/word/2010/wordprocessingInk" xmlns:wne="http://schemas.microsoft.com/office/word/2006/wordml" xmlns:wps="http://schemas.microsoft.com/office/word/2010/wordprocessingShape" mc:Ignorable="w14 wp14">
   <w:p>
     <w:pPr>
-      <w:pStyle w:val="Cabealho"/>
+      <w:pStyle w:val="Header"/>
       <w:rPr>
         <w:rFonts w:ascii="Times New Roman" w:hAnsi="Times New Roman"/>
         <w:u w:val="single"/>
@@ -14691,16 +14897,34 @@
       </w:rPr>
       <w:tab/>
     </w:r>
-    <w:fldSimple w:instr=" DOCPROPERTY &quot;SADA_Title&quot;  \* MERGEFORMAT ">
-      <w:r>
-        <w:rPr>
-          <w:rFonts w:ascii="Times New Roman" w:hAnsi="Times New Roman"/>
-          <w:u w:val="single"/>
-          <w:lang w:val="pt-BR"/>
-        </w:rPr>
-        <w:t>Modelo de Sistema</w:t>
-      </w:r>
-    </w:fldSimple>
+    <w:r>
+      <w:fldChar w:fldCharType="begin"/>
+    </w:r>
+    <w:r>
+      <w:rPr>
+        <w:lang w:val="pt-BR"/>
+      </w:rPr>
+      <w:instrText xml:space="preserve"> DOCPROPERTY "SADA_Title"  \* MERGEFORMAT </w:instrText>
+    </w:r>
+    <w:r>
+      <w:fldChar w:fldCharType="separate"/>
+    </w:r>
+    <w:r>
+      <w:rPr>
+        <w:rFonts w:ascii="Times New Roman" w:hAnsi="Times New Roman"/>
+        <w:u w:val="single"/>
+        <w:lang w:val="pt-BR"/>
+      </w:rPr>
+      <w:t>Modelo de Sistema</w:t>
+    </w:r>
+    <w:r>
+      <w:rPr>
+        <w:rFonts w:ascii="Times New Roman" w:hAnsi="Times New Roman"/>
+        <w:u w:val="single"/>
+        <w:lang w:val="pt-BR"/>
+      </w:rPr>
+      <w:fldChar w:fldCharType="end"/>
+    </w:r>
     <w:r>
       <w:rPr>
         <w:rFonts w:ascii="Times New Roman" w:hAnsi="Times New Roman"/>
@@ -14709,16 +14933,34 @@
       </w:rPr>
       <w:t xml:space="preserve"> V </w:t>
     </w:r>
-    <w:fldSimple w:instr=" DOCPROPERTY &quot;Version&quot;  \* MERGEFORMAT ">
-      <w:r>
-        <w:rPr>
-          <w:rFonts w:ascii="Times New Roman" w:hAnsi="Times New Roman"/>
-          <w:u w:val="single"/>
-          <w:lang w:val="pt-BR"/>
-        </w:rPr>
-        <w:t>0.1</w:t>
-      </w:r>
-    </w:fldSimple>
+    <w:r>
+      <w:fldChar w:fldCharType="begin"/>
+    </w:r>
+    <w:r>
+      <w:rPr>
+        <w:lang w:val="pt-BR"/>
+      </w:rPr>
+      <w:instrText xml:space="preserve"> DOCPROPERTY "Version"  \* MERGEFORMAT </w:instrText>
+    </w:r>
+    <w:r>
+      <w:fldChar w:fldCharType="separate"/>
+    </w:r>
+    <w:r>
+      <w:rPr>
+        <w:rFonts w:ascii="Times New Roman" w:hAnsi="Times New Roman"/>
+        <w:u w:val="single"/>
+        <w:lang w:val="pt-BR"/>
+      </w:rPr>
+      <w:t>0.1</w:t>
+    </w:r>
+    <w:r>
+      <w:rPr>
+        <w:rFonts w:ascii="Times New Roman" w:hAnsi="Times New Roman"/>
+        <w:u w:val="single"/>
+        <w:lang w:val="pt-BR"/>
+      </w:rPr>
+      <w:fldChar w:fldCharType="end"/>
+    </w:r>
     <w:r>
       <w:rPr>
         <w:rFonts w:ascii="Times New Roman" w:hAnsi="Times New Roman"/>
@@ -14729,7 +14971,7 @@
     </w:r>
     <w:r>
       <w:rPr>
-        <w:rStyle w:val="Nmerodepgina"/>
+        <w:rStyle w:val="PageNumber"/>
         <w:rFonts w:ascii="Times New Roman" w:hAnsi="Times New Roman"/>
         <w:u w:val="single"/>
       </w:rPr>
@@ -14737,7 +14979,7 @@
     </w:r>
     <w:r>
       <w:rPr>
-        <w:rStyle w:val="Nmerodepgina"/>
+        <w:rStyle w:val="PageNumber"/>
         <w:rFonts w:ascii="Times New Roman" w:hAnsi="Times New Roman"/>
         <w:u w:val="single"/>
         <w:lang w:val="pt-BR"/>
@@ -14746,7 +14988,7 @@
     </w:r>
     <w:r>
       <w:rPr>
-        <w:rStyle w:val="Nmerodepgina"/>
+        <w:rStyle w:val="PageNumber"/>
         <w:rFonts w:ascii="Times New Roman" w:hAnsi="Times New Roman"/>
         <w:u w:val="single"/>
       </w:rPr>
@@ -14754,17 +14996,17 @@
     </w:r>
     <w:r>
       <w:rPr>
-        <w:rStyle w:val="Nmerodepgina"/>
+        <w:rStyle w:val="PageNumber"/>
         <w:rFonts w:ascii="Times New Roman" w:hAnsi="Times New Roman"/>
         <w:noProof/>
         <w:u w:val="single"/>
         <w:lang w:val="pt-BR"/>
       </w:rPr>
-      <w:t>15</w:t>
+      <w:t>9</w:t>
     </w:r>
     <w:r>
       <w:rPr>
-        <w:rStyle w:val="Nmerodepgina"/>
+        <w:rStyle w:val="PageNumber"/>
         <w:rFonts w:ascii="Times New Roman" w:hAnsi="Times New Roman"/>
         <w:u w:val="single"/>
       </w:rPr>
@@ -14773,7 +15015,7 @@
   </w:p>
   <w:p>
     <w:pPr>
-      <w:pStyle w:val="Cabealho"/>
+      <w:pStyle w:val="Header"/>
       <w:rPr>
         <w:rFonts w:ascii="Times New Roman" w:hAnsi="Times New Roman"/>
         <w:lang w:val="pt-BR"/>
@@ -14784,7 +15026,7 @@
 </file>
 
 <file path=word/header2.xml><?xml version="1.0" encoding="utf-8"?>
-<w:hdr xmlns:ve="http://schemas.openxmlformats.org/markup-compatibility/2006" xmlns:o="urn:schemas-microsoft-com:office:office" xmlns:r="http://schemas.openxmlformats.org/officeDocument/2006/relationships" xmlns:m="http://schemas.openxmlformats.org/officeDocument/2006/math" xmlns:v="urn:schemas-microsoft-com:vml" xmlns:wp="http://schemas.openxmlformats.org/drawingml/2006/wordprocessingDrawing" xmlns:w10="urn:schemas-microsoft-com:office:word" xmlns:w="http://schemas.openxmlformats.org/wordprocessingml/2006/main" xmlns:wne="http://schemas.microsoft.com/office/word/2006/wordml">
+<w:hdr xmlns:wpc="http://schemas.microsoft.com/office/word/2010/wordprocessingCanvas" xmlns:mc="http://schemas.openxmlformats.org/markup-compatibility/2006" xmlns:o="urn:schemas-microsoft-com:office:office" xmlns:r="http://schemas.openxmlformats.org/officeDocument/2006/relationships" xmlns:m="http://schemas.openxmlformats.org/officeDocument/2006/math" xmlns:v="urn:schemas-microsoft-com:vml" xmlns:wp14="http://schemas.microsoft.com/office/word/2010/wordprocessingDrawing" xmlns:wp="http://schemas.openxmlformats.org/drawingml/2006/wordprocessingDrawing" xmlns:w10="urn:schemas-microsoft-com:office:word" xmlns:w="http://schemas.openxmlformats.org/wordprocessingml/2006/main" xmlns:w14="http://schemas.microsoft.com/office/word/2010/wordml" xmlns:wpg="http://schemas.microsoft.com/office/word/2010/wordprocessingGroup" xmlns:wpi="http://schemas.microsoft.com/office/word/2010/wordprocessingInk" xmlns:wne="http://schemas.microsoft.com/office/word/2006/wordml" xmlns:wps="http://schemas.microsoft.com/office/word/2010/wordprocessingShape" mc:Ignorable="w14 wp14">
   <w:tbl>
     <w:tblPr>
       <w:tblW w:w="0" w:type="auto"/>
@@ -14794,7 +15036,7 @@
         <w:left w:w="70" w:type="dxa"/>
         <w:right w:w="70" w:type="dxa"/>
       </w:tblCellMar>
-      <w:tblLook w:val="0000"/>
+      <w:tblLook w:val="0000" w:firstRow="0" w:lastRow="0" w:firstColumn="0" w:lastColumn="0" w:noHBand="0" w:noVBand="0"/>
     </w:tblPr>
     <w:tblGrid>
       <w:gridCol w:w="1134"/>
@@ -14807,7 +15049,7 @@
         </w:tcPr>
         <w:p>
           <w:pPr>
-            <w:pStyle w:val="Cabealho"/>
+            <w:pStyle w:val="Header"/>
             <w:ind w:left="-70" w:right="-227"/>
             <w:jc w:val="left"/>
           </w:pPr>
@@ -14860,7 +15102,7 @@
         </w:tcPr>
         <w:p>
           <w:pPr>
-            <w:pStyle w:val="Cabealho"/>
+            <w:pStyle w:val="Header"/>
             <w:spacing w:before="20"/>
             <w:ind w:right="-851"/>
             <w:jc w:val="center"/>
@@ -14874,12 +15116,19 @@
               <w:b/>
               <w:lang w:val="pt-BR"/>
             </w:rPr>
-            <w:t>Universidade Federal do Amazonas</w:t>
+            <w:t xml:space="preserve">Universidade </w:t>
+          </w:r>
+          <w:r>
+            <w:rPr>
+              <w:b/>
+              <w:lang w:val="pt-BR"/>
+            </w:rPr>
+            <w:t>Federal do Amazonas</w:t>
           </w:r>
         </w:p>
         <w:p>
           <w:pPr>
-            <w:pStyle w:val="Cabealho"/>
+            <w:pStyle w:val="Header"/>
             <w:spacing w:before="20"/>
             <w:ind w:right="-851"/>
             <w:jc w:val="center"/>
@@ -14898,7 +15147,7 @@
         </w:p>
         <w:p>
           <w:pPr>
-            <w:pStyle w:val="Cabealho"/>
+            <w:pStyle w:val="Header"/>
             <w:spacing w:before="20"/>
             <w:ind w:right="-851"/>
             <w:jc w:val="center"/>
@@ -14924,7 +15173,7 @@
         </w:p>
         <w:p>
           <w:pPr>
-            <w:pStyle w:val="Cabealho"/>
+            <w:pStyle w:val="Header"/>
             <w:spacing w:before="20"/>
             <w:ind w:right="-851"/>
             <w:jc w:val="center"/>
@@ -14939,7 +15188,7 @@
   </w:tbl>
   <w:p>
     <w:pPr>
-      <w:pStyle w:val="Cabealho"/>
+      <w:pStyle w:val="Header"/>
       <w:rPr>
         <w:sz w:val="18"/>
         <w:lang w:val="pt-BR"/>
@@ -14948,7 +15197,7 @@
   </w:p>
   <w:p>
     <w:pPr>
-      <w:pStyle w:val="Cabealho"/>
+      <w:pStyle w:val="Header"/>
       <w:rPr>
         <w:sz w:val="18"/>
         <w:lang w:val="pt-BR"/>
@@ -14957,7 +15206,7 @@
   </w:p>
   <w:p>
     <w:pPr>
-      <w:pStyle w:val="Cabealho"/>
+      <w:pStyle w:val="Header"/>
       <w:rPr>
         <w:sz w:val="18"/>
         <w:lang w:val="pt-BR"/>
@@ -14966,7 +15215,7 @@
   </w:p>
   <w:p>
     <w:pPr>
-      <w:pStyle w:val="Cabealho"/>
+      <w:pStyle w:val="Header"/>
       <w:rPr>
         <w:sz w:val="18"/>
         <w:lang w:val="pt-BR"/>
@@ -14975,7 +15224,7 @@
   </w:p>
   <w:p>
     <w:pPr>
-      <w:pStyle w:val="Cabealho"/>
+      <w:pStyle w:val="Header"/>
       <w:rPr>
         <w:lang w:val="pt-BR"/>
       </w:rPr>
@@ -14983,7 +15232,7 @@
   </w:p>
   <w:p>
     <w:pPr>
-      <w:pStyle w:val="Cabealho"/>
+      <w:pStyle w:val="Header"/>
       <w:rPr>
         <w:sz w:val="20"/>
         <w:lang w:val="pt-BR"/>
@@ -14992,7 +15241,7 @@
   </w:p>
   <w:p>
     <w:pPr>
-      <w:pStyle w:val="Cabealho"/>
+      <w:pStyle w:val="Header"/>
       <w:rPr>
         <w:lang w:val="pt-BR"/>
       </w:rPr>
@@ -15000,7 +15249,7 @@
   </w:p>
   <w:p>
     <w:pPr>
-      <w:pStyle w:val="Cabealho"/>
+      <w:pStyle w:val="Header"/>
       <w:rPr>
         <w:lang w:val="pt-BR"/>
       </w:rPr>
@@ -15008,7 +15257,7 @@
   </w:p>
   <w:p>
     <w:pPr>
-      <w:pStyle w:val="Cabealho"/>
+      <w:pStyle w:val="Header"/>
       <w:rPr>
         <w:lang w:val="pt-BR"/>
       </w:rPr>
@@ -15016,7 +15265,7 @@
   </w:p>
   <w:p>
     <w:pPr>
-      <w:pStyle w:val="Cabealho"/>
+      <w:pStyle w:val="Header"/>
       <w:rPr>
         <w:lang w:val="pt-BR"/>
       </w:rPr>
@@ -15026,7 +15275,7 @@
 </file>
 
 <file path=word/numbering.xml><?xml version="1.0" encoding="utf-8"?>
-<w:numbering xmlns:ve="http://schemas.openxmlformats.org/markup-compatibility/2006" xmlns:o="urn:schemas-microsoft-com:office:office" xmlns:r="http://schemas.openxmlformats.org/officeDocument/2006/relationships" xmlns:m="http://schemas.openxmlformats.org/officeDocument/2006/math" xmlns:v="urn:schemas-microsoft-com:vml" xmlns:wp="http://schemas.openxmlformats.org/drawingml/2006/wordprocessingDrawing" xmlns:w10="urn:schemas-microsoft-com:office:word" xmlns:w="http://schemas.openxmlformats.org/wordprocessingml/2006/main" xmlns:wne="http://schemas.microsoft.com/office/word/2006/wordml">
+<w:numbering xmlns:wpc="http://schemas.microsoft.com/office/word/2010/wordprocessingCanvas" xmlns:mc="http://schemas.openxmlformats.org/markup-compatibility/2006" xmlns:o="urn:schemas-microsoft-com:office:office" xmlns:r="http://schemas.openxmlformats.org/officeDocument/2006/relationships" xmlns:m="http://schemas.openxmlformats.org/officeDocument/2006/math" xmlns:v="urn:schemas-microsoft-com:vml" xmlns:wp14="http://schemas.microsoft.com/office/word/2010/wordprocessingDrawing" xmlns:wp="http://schemas.openxmlformats.org/drawingml/2006/wordprocessingDrawing" xmlns:w10="urn:schemas-microsoft-com:office:word" xmlns:w="http://schemas.openxmlformats.org/wordprocessingml/2006/main" xmlns:w14="http://schemas.microsoft.com/office/word/2010/wordml" xmlns:wpg="http://schemas.microsoft.com/office/word/2010/wordprocessingGroup" xmlns:wpi="http://schemas.microsoft.com/office/word/2010/wordprocessingInk" xmlns:wne="http://schemas.microsoft.com/office/word/2006/wordml" xmlns:wps="http://schemas.microsoft.com/office/word/2010/wordprocessingShape" mc:Ignorable="w14 wp14">
   <w:abstractNum w:abstractNumId="0">
     <w:nsid w:val="FFFFFF7C"/>
     <w:multiLevelType w:val="singleLevel"/>
@@ -15218,7 +15467,7 @@
     <w:tmpl w:val="349210E6"/>
     <w:lvl w:ilvl="0">
       <w:numFmt w:val="decimal"/>
-      <w:pStyle w:val="Ttulo1"/>
+      <w:pStyle w:val="Heading1"/>
       <w:lvlText w:val="%1"/>
       <w:legacy w:legacy="1" w:legacySpace="144" w:legacyIndent="0"/>
       <w:lvlJc w:val="left"/>
@@ -15226,7 +15475,7 @@
     <w:lvl w:ilvl="1">
       <w:start w:val="1"/>
       <w:numFmt w:val="decimal"/>
-      <w:pStyle w:val="Ttulo2"/>
+      <w:pStyle w:val="Heading2"/>
       <w:lvlText w:val="%1.%2"/>
       <w:legacy w:legacy="1" w:legacySpace="144" w:legacyIndent="0"/>
       <w:lvlJc w:val="left"/>
@@ -15234,7 +15483,7 @@
     <w:lvl w:ilvl="2">
       <w:start w:val="1"/>
       <w:numFmt w:val="decimal"/>
-      <w:pStyle w:val="Ttulo3"/>
+      <w:pStyle w:val="Heading3"/>
       <w:lvlText w:val="%1.%2.%3"/>
       <w:legacy w:legacy="1" w:legacySpace="144" w:legacyIndent="0"/>
       <w:lvlJc w:val="left"/>
@@ -15242,7 +15491,7 @@
     <w:lvl w:ilvl="3">
       <w:start w:val="1"/>
       <w:numFmt w:val="decimal"/>
-      <w:pStyle w:val="Ttulo4"/>
+      <w:pStyle w:val="Heading4"/>
       <w:lvlText w:val="%1.%2.%3.%4"/>
       <w:legacy w:legacy="1" w:legacySpace="144" w:legacyIndent="0"/>
       <w:lvlJc w:val="left"/>
@@ -15250,7 +15499,7 @@
     <w:lvl w:ilvl="4">
       <w:start w:val="1"/>
       <w:numFmt w:val="decimal"/>
-      <w:pStyle w:val="Ttulo5"/>
+      <w:pStyle w:val="Heading5"/>
       <w:lvlText w:val="%1.%2.%3.%4.%5"/>
       <w:legacy w:legacy="1" w:legacySpace="144" w:legacyIndent="0"/>
       <w:lvlJc w:val="left"/>
@@ -15258,7 +15507,7 @@
     <w:lvl w:ilvl="5">
       <w:start w:val="1"/>
       <w:numFmt w:val="decimal"/>
-      <w:pStyle w:val="Ttulo6"/>
+      <w:pStyle w:val="Heading6"/>
       <w:lvlText w:val="%1.%2.%3.%4.%5.%6"/>
       <w:legacy w:legacy="1" w:legacySpace="144" w:legacyIndent="0"/>
       <w:lvlJc w:val="left"/>
@@ -15266,7 +15515,7 @@
     <w:lvl w:ilvl="6">
       <w:start w:val="1"/>
       <w:numFmt w:val="decimal"/>
-      <w:pStyle w:val="Ttulo7"/>
+      <w:pStyle w:val="Heading7"/>
       <w:lvlText w:val="%1.%2.%3.%4.%5.%6.%7"/>
       <w:legacy w:legacy="1" w:legacySpace="144" w:legacyIndent="0"/>
       <w:lvlJc w:val="left"/>
@@ -15274,7 +15523,7 @@
     <w:lvl w:ilvl="7">
       <w:start w:val="1"/>
       <w:numFmt w:val="decimal"/>
-      <w:pStyle w:val="Ttulo8"/>
+      <w:pStyle w:val="Heading8"/>
       <w:lvlText w:val="%1.%2.%3.%4.%5.%6.%7.%8"/>
       <w:legacy w:legacy="1" w:legacySpace="144" w:legacyIndent="0"/>
       <w:lvlJc w:val="left"/>
@@ -15282,7 +15531,7 @@
     <w:lvl w:ilvl="8">
       <w:start w:val="1"/>
       <w:numFmt w:val="decimal"/>
-      <w:pStyle w:val="Ttulo9"/>
+      <w:pStyle w:val="Heading9"/>
       <w:lvlText w:val="%1.%2.%3.%4.%5.%6.%7.%8.%9"/>
       <w:legacy w:legacy="1" w:legacySpace="144" w:legacyIndent="0"/>
       <w:lvlJc w:val="left"/>
@@ -16905,7 +17154,7 @@
 </file>
 
 <file path=word/styles.xml><?xml version="1.0" encoding="utf-8"?>
-<w:styles xmlns:r="http://schemas.openxmlformats.org/officeDocument/2006/relationships" xmlns:w="http://schemas.openxmlformats.org/wordprocessingml/2006/main">
+<w:styles xmlns:mc="http://schemas.openxmlformats.org/markup-compatibility/2006" xmlns:r="http://schemas.openxmlformats.org/officeDocument/2006/relationships" xmlns:w="http://schemas.openxmlformats.org/wordprocessingml/2006/main" xmlns:w14="http://schemas.microsoft.com/office/word/2010/wordml" mc:Ignorable="w14">
   <w:docDefaults>
     <w:rPrDefault>
       <w:rPr>
@@ -17066,7 +17315,7 @@
       <w:lang w:eastAsia="de-DE"/>
     </w:rPr>
   </w:style>
-  <w:style w:type="paragraph" w:styleId="Ttulo1">
+  <w:style w:type="paragraph" w:styleId="Heading1">
     <w:name w:val="heading 1"/>
     <w:basedOn w:val="Normal"/>
     <w:next w:val="Normal"/>
@@ -17086,7 +17335,7 @@
       <w:sz w:val="32"/>
     </w:rPr>
   </w:style>
-  <w:style w:type="paragraph" w:styleId="Ttulo2">
+  <w:style w:type="paragraph" w:styleId="Heading2">
     <w:name w:val="heading 2"/>
     <w:basedOn w:val="Normal"/>
     <w:next w:val="Normal"/>
@@ -17106,7 +17355,7 @@
       <w:sz w:val="28"/>
     </w:rPr>
   </w:style>
-  <w:style w:type="paragraph" w:styleId="Ttulo3">
+  <w:style w:type="paragraph" w:styleId="Heading3">
     <w:name w:val="heading 3"/>
     <w:basedOn w:val="Normal"/>
     <w:next w:val="Normal"/>
@@ -17125,7 +17374,7 @@
       <w:b/>
     </w:rPr>
   </w:style>
-  <w:style w:type="paragraph" w:styleId="Ttulo4">
+  <w:style w:type="paragraph" w:styleId="Heading4">
     <w:name w:val="heading 4"/>
     <w:basedOn w:val="Normal"/>
     <w:next w:val="Normal"/>
@@ -17146,7 +17395,7 @@
       <w:i/>
     </w:rPr>
   </w:style>
-  <w:style w:type="paragraph" w:styleId="Ttulo5">
+  <w:style w:type="paragraph" w:styleId="Heading5">
     <w:name w:val="heading 5"/>
     <w:basedOn w:val="Normal"/>
     <w:next w:val="Normal"/>
@@ -17165,7 +17414,7 @@
       <w:sz w:val="22"/>
     </w:rPr>
   </w:style>
-  <w:style w:type="paragraph" w:styleId="Ttulo6">
+  <w:style w:type="paragraph" w:styleId="Heading6">
     <w:name w:val="heading 6"/>
     <w:basedOn w:val="Normal"/>
     <w:next w:val="Normal"/>
@@ -17185,7 +17434,7 @@
       <w:sz w:val="22"/>
     </w:rPr>
   </w:style>
-  <w:style w:type="paragraph" w:styleId="Ttulo7">
+  <w:style w:type="paragraph" w:styleId="Heading7">
     <w:name w:val="heading 7"/>
     <w:basedOn w:val="Normal"/>
     <w:next w:val="Normal"/>
@@ -17203,7 +17452,7 @@
       <w:rFonts w:ascii="Arial" w:hAnsi="Arial"/>
     </w:rPr>
   </w:style>
-  <w:style w:type="paragraph" w:styleId="Ttulo8">
+  <w:style w:type="paragraph" w:styleId="Heading8">
     <w:name w:val="heading 8"/>
     <w:basedOn w:val="Normal"/>
     <w:next w:val="Normal"/>
@@ -17222,7 +17471,7 @@
       <w:i/>
     </w:rPr>
   </w:style>
-  <w:style w:type="paragraph" w:styleId="Ttulo9">
+  <w:style w:type="paragraph" w:styleId="Heading9">
     <w:name w:val="heading 9"/>
     <w:basedOn w:val="Normal"/>
     <w:next w:val="Normal"/>
@@ -17242,18 +17491,17 @@
       <w:sz w:val="18"/>
     </w:rPr>
   </w:style>
-  <w:style w:type="character" w:default="1" w:styleId="Fontepargpadro">
+  <w:style w:type="character" w:default="1" w:styleId="DefaultParagraphFont">
     <w:name w:val="Default Paragraph Font"/>
     <w:uiPriority w:val="1"/>
     <w:semiHidden/>
     <w:unhideWhenUsed/>
   </w:style>
-  <w:style w:type="table" w:default="1" w:styleId="Tabelanormal">
+  <w:style w:type="table" w:default="1" w:styleId="TableNormal">
     <w:name w:val="Normal Table"/>
     <w:uiPriority w:val="99"/>
     <w:semiHidden/>
     <w:unhideWhenUsed/>
-    <w:qFormat/>
     <w:tblPr>
       <w:tblInd w:w="0" w:type="dxa"/>
       <w:tblCellMar>
@@ -17264,13 +17512,13 @@
       </w:tblCellMar>
     </w:tblPr>
   </w:style>
-  <w:style w:type="numbering" w:default="1" w:styleId="Semlista">
+  <w:style w:type="numbering" w:default="1" w:styleId="NoList">
     <w:name w:val="No List"/>
     <w:uiPriority w:val="99"/>
     <w:semiHidden/>
     <w:unhideWhenUsed/>
   </w:style>
-  <w:style w:type="paragraph" w:styleId="Commarcadores">
+  <w:style w:type="paragraph" w:styleId="ListBullet">
     <w:name w:val="List Bullet"/>
     <w:basedOn w:val="Normal"/>
     <w:autoRedefine/>
@@ -17285,7 +17533,7 @@
       <w:rFonts w:ascii="Arial" w:hAnsi="Arial"/>
     </w:rPr>
   </w:style>
-  <w:style w:type="paragraph" w:styleId="Commarcadores2">
+  <w:style w:type="paragraph" w:styleId="ListBullet2">
     <w:name w:val="List Bullet 2"/>
     <w:basedOn w:val="Normal"/>
     <w:autoRedefine/>
@@ -17300,7 +17548,7 @@
       <w:rFonts w:ascii="Arial" w:hAnsi="Arial"/>
     </w:rPr>
   </w:style>
-  <w:style w:type="paragraph" w:styleId="Commarcadores3">
+  <w:style w:type="paragraph" w:styleId="ListBullet3">
     <w:name w:val="List Bullet 3"/>
     <w:basedOn w:val="Normal"/>
     <w:autoRedefine/>
@@ -17315,7 +17563,7 @@
       <w:rFonts w:ascii="Arial" w:hAnsi="Arial"/>
     </w:rPr>
   </w:style>
-  <w:style w:type="paragraph" w:styleId="Commarcadores4">
+  <w:style w:type="paragraph" w:styleId="ListBullet4">
     <w:name w:val="List Bullet 4"/>
     <w:basedOn w:val="Normal"/>
     <w:autoRedefine/>
@@ -17330,7 +17578,7 @@
       <w:rFonts w:ascii="Arial" w:hAnsi="Arial"/>
     </w:rPr>
   </w:style>
-  <w:style w:type="paragraph" w:styleId="Commarcadores5">
+  <w:style w:type="paragraph" w:styleId="ListBullet5">
     <w:name w:val="List Bullet 5"/>
     <w:basedOn w:val="Normal"/>
     <w:autoRedefine/>
@@ -17345,7 +17593,7 @@
       <w:rFonts w:ascii="Arial" w:hAnsi="Arial"/>
     </w:rPr>
   </w:style>
-  <w:style w:type="paragraph" w:styleId="Numerada">
+  <w:style w:type="paragraph" w:styleId="ListNumber">
     <w:name w:val="List Number"/>
     <w:basedOn w:val="Normal"/>
     <w:rsid w:val="00601437"/>
@@ -17359,7 +17607,7 @@
       <w:rFonts w:ascii="Arial" w:hAnsi="Arial"/>
     </w:rPr>
   </w:style>
-  <w:style w:type="paragraph" w:styleId="Numerada2">
+  <w:style w:type="paragraph" w:styleId="ListNumber2">
     <w:name w:val="List Number 2"/>
     <w:basedOn w:val="Normal"/>
     <w:rsid w:val="00601437"/>
@@ -17373,7 +17621,7 @@
       <w:rFonts w:ascii="Arial" w:hAnsi="Arial"/>
     </w:rPr>
   </w:style>
-  <w:style w:type="paragraph" w:styleId="Numerada3">
+  <w:style w:type="paragraph" w:styleId="ListNumber3">
     <w:name w:val="List Number 3"/>
     <w:basedOn w:val="Normal"/>
     <w:rsid w:val="00601437"/>
@@ -17387,7 +17635,7 @@
       <w:rFonts w:ascii="Arial" w:hAnsi="Arial"/>
     </w:rPr>
   </w:style>
-  <w:style w:type="paragraph" w:styleId="Numerada4">
+  <w:style w:type="paragraph" w:styleId="ListNumber4">
     <w:name w:val="List Number 4"/>
     <w:basedOn w:val="Normal"/>
     <w:rsid w:val="00601437"/>
@@ -17401,7 +17649,7 @@
       <w:rFonts w:ascii="Arial" w:hAnsi="Arial"/>
     </w:rPr>
   </w:style>
-  <w:style w:type="paragraph" w:styleId="Numerada5">
+  <w:style w:type="paragraph" w:styleId="ListNumber5">
     <w:name w:val="List Number 5"/>
     <w:basedOn w:val="Normal"/>
     <w:rsid w:val="00601437"/>
@@ -17415,7 +17663,7 @@
       <w:rFonts w:ascii="Arial" w:hAnsi="Arial"/>
     </w:rPr>
   </w:style>
-  <w:style w:type="paragraph" w:styleId="Rodap">
+  <w:style w:type="paragraph" w:styleId="Footer">
     <w:name w:val="footer"/>
     <w:basedOn w:val="Normal"/>
     <w:rsid w:val="00601437"/>
@@ -17429,7 +17677,7 @@
       <w:rFonts w:ascii="Arial" w:hAnsi="Arial"/>
     </w:rPr>
   </w:style>
-  <w:style w:type="paragraph" w:styleId="Sumrio1">
+  <w:style w:type="paragraph" w:styleId="TOC1">
     <w:name w:val="toc 1"/>
     <w:basedOn w:val="Normal"/>
     <w:next w:val="Normal"/>
@@ -17458,7 +17706,7 @@
       <w:rFonts w:ascii="Arial" w:hAnsi="Arial"/>
     </w:rPr>
   </w:style>
-  <w:style w:type="paragraph" w:styleId="Legenda">
+  <w:style w:type="paragraph" w:styleId="Caption">
     <w:name w:val="caption"/>
     <w:basedOn w:val="Normal"/>
     <w:next w:val="Normal"/>
@@ -17472,15 +17720,15 @@
       <w:b/>
     </w:rPr>
   </w:style>
-  <w:style w:type="character" w:styleId="Nmerodepgina">
+  <w:style w:type="character" w:styleId="PageNumber">
     <w:name w:val="page number"/>
-    <w:basedOn w:val="Fontepargpadro"/>
+    <w:basedOn w:val="DefaultParagraphFont"/>
     <w:rsid w:val="00601437"/>
     <w:rPr>
       <w:rFonts w:ascii="Arial" w:hAnsi="Arial"/>
     </w:rPr>
   </w:style>
-  <w:style w:type="paragraph" w:styleId="Cabealho">
+  <w:style w:type="paragraph" w:styleId="Header">
     <w:name w:val="header"/>
     <w:basedOn w:val="Normal"/>
     <w:rsid w:val="00601437"/>
@@ -17494,7 +17742,7 @@
       <w:rFonts w:ascii="Arial" w:hAnsi="Arial"/>
     </w:rPr>
   </w:style>
-  <w:style w:type="paragraph" w:styleId="Sumrio2">
+  <w:style w:type="paragraph" w:styleId="TOC2">
     <w:name w:val="toc 2"/>
     <w:basedOn w:val="Normal"/>
     <w:next w:val="Normal"/>
@@ -17505,7 +17753,7 @@
       <w:ind w:left="240"/>
     </w:pPr>
   </w:style>
-  <w:style w:type="paragraph" w:styleId="Corpodetexto">
+  <w:style w:type="paragraph" w:styleId="BodyText">
     <w:name w:val="Body Text"/>
     <w:basedOn w:val="Normal"/>
     <w:rsid w:val="00601437"/>
@@ -17515,7 +17763,7 @@
       <w:sz w:val="20"/>
     </w:rPr>
   </w:style>
-  <w:style w:type="paragraph" w:styleId="Sumrio3">
+  <w:style w:type="paragraph" w:styleId="TOC3">
     <w:name w:val="toc 3"/>
     <w:basedOn w:val="Normal"/>
     <w:next w:val="Normal"/>
@@ -17526,7 +17774,7 @@
       <w:ind w:left="480"/>
     </w:pPr>
   </w:style>
-  <w:style w:type="paragraph" w:styleId="MapadoDocumento">
+  <w:style w:type="paragraph" w:styleId="DocumentMap">
     <w:name w:val="Document Map"/>
     <w:basedOn w:val="Normal"/>
     <w:semiHidden/>
@@ -17540,17 +17788,17 @@
   </w:style>
   <w:style w:type="character" w:styleId="Hyperlink">
     <w:name w:val="Hyperlink"/>
-    <w:basedOn w:val="Fontepargpadro"/>
+    <w:basedOn w:val="DefaultParagraphFont"/>
     <w:rsid w:val="00986141"/>
     <w:rPr>
       <w:color w:val="0000FF"/>
       <w:u w:val="single"/>
     </w:rPr>
   </w:style>
-  <w:style w:type="paragraph" w:styleId="Textodebalo">
+  <w:style w:type="paragraph" w:styleId="BalloonText">
     <w:name w:val="Balloon Text"/>
     <w:basedOn w:val="Normal"/>
-    <w:link w:val="TextodebaloChar"/>
+    <w:link w:val="BalloonTextChar"/>
     <w:uiPriority w:val="99"/>
     <w:semiHidden/>
     <w:unhideWhenUsed/>
@@ -17561,10 +17809,10 @@
       <w:szCs w:val="16"/>
     </w:rPr>
   </w:style>
-  <w:style w:type="character" w:customStyle="1" w:styleId="TextodebaloChar">
-    <w:name w:val="Texto de balão Char"/>
-    <w:basedOn w:val="Fontepargpadro"/>
-    <w:link w:val="Textodebalo"/>
+  <w:style w:type="character" w:customStyle="1" w:styleId="BalloonTextChar">
+    <w:name w:val="Balloon Text Char"/>
+    <w:basedOn w:val="DefaultParagraphFont"/>
+    <w:link w:val="BalloonText"/>
     <w:uiPriority w:val="99"/>
     <w:semiHidden/>
     <w:rsid w:val="00251504"/>
@@ -17575,7 +17823,7 @@
       <w:lang w:eastAsia="de-DE"/>
     </w:rPr>
   </w:style>
-  <w:style w:type="paragraph" w:styleId="PargrafodaLista">
+  <w:style w:type="paragraph" w:styleId="ListParagraph">
     <w:name w:val="List Paragraph"/>
     <w:basedOn w:val="Normal"/>
     <w:uiPriority w:val="34"/>
@@ -17586,9 +17834,9 @@
       <w:contextualSpacing/>
     </w:pPr>
   </w:style>
-  <w:style w:type="character" w:styleId="Refdecomentrio">
+  <w:style w:type="character" w:styleId="CommentReference">
     <w:name w:val="annotation reference"/>
-    <w:basedOn w:val="Fontepargpadro"/>
+    <w:basedOn w:val="DefaultParagraphFont"/>
     <w:uiPriority w:val="99"/>
     <w:semiHidden/>
     <w:unhideWhenUsed/>
@@ -17598,10 +17846,10 @@
       <w:szCs w:val="16"/>
     </w:rPr>
   </w:style>
-  <w:style w:type="paragraph" w:styleId="Textodecomentrio">
+  <w:style w:type="paragraph" w:styleId="CommentText">
     <w:name w:val="annotation text"/>
     <w:basedOn w:val="Normal"/>
-    <w:link w:val="TextodecomentrioChar"/>
+    <w:link w:val="CommentTextChar"/>
     <w:uiPriority w:val="99"/>
     <w:semiHidden/>
     <w:unhideWhenUsed/>
@@ -17610,10 +17858,10 @@
       <w:sz w:val="20"/>
     </w:rPr>
   </w:style>
-  <w:style w:type="character" w:customStyle="1" w:styleId="TextodecomentrioChar">
-    <w:name w:val="Texto de comentário Char"/>
-    <w:basedOn w:val="Fontepargpadro"/>
-    <w:link w:val="Textodecomentrio"/>
+  <w:style w:type="character" w:customStyle="1" w:styleId="CommentTextChar">
+    <w:name w:val="Comment Text Char"/>
+    <w:basedOn w:val="DefaultParagraphFont"/>
+    <w:link w:val="CommentText"/>
     <w:uiPriority w:val="99"/>
     <w:semiHidden/>
     <w:rsid w:val="00DC7F5C"/>
@@ -17621,11 +17869,11 @@
       <w:lang w:eastAsia="de-DE"/>
     </w:rPr>
   </w:style>
-  <w:style w:type="paragraph" w:styleId="Assuntodocomentrio">
+  <w:style w:type="paragraph" w:styleId="CommentSubject">
     <w:name w:val="annotation subject"/>
-    <w:basedOn w:val="Textodecomentrio"/>
-    <w:next w:val="Textodecomentrio"/>
-    <w:link w:val="AssuntodocomentrioChar"/>
+    <w:basedOn w:val="CommentText"/>
+    <w:next w:val="CommentText"/>
+    <w:link w:val="CommentSubjectChar"/>
     <w:uiPriority w:val="99"/>
     <w:semiHidden/>
     <w:unhideWhenUsed/>
@@ -17635,10 +17883,10 @@
       <w:bCs/>
     </w:rPr>
   </w:style>
-  <w:style w:type="character" w:customStyle="1" w:styleId="AssuntodocomentrioChar">
-    <w:name w:val="Assunto do comentário Char"/>
-    <w:basedOn w:val="TextodecomentrioChar"/>
-    <w:link w:val="Assuntodocomentrio"/>
+  <w:style w:type="character" w:customStyle="1" w:styleId="CommentSubjectChar">
+    <w:name w:val="Comment Subject Char"/>
+    <w:basedOn w:val="CommentTextChar"/>
+    <w:link w:val="CommentSubject"/>
     <w:uiPriority w:val="99"/>
     <w:semiHidden/>
     <w:rsid w:val="00DC7F5C"/>
@@ -17997,11 +18245,15 @@
   </w:style>
   <w:style w:type="character" w:default="1" w:styleId="DefaultParagraphFont">
     <w:name w:val="Default Paragraph Font"/>
+    <w:uiPriority w:val="1"/>
     <w:semiHidden/>
+    <w:unhideWhenUsed/>
   </w:style>
   <w:style w:type="table" w:default="1" w:styleId="TableNormal">
     <w:name w:val="Normal Table"/>
+    <w:uiPriority w:val="99"/>
     <w:semiHidden/>
+    <w:unhideWhenUsed/>
     <w:tblPr>
       <w:tblInd w:w="0" w:type="dxa"/>
       <w:tblCellMar>
@@ -18014,7 +18266,9 @@
   </w:style>
   <w:style w:type="numbering" w:default="1" w:styleId="NoList">
     <w:name w:val="No List"/>
+    <w:uiPriority w:val="99"/>
     <w:semiHidden/>
+    <w:unhideWhenUsed/>
   </w:style>
   <w:style w:type="paragraph" w:styleId="ListBullet">
     <w:name w:val="List Bullet"/>
@@ -18658,7 +18912,7 @@
 </file>
 
 <file path=customXml/itemProps1.xml><?xml version="1.0" encoding="utf-8"?>
-<ds:datastoreItem xmlns:ds="http://schemas.openxmlformats.org/officeDocument/2006/customXml" ds:itemID="{6B5A925B-0D7D-40B2-8645-4D96E1783761}">
+<ds:datastoreItem xmlns:ds="http://schemas.openxmlformats.org/officeDocument/2006/customXml" ds:itemID="{2B01A991-591B-4559-8B41-8FC6AFD39A9F}">
   <ds:schemaRefs>
     <ds:schemaRef ds:uri="http://schemas.openxmlformats.org/officeDocument/2006/bibliography"/>
   </ds:schemaRefs>

</xml_diff>